<commit_message>
Já está atualizado o relatorio
</commit_message>
<xml_diff>
--- a/Relatório_1.docx
+++ b/Relatório_1.docx
@@ -1131,7 +1131,40 @@
         <w:rPr>
           <w:rFonts w:ascii="Times New Roman" w:hAnsi="Times New Roman" w:cs="Times New Roman"/>
         </w:rPr>
-        <w:t xml:space="preserve"> the name of the beneficiary and the name of the doctor who wrote the </w:t>
+        <w:t xml:space="preserve"> the </w:t>
+      </w:r>
+      <w:r>
+        <w:rPr>
+          <w:rFonts w:ascii="Times New Roman" w:hAnsi="Times New Roman" w:cs="Times New Roman"/>
+          <w:highlight w:val="darkGray"/>
+        </w:rPr>
+        <w:t>name of the beneficiary and the name of the doctor</w:t>
+      </w:r>
+      <w:r>
+        <w:rPr>
+          <w:rFonts w:ascii="Times New Roman" w:hAnsi="Times New Roman" w:cs="Times New Roman"/>
+        </w:rPr>
+        <w:t xml:space="preserve"> </w:t>
+      </w:r>
+      <w:commentRangeStart w:id="0"/>
+      <w:r>
+        <w:rPr>
+          <w:rFonts w:ascii="Times New Roman" w:hAnsi="Times New Roman" w:cs="Times New Roman"/>
+        </w:rPr>
+        <w:t>who</w:t>
+      </w:r>
+      <w:commentRangeEnd w:id="0"/>
+      <w:r>
+        <w:rPr>
+          <w:rStyle w:val="CommentReference"/>
+        </w:rPr>
+        <w:commentReference w:id="0"/>
+      </w:r>
+      <w:r>
+        <w:rPr>
+          <w:rFonts w:ascii="Times New Roman" w:hAnsi="Times New Roman" w:cs="Times New Roman"/>
+        </w:rPr>
+        <w:t xml:space="preserve"> wrote the </w:t>
       </w:r>
       <w:proofErr w:type="gramStart"/>
       <w:r>
@@ -1310,6 +1343,7 @@
       <w:r>
         <w:rPr>
           <w:rFonts w:ascii="Times New Roman" w:hAnsi="Times New Roman" w:cs="Times New Roman"/>
+          <w:highlight w:val="yellow"/>
         </w:rPr>
         <w:t xml:space="preserve">- For each </w:t>
       </w:r>
@@ -1318,12 +1352,14 @@
           <w:rFonts w:ascii="Times New Roman" w:hAnsi="Times New Roman" w:cs="Times New Roman"/>
           <w:b/>
           <w:bCs/>
+          <w:highlight w:val="yellow"/>
         </w:rPr>
         <w:t>supplier</w:t>
       </w:r>
       <w:r>
         <w:rPr>
           <w:rFonts w:ascii="Times New Roman" w:hAnsi="Times New Roman" w:cs="Times New Roman"/>
+          <w:highlight w:val="yellow"/>
         </w:rPr>
         <w:t xml:space="preserve">, a unique code, company name, address, </w:t>
       </w:r>
@@ -1331,6 +1367,7 @@
       <w:r>
         <w:rPr>
           <w:rFonts w:ascii="Times New Roman" w:hAnsi="Times New Roman" w:cs="Times New Roman"/>
+          <w:highlight w:val="yellow"/>
         </w:rPr>
         <w:t>e-mail</w:t>
       </w:r>
@@ -1338,54 +1375,49 @@
       <w:r>
         <w:rPr>
           <w:rFonts w:ascii="Times New Roman" w:hAnsi="Times New Roman" w:cs="Times New Roman"/>
+          <w:highlight w:val="yellow"/>
         </w:rPr>
         <w:t xml:space="preserve"> and a </w:t>
       </w:r>
       <w:r>
         <w:rPr>
           <w:rFonts w:ascii="Times New Roman" w:hAnsi="Times New Roman" w:cs="Times New Roman"/>
-        </w:rPr>
-        <w:t xml:space="preserve">phone </w:t>
-      </w:r>
-      <w:r>
-        <w:rPr>
-          <w:rFonts w:ascii="Times New Roman" w:hAnsi="Times New Roman" w:cs="Times New Roman"/>
-        </w:rPr>
-        <w:t>number</w:t>
-      </w:r>
-      <w:r>
-        <w:rPr>
-          <w:rFonts w:ascii="Times New Roman" w:hAnsi="Times New Roman" w:cs="Times New Roman"/>
+          <w:highlight w:val="yellow"/>
+        </w:rPr>
+        <w:t xml:space="preserve">phone number </w:t>
+      </w:r>
+      <w:r>
+        <w:rPr>
+          <w:rFonts w:ascii="Times New Roman" w:hAnsi="Times New Roman" w:cs="Times New Roman"/>
+          <w:highlight w:val="yellow"/>
+        </w:rPr>
+        <w:t>should be stored</w:t>
+      </w:r>
+      <w:r>
+        <w:rPr>
+          <w:rFonts w:ascii="Times New Roman" w:hAnsi="Times New Roman" w:cs="Times New Roman"/>
+          <w:highlight w:val="yellow"/>
+        </w:rPr>
+        <w:t>.</w:t>
+      </w:r>
+      <w:r>
+        <w:rPr>
+          <w:rFonts w:ascii="Times New Roman" w:hAnsi="Times New Roman" w:cs="Times New Roman"/>
+          <w:highlight w:val="yellow"/>
         </w:rPr>
         <w:t xml:space="preserve"> </w:t>
       </w:r>
       <w:r>
         <w:rPr>
           <w:rFonts w:ascii="Times New Roman" w:hAnsi="Times New Roman" w:cs="Times New Roman"/>
-        </w:rPr>
-        <w:t>should be stored</w:t>
-      </w:r>
-      <w:r>
-        <w:rPr>
-          <w:rFonts w:ascii="Times New Roman" w:hAnsi="Times New Roman" w:cs="Times New Roman"/>
-        </w:rPr>
-        <w:t>.</w:t>
-      </w:r>
-      <w:r>
-        <w:rPr>
-          <w:rFonts w:ascii="Times New Roman" w:hAnsi="Times New Roman" w:cs="Times New Roman"/>
-        </w:rPr>
-        <w:t xml:space="preserve"> </w:t>
-      </w:r>
-      <w:r>
-        <w:rPr>
-          <w:rFonts w:ascii="Times New Roman" w:hAnsi="Times New Roman" w:cs="Times New Roman"/>
+          <w:highlight w:val="yellow"/>
         </w:rPr>
         <w:t>A</w:t>
       </w:r>
       <w:r>
         <w:rPr>
           <w:rFonts w:ascii="Times New Roman" w:hAnsi="Times New Roman" w:cs="Times New Roman"/>
+          <w:highlight w:val="yellow"/>
         </w:rPr>
         <w:t xml:space="preserve"> supplier sells several products of several categories, so there is a minimum quantity of </w:t>
       </w:r>
@@ -1393,6 +1425,7 @@
       <w:r>
         <w:rPr>
           <w:rFonts w:ascii="Times New Roman" w:hAnsi="Times New Roman" w:cs="Times New Roman"/>
+          <w:highlight w:val="yellow"/>
         </w:rPr>
         <w:t>products;</w:t>
       </w:r>
@@ -1708,6 +1741,7 @@
         </w:rPr>
         <w:t xml:space="preserve"> </w:t>
       </w:r>
+      <w:commentRangeStart w:id="1"/>
       <w:proofErr w:type="spellStart"/>
       <w:r>
         <w:rPr>
@@ -1720,7 +1754,14 @@
         </w:rPr>
         <w:t>Diagram</w:t>
       </w:r>
-      <w:proofErr w:type="spellEnd"/>
+      <w:commentRangeEnd w:id="1"/>
+      <w:proofErr w:type="spellEnd"/>
+      <w:r>
+        <w:rPr>
+          <w:rStyle w:val="CommentReference"/>
+        </w:rPr>
+        <w:commentReference w:id="1"/>
+      </w:r>
     </w:p>
     <w:p>
       <w:pPr>
@@ -1772,7 +1813,7 @@
                     </pic:cNvPicPr>
                   </pic:nvPicPr>
                   <pic:blipFill>
-                    <a:blip r:embed="rId6">
+                    <a:blip r:embed="rId10">
                       <a:extLst>
                         <a:ext uri="{28A0092B-C50C-407E-A947-70E740481C1C}">
                           <a14:useLocalDpi xmlns:a14="http://schemas.microsoft.com/office/drawing/2010/main" val="0"/>
@@ -2386,6 +2427,7 @@
         <w:jc w:val="both"/>
         <w:rPr>
           <w:rFonts w:ascii="Times New Roman" w:hAnsi="Times New Roman" w:cs="Times New Roman"/>
+          <w:highlight w:val="yellow"/>
           <w:u w:val="single"/>
         </w:rPr>
       </w:pPr>
@@ -2395,6 +2437,7 @@
           <w:rFonts w:ascii="Times New Roman" w:hAnsi="Times New Roman" w:cs="Times New Roman"/>
           <w:b/>
           <w:bCs/>
+          <w:highlight w:val="yellow"/>
         </w:rPr>
         <w:t>Suplier</w:t>
       </w:r>
@@ -2402,6 +2445,7 @@
       <w:r>
         <w:rPr>
           <w:rFonts w:ascii="Times New Roman" w:hAnsi="Times New Roman" w:cs="Times New Roman"/>
+          <w:highlight w:val="yellow"/>
         </w:rPr>
         <w:t xml:space="preserve"> (</w:t>
       </w:r>
@@ -2409,28 +2453,78 @@
       <w:r>
         <w:rPr>
           <w:rFonts w:ascii="Times New Roman" w:hAnsi="Times New Roman" w:cs="Times New Roman"/>
+          <w:highlight w:val="yellow"/>
           <w:u w:val="single"/>
         </w:rPr>
-        <w:t>id_</w:t>
-      </w:r>
-      <w:r>
-        <w:rPr>
-          <w:rFonts w:ascii="Times New Roman" w:hAnsi="Times New Roman" w:cs="Times New Roman"/>
+        <w:t>id_suplier</w:t>
+      </w:r>
+      <w:proofErr w:type="spellEnd"/>
+      <w:r>
+        <w:rPr>
+          <w:rFonts w:ascii="Times New Roman" w:hAnsi="Times New Roman" w:cs="Times New Roman"/>
+          <w:highlight w:val="yellow"/>
+        </w:rPr>
+        <w:t xml:space="preserve">, name, </w:t>
+      </w:r>
+      <w:proofErr w:type="spellStart"/>
+      <w:r>
+        <w:rPr>
+          <w:rFonts w:ascii="Times New Roman" w:hAnsi="Times New Roman" w:cs="Times New Roman"/>
+          <w:highlight w:val="yellow"/>
+        </w:rPr>
+        <w:t>phone_num</w:t>
+      </w:r>
+      <w:proofErr w:type="spellEnd"/>
+      <w:r>
+        <w:rPr>
+          <w:rFonts w:ascii="Times New Roman" w:hAnsi="Times New Roman" w:cs="Times New Roman"/>
+          <w:highlight w:val="yellow"/>
+        </w:rPr>
+        <w:t>, e-mail, address</w:t>
+      </w:r>
+      <w:r>
+        <w:rPr>
+          <w:rFonts w:ascii="Times New Roman" w:hAnsi="Times New Roman" w:cs="Times New Roman"/>
+          <w:highlight w:val="yellow"/>
           <w:u w:val="single"/>
         </w:rPr>
-        <w:t>suplier</w:t>
-      </w:r>
-      <w:proofErr w:type="spellEnd"/>
-      <w:r>
-        <w:rPr>
-          <w:rFonts w:ascii="Times New Roman" w:hAnsi="Times New Roman" w:cs="Times New Roman"/>
-        </w:rPr>
-        <w:t xml:space="preserve">, name, </w:t>
-      </w:r>
-      <w:proofErr w:type="spellStart"/>
-      <w:r>
-        <w:rPr>
-          <w:rFonts w:ascii="Times New Roman" w:hAnsi="Times New Roman" w:cs="Times New Roman"/>
+        <w:t xml:space="preserve">) </w:t>
+      </w:r>
+    </w:p>
+    <w:p>
+      <w:pPr>
+        <w:jc w:val="both"/>
+        <w:rPr>
+          <w:rFonts w:ascii="Times New Roman" w:hAnsi="Times New Roman" w:cs="Times New Roman"/>
+          <w:highlight w:val="yellow"/>
+        </w:rPr>
+      </w:pPr>
+      <w:r>
+        <w:rPr>
+          <w:rFonts w:ascii="Times New Roman" w:hAnsi="Times New Roman" w:cs="Times New Roman"/>
+          <w:highlight w:val="yellow"/>
+        </w:rPr>
+        <w:t>{NOT NULL (name</w:t>
+      </w:r>
+      <w:r>
+        <w:rPr>
+          <w:rFonts w:ascii="Times New Roman" w:hAnsi="Times New Roman" w:cs="Times New Roman"/>
+          <w:highlight w:val="yellow"/>
+        </w:rPr>
+        <w:t>,</w:t>
+      </w:r>
+      <w:r>
+        <w:rPr>
+          <w:rFonts w:ascii="Times New Roman" w:hAnsi="Times New Roman" w:cs="Times New Roman"/>
+          <w:highlight w:val="yellow"/>
+        </w:rPr>
+        <w:t xml:space="preserve"> </w:t>
+      </w:r>
+      <w:proofErr w:type="spellStart"/>
+      <w:r>
+        <w:rPr>
+          <w:rFonts w:ascii="Times New Roman" w:hAnsi="Times New Roman" w:cs="Times New Roman"/>
+          <w:highlight w:val="yellow"/>
         </w:rPr>
         <w:t>phone_num</w:t>
       </w:r>
@@ -2438,125 +2532,67 @@
       <w:r>
         <w:rPr>
           <w:rFonts w:ascii="Times New Roman" w:hAnsi="Times New Roman" w:cs="Times New Roman"/>
-        </w:rPr>
-        <w:t>, e-mail, address</w:t>
-      </w:r>
-      <w:r>
-        <w:rPr>
-          <w:rFonts w:ascii="Times New Roman" w:hAnsi="Times New Roman" w:cs="Times New Roman"/>
-          <w:u w:val="single"/>
-        </w:rPr>
-        <w:t xml:space="preserve">) </w:t>
-      </w:r>
-    </w:p>
-    <w:p>
-      <w:pPr>
-        <w:jc w:val="both"/>
-        <w:rPr>
-          <w:rFonts w:ascii="Times New Roman" w:hAnsi="Times New Roman" w:cs="Times New Roman"/>
-        </w:rPr>
-      </w:pPr>
-      <w:r>
-        <w:rPr>
-          <w:rFonts w:ascii="Times New Roman" w:hAnsi="Times New Roman" w:cs="Times New Roman"/>
-        </w:rPr>
-        <w:t>{NOT NULL (name</w:t>
-      </w:r>
-      <w:r>
-        <w:rPr>
-          <w:rFonts w:ascii="Times New Roman" w:hAnsi="Times New Roman" w:cs="Times New Roman"/>
+          <w:highlight w:val="yellow"/>
         </w:rPr>
         <w:t>,</w:t>
       </w:r>
       <w:r>
         <w:rPr>
           <w:rFonts w:ascii="Times New Roman" w:hAnsi="Times New Roman" w:cs="Times New Roman"/>
+          <w:highlight w:val="yellow"/>
+        </w:rPr>
+        <w:t xml:space="preserve"> e-mail</w:t>
+      </w:r>
+      <w:r>
+        <w:rPr>
+          <w:rFonts w:ascii="Times New Roman" w:hAnsi="Times New Roman" w:cs="Times New Roman"/>
+          <w:highlight w:val="yellow"/>
+        </w:rPr>
+        <w:t>)}</w:t>
+      </w:r>
+    </w:p>
+    <w:p>
+      <w:pPr>
+        <w:jc w:val="both"/>
+        <w:rPr>
+          <w:rFonts w:ascii="Times New Roman" w:hAnsi="Times New Roman" w:cs="Times New Roman"/>
+        </w:rPr>
+      </w:pPr>
+      <w:r>
+        <w:rPr>
+          <w:rFonts w:ascii="Times New Roman" w:hAnsi="Times New Roman" w:cs="Times New Roman"/>
+          <w:highlight w:val="yellow"/>
+        </w:rPr>
+        <w:t>{UNIQUE (</w:t>
+      </w:r>
+      <w:proofErr w:type="spellStart"/>
+      <w:r>
+        <w:rPr>
+          <w:rFonts w:ascii="Times New Roman" w:hAnsi="Times New Roman" w:cs="Times New Roman"/>
+          <w:highlight w:val="yellow"/>
+        </w:rPr>
+        <w:t>phone_num</w:t>
+      </w:r>
+      <w:proofErr w:type="spellEnd"/>
+      <w:r>
+        <w:rPr>
+          <w:rFonts w:ascii="Times New Roman" w:hAnsi="Times New Roman" w:cs="Times New Roman"/>
+          <w:highlight w:val="yellow"/>
+        </w:rPr>
+        <w:t>, e-mail</w:t>
+      </w:r>
+      <w:r>
+        <w:rPr>
+          <w:rFonts w:ascii="Times New Roman" w:hAnsi="Times New Roman" w:cs="Times New Roman"/>
+          <w:highlight w:val="yellow"/>
+        </w:rPr>
+        <w:t>)}</w:t>
+      </w:r>
+      <w:r>
+        <w:rPr>
+          <w:rFonts w:ascii="Times New Roman" w:hAnsi="Times New Roman" w:cs="Times New Roman"/>
         </w:rPr>
         <w:t xml:space="preserve"> </w:t>
-      </w:r>
-      <w:proofErr w:type="spellStart"/>
-      <w:r>
-        <w:rPr>
-          <w:rFonts w:ascii="Times New Roman" w:hAnsi="Times New Roman" w:cs="Times New Roman"/>
-        </w:rPr>
-        <w:t>phone_num</w:t>
-      </w:r>
-      <w:proofErr w:type="spellEnd"/>
-      <w:r>
-        <w:rPr>
-          <w:rFonts w:ascii="Times New Roman" w:hAnsi="Times New Roman" w:cs="Times New Roman"/>
-        </w:rPr>
-        <w:t>,</w:t>
-      </w:r>
-      <w:r>
-        <w:rPr>
-          <w:rFonts w:ascii="Times New Roman" w:hAnsi="Times New Roman" w:cs="Times New Roman"/>
-        </w:rPr>
-        <w:t xml:space="preserve"> e-mail</w:t>
-      </w:r>
-      <w:r>
-        <w:rPr>
-          <w:rFonts w:ascii="Times New Roman" w:hAnsi="Times New Roman" w:cs="Times New Roman"/>
-        </w:rPr>
-        <w:t>)}</w:t>
-      </w:r>
-    </w:p>
-    <w:p>
-      <w:pPr>
-        <w:jc w:val="both"/>
-        <w:rPr>
-          <w:rFonts w:ascii="Times New Roman" w:hAnsi="Times New Roman" w:cs="Times New Roman"/>
-        </w:rPr>
-      </w:pPr>
-      <w:r>
-        <w:rPr>
-          <w:rFonts w:ascii="Times New Roman" w:hAnsi="Times New Roman" w:cs="Times New Roman"/>
-        </w:rPr>
-        <w:t>{</w:t>
-      </w:r>
-      <w:r>
-        <w:rPr>
-          <w:rFonts w:ascii="Times New Roman" w:hAnsi="Times New Roman" w:cs="Times New Roman"/>
-        </w:rPr>
-        <w:t>UNIQUE</w:t>
-      </w:r>
-      <w:r>
-        <w:rPr>
-          <w:rFonts w:ascii="Times New Roman" w:hAnsi="Times New Roman" w:cs="Times New Roman"/>
-        </w:rPr>
-        <w:t xml:space="preserve"> </w:t>
-      </w:r>
-      <w:r>
-        <w:rPr>
-          <w:rFonts w:ascii="Times New Roman" w:hAnsi="Times New Roman" w:cs="Times New Roman"/>
-        </w:rPr>
-        <w:t>(</w:t>
-      </w:r>
-      <w:proofErr w:type="spellStart"/>
-      <w:r>
-        <w:rPr>
-          <w:rFonts w:ascii="Times New Roman" w:hAnsi="Times New Roman" w:cs="Times New Roman"/>
-        </w:rPr>
-        <w:t>phone_num</w:t>
-      </w:r>
-      <w:proofErr w:type="spellEnd"/>
-      <w:r>
-        <w:rPr>
-          <w:rFonts w:ascii="Times New Roman" w:hAnsi="Times New Roman" w:cs="Times New Roman"/>
-        </w:rPr>
-        <w:t>, e-mail</w:t>
-      </w:r>
-      <w:r>
-        <w:rPr>
-          <w:rFonts w:ascii="Times New Roman" w:hAnsi="Times New Roman" w:cs="Times New Roman"/>
-        </w:rPr>
-        <w:t>)</w:t>
-      </w:r>
-      <w:r>
-        <w:rPr>
-          <w:rFonts w:ascii="Times New Roman" w:hAnsi="Times New Roman" w:cs="Times New Roman"/>
-        </w:rPr>
-        <w:t xml:space="preserve">} </w:t>
       </w:r>
     </w:p>
     <w:p>
@@ -2799,6 +2835,7 @@
         <w:jc w:val="both"/>
         <w:rPr>
           <w:rFonts w:ascii="Times New Roman" w:hAnsi="Times New Roman" w:cs="Times New Roman"/>
+          <w:highlight w:val="yellow"/>
         </w:rPr>
       </w:pPr>
       <w:proofErr w:type="spellStart"/>
@@ -2807,6 +2844,7 @@
           <w:rFonts w:ascii="Times New Roman" w:hAnsi="Times New Roman" w:cs="Times New Roman"/>
           <w:b/>
           <w:bCs/>
+          <w:highlight w:val="yellow"/>
         </w:rPr>
         <w:t>SupProduct</w:t>
       </w:r>
@@ -2814,6 +2852,7 @@
       <w:r>
         <w:rPr>
           <w:rFonts w:ascii="Times New Roman" w:hAnsi="Times New Roman" w:cs="Times New Roman"/>
+          <w:highlight w:val="yellow"/>
         </w:rPr>
         <w:t xml:space="preserve"> (</w:t>
       </w:r>
@@ -2821,6 +2860,7 @@
       <w:r>
         <w:rPr>
           <w:rFonts w:ascii="Times New Roman" w:hAnsi="Times New Roman" w:cs="Times New Roman"/>
+          <w:highlight w:val="yellow"/>
           <w:u w:val="single"/>
         </w:rPr>
         <w:t>supplier_id</w:t>
@@ -2829,6 +2869,7 @@
       <w:r>
         <w:rPr>
           <w:rFonts w:ascii="Times New Roman" w:hAnsi="Times New Roman" w:cs="Times New Roman"/>
+          <w:highlight w:val="yellow"/>
         </w:rPr>
         <w:t xml:space="preserve">→ </w:t>
       </w:r>
@@ -2836,12 +2877,14 @@
       <w:r>
         <w:rPr>
           <w:rFonts w:ascii="Times New Roman" w:hAnsi="Times New Roman" w:cs="Times New Roman"/>
+          <w:highlight w:val="yellow"/>
         </w:rPr>
         <w:t>S</w:t>
       </w:r>
       <w:r>
         <w:rPr>
           <w:rFonts w:ascii="Times New Roman" w:hAnsi="Times New Roman" w:cs="Times New Roman"/>
+          <w:highlight w:val="yellow"/>
         </w:rPr>
         <w:t>uplier</w:t>
       </w:r>
@@ -2849,6 +2892,7 @@
       <w:r>
         <w:rPr>
           <w:rFonts w:ascii="Times New Roman" w:hAnsi="Times New Roman" w:cs="Times New Roman"/>
+          <w:highlight w:val="yellow"/>
         </w:rPr>
         <w:t xml:space="preserve">, </w:t>
       </w:r>
@@ -2856,6 +2900,7 @@
       <w:r>
         <w:rPr>
           <w:rFonts w:ascii="Times New Roman" w:hAnsi="Times New Roman" w:cs="Times New Roman"/>
+          <w:highlight w:val="yellow"/>
           <w:u w:val="single"/>
         </w:rPr>
         <w:t>product</w:t>
@@ -2863,6 +2908,7 @@
       <w:r>
         <w:rPr>
           <w:rFonts w:ascii="Times New Roman" w:hAnsi="Times New Roman" w:cs="Times New Roman"/>
+          <w:highlight w:val="yellow"/>
           <w:u w:val="single"/>
         </w:rPr>
         <w:t>_id</w:t>
@@ -2871,18 +2917,21 @@
       <w:r>
         <w:rPr>
           <w:rFonts w:ascii="Times New Roman" w:hAnsi="Times New Roman" w:cs="Times New Roman"/>
+          <w:highlight w:val="yellow"/>
         </w:rPr>
         <w:t xml:space="preserve">→ </w:t>
       </w:r>
       <w:r>
         <w:rPr>
           <w:rFonts w:ascii="Times New Roman" w:hAnsi="Times New Roman" w:cs="Times New Roman"/>
+          <w:highlight w:val="yellow"/>
         </w:rPr>
         <w:t>Product</w:t>
       </w:r>
       <w:r>
         <w:rPr>
           <w:rFonts w:ascii="Times New Roman" w:hAnsi="Times New Roman" w:cs="Times New Roman"/>
+          <w:highlight w:val="yellow"/>
         </w:rPr>
         <w:t>, quantity)</w:t>
       </w:r>
@@ -2892,17 +2941,20 @@
         <w:jc w:val="both"/>
         <w:rPr>
           <w:rFonts w:ascii="Times New Roman" w:hAnsi="Times New Roman" w:cs="Times New Roman"/>
-        </w:rPr>
-      </w:pPr>
-      <w:r>
-        <w:rPr>
-          <w:rFonts w:ascii="Times New Roman" w:hAnsi="Times New Roman" w:cs="Times New Roman"/>
+          <w:highlight w:val="yellow"/>
+        </w:rPr>
+      </w:pPr>
+      <w:r>
+        <w:rPr>
+          <w:rFonts w:ascii="Times New Roman" w:hAnsi="Times New Roman" w:cs="Times New Roman"/>
+          <w:highlight w:val="yellow"/>
         </w:rPr>
         <w:t>{NOT NULL (quantity)}</w:t>
       </w:r>
       <w:r>
         <w:rPr>
           <w:rFonts w:ascii="Times New Roman" w:hAnsi="Times New Roman" w:cs="Times New Roman"/>
+          <w:highlight w:val="yellow"/>
         </w:rPr>
         <w:t xml:space="preserve"> </w:t>
       </w:r>
@@ -2917,6 +2969,7 @@
       <w:r>
         <w:rPr>
           <w:rFonts w:ascii="Times New Roman" w:hAnsi="Times New Roman" w:cs="Times New Roman"/>
+          <w:highlight w:val="yellow"/>
         </w:rPr>
         <w:t>{CHECK (quantity &gt; 0)}</w:t>
       </w:r>
@@ -3030,7 +3083,6 @@
         </w:rPr>
         <w:t xml:space="preserve">→ </w:t>
       </w:r>
-      <w:proofErr w:type="spellStart"/>
       <w:r>
         <w:rPr>
           <w:rFonts w:ascii="Times New Roman" w:hAnsi="Times New Roman" w:cs="Times New Roman"/>
@@ -3047,14 +3099,19 @@
         <w:rPr>
           <w:rFonts w:ascii="Times New Roman" w:hAnsi="Times New Roman" w:cs="Times New Roman"/>
         </w:rPr>
-        <w:t>stumer</w:t>
-      </w:r>
-      <w:proofErr w:type="spellEnd"/>
-      <w:r>
-        <w:rPr>
-          <w:rFonts w:ascii="Times New Roman" w:hAnsi="Times New Roman" w:cs="Times New Roman"/>
-        </w:rPr>
-        <w:t xml:space="preserve">, </w:t>
+        <w:t>st</w:t>
+      </w:r>
+      <w:r>
+        <w:rPr>
+          <w:rFonts w:ascii="Times New Roman" w:hAnsi="Times New Roman" w:cs="Times New Roman"/>
+        </w:rPr>
+        <w:t>o</w:t>
+      </w:r>
+      <w:r>
+        <w:rPr>
+          <w:rFonts w:ascii="Times New Roman" w:hAnsi="Times New Roman" w:cs="Times New Roman"/>
+        </w:rPr>
+        <w:t xml:space="preserve">mer, </w:t>
       </w:r>
       <w:proofErr w:type="spellStart"/>
       <w:r>
@@ -3538,18 +3595,21 @@
       <w:r>
         <w:rPr>
           <w:rFonts w:ascii="Times New Roman" w:hAnsi="Times New Roman" w:cs="Times New Roman"/>
+          <w:highlight w:val="darkGray"/>
         </w:rPr>
         <w:t>doc</w:t>
       </w:r>
       <w:r>
         <w:rPr>
           <w:rFonts w:ascii="Times New Roman" w:hAnsi="Times New Roman" w:cs="Times New Roman"/>
+          <w:highlight w:val="darkGray"/>
         </w:rPr>
         <w:t>t</w:t>
       </w:r>
       <w:r>
         <w:rPr>
           <w:rFonts w:ascii="Times New Roman" w:hAnsi="Times New Roman" w:cs="Times New Roman"/>
+          <w:highlight w:val="darkGray"/>
         </w:rPr>
         <w:t>_name</w:t>
       </w:r>
@@ -3557,6 +3617,7 @@
       <w:r>
         <w:rPr>
           <w:rFonts w:ascii="Times New Roman" w:hAnsi="Times New Roman" w:cs="Times New Roman"/>
+          <w:highlight w:val="darkGray"/>
         </w:rPr>
         <w:t xml:space="preserve">, </w:t>
       </w:r>
@@ -3564,26 +3625,23 @@
       <w:r>
         <w:rPr>
           <w:rFonts w:ascii="Times New Roman" w:hAnsi="Times New Roman" w:cs="Times New Roman"/>
+          <w:highlight w:val="darkGray"/>
         </w:rPr>
         <w:t>ben</w:t>
       </w:r>
       <w:r>
         <w:rPr>
           <w:rFonts w:ascii="Times New Roman" w:hAnsi="Times New Roman" w:cs="Times New Roman"/>
+          <w:highlight w:val="darkGray"/>
         </w:rPr>
         <w:t>f</w:t>
       </w:r>
       <w:r>
         <w:rPr>
           <w:rFonts w:ascii="Times New Roman" w:hAnsi="Times New Roman" w:cs="Times New Roman"/>
-        </w:rPr>
-        <w:t>_</w:t>
-      </w:r>
-      <w:r>
-        <w:rPr>
-          <w:rFonts w:ascii="Times New Roman" w:hAnsi="Times New Roman" w:cs="Times New Roman"/>
-        </w:rPr>
-        <w:t>name</w:t>
+          <w:highlight w:val="darkGray"/>
+        </w:rPr>
+        <w:t>_name</w:t>
       </w:r>
       <w:proofErr w:type="spellEnd"/>
       <w:r>
@@ -3656,18 +3714,21 @@
       <w:r>
         <w:rPr>
           <w:rFonts w:ascii="Times New Roman" w:hAnsi="Times New Roman" w:cs="Times New Roman"/>
+          <w:highlight w:val="darkGray"/>
         </w:rPr>
         <w:t>doc</w:t>
       </w:r>
       <w:r>
         <w:rPr>
           <w:rFonts w:ascii="Times New Roman" w:hAnsi="Times New Roman" w:cs="Times New Roman"/>
+          <w:highlight w:val="darkGray"/>
         </w:rPr>
         <w:t>t</w:t>
       </w:r>
       <w:r>
         <w:rPr>
           <w:rFonts w:ascii="Times New Roman" w:hAnsi="Times New Roman" w:cs="Times New Roman"/>
+          <w:highlight w:val="darkGray"/>
         </w:rPr>
         <w:t>_name</w:t>
       </w:r>
@@ -3675,6 +3736,7 @@
       <w:r>
         <w:rPr>
           <w:rFonts w:ascii="Times New Roman" w:hAnsi="Times New Roman" w:cs="Times New Roman"/>
+          <w:highlight w:val="darkGray"/>
         </w:rPr>
         <w:t xml:space="preserve">, </w:t>
       </w:r>
@@ -3682,18 +3744,21 @@
       <w:r>
         <w:rPr>
           <w:rFonts w:ascii="Times New Roman" w:hAnsi="Times New Roman" w:cs="Times New Roman"/>
+          <w:highlight w:val="darkGray"/>
         </w:rPr>
         <w:t>ben</w:t>
       </w:r>
       <w:r>
         <w:rPr>
           <w:rFonts w:ascii="Times New Roman" w:hAnsi="Times New Roman" w:cs="Times New Roman"/>
+          <w:highlight w:val="darkGray"/>
         </w:rPr>
         <w:t>f</w:t>
       </w:r>
       <w:r>
         <w:rPr>
           <w:rFonts w:ascii="Times New Roman" w:hAnsi="Times New Roman" w:cs="Times New Roman"/>
+          <w:highlight w:val="darkGray"/>
         </w:rPr>
         <w:t>_name</w:t>
       </w:r>
@@ -3744,8 +3809,738 @@
         <w:jc w:val="both"/>
         <w:rPr>
           <w:rFonts w:ascii="Times New Roman" w:hAnsi="Times New Roman" w:cs="Times New Roman"/>
-        </w:rPr>
-      </w:pPr>
+          <w:lang w:val="pt-PT"/>
+        </w:rPr>
+      </w:pPr>
+    </w:p>
+    <w:p>
+      <w:pPr>
+        <w:jc w:val="both"/>
+        <w:rPr>
+          <w:rFonts w:ascii="Times New Roman" w:hAnsi="Times New Roman" w:cs="Times New Roman"/>
+          <w:lang w:val="pt-PT"/>
+        </w:rPr>
+      </w:pPr>
+    </w:p>
+    <w:p>
+      <w:pPr>
+        <w:jc w:val="both"/>
+        <w:rPr>
+          <w:rFonts w:ascii="Times New Roman" w:hAnsi="Times New Roman" w:cs="Times New Roman"/>
+          <w:lang w:val="pt-PT"/>
+        </w:rPr>
+      </w:pPr>
+    </w:p>
+    <w:p>
+      <w:pPr>
+        <w:jc w:val="both"/>
+        <w:rPr>
+          <w:rFonts w:ascii="Times New Roman" w:hAnsi="Times New Roman" w:cs="Times New Roman"/>
+          <w:sz w:val="24"/>
+          <w:szCs w:val="24"/>
+          <w:lang w:val="pt-PT"/>
+        </w:rPr>
+      </w:pPr>
+      <w:r>
+        <w:rPr>
+          <w:rFonts w:ascii="Times New Roman" w:hAnsi="Times New Roman" w:cs="Times New Roman"/>
+          <w:sz w:val="24"/>
+          <w:szCs w:val="24"/>
+          <w:highlight w:val="yellow"/>
+          <w:lang w:val="pt-PT"/>
+        </w:rPr>
+        <w:lastRenderedPageBreak/>
+        <w:t>DML/D</w:t>
+      </w:r>
+      <w:r>
+        <w:rPr>
+          <w:rFonts w:ascii="Times New Roman" w:hAnsi="Times New Roman" w:cs="Times New Roman"/>
+          <w:sz w:val="24"/>
+          <w:szCs w:val="24"/>
+          <w:highlight w:val="yellow"/>
+          <w:lang w:val="pt-PT"/>
+        </w:rPr>
+        <w:t xml:space="preserve">QL </w:t>
+      </w:r>
+      <w:r>
+        <w:rPr>
+          <w:rFonts w:ascii="Times New Roman" w:hAnsi="Times New Roman" w:cs="Times New Roman"/>
+          <w:sz w:val="24"/>
+          <w:szCs w:val="24"/>
+          <w:highlight w:val="yellow"/>
+          <w:lang w:val="pt-PT"/>
+        </w:rPr>
+        <w:t>Passos a seguir:</w:t>
+      </w:r>
+    </w:p>
+    <w:p>
+      <w:pPr>
+        <w:jc w:val="both"/>
+        <w:rPr>
+          <w:rFonts w:ascii="Times New Roman" w:hAnsi="Times New Roman" w:cs="Times New Roman"/>
+          <w:sz w:val="24"/>
+          <w:szCs w:val="24"/>
+          <w:lang w:val="pt-PT"/>
+        </w:rPr>
+      </w:pPr>
+      <w:r>
+        <w:rPr>
+          <w:rFonts w:ascii="Times New Roman" w:hAnsi="Times New Roman" w:cs="Times New Roman"/>
+          <w:sz w:val="24"/>
+          <w:szCs w:val="24"/>
+          <w:lang w:val="pt-PT"/>
+        </w:rPr>
+        <w:t xml:space="preserve">- </w:t>
+      </w:r>
+      <w:proofErr w:type="spellStart"/>
+      <w:r>
+        <w:rPr>
+          <w:rFonts w:ascii="Times New Roman" w:hAnsi="Times New Roman" w:cs="Times New Roman"/>
+          <w:sz w:val="24"/>
+          <w:szCs w:val="24"/>
+          <w:lang w:val="pt-PT"/>
+        </w:rPr>
+        <w:t>inserts</w:t>
+      </w:r>
+      <w:proofErr w:type="spellEnd"/>
+      <w:r>
+        <w:rPr>
+          <w:rFonts w:ascii="Times New Roman" w:hAnsi="Times New Roman" w:cs="Times New Roman"/>
+          <w:sz w:val="24"/>
+          <w:szCs w:val="24"/>
+          <w:lang w:val="pt-PT"/>
+        </w:rPr>
+        <w:t xml:space="preserve"> e </w:t>
+      </w:r>
+      <w:proofErr w:type="spellStart"/>
+      <w:r>
+        <w:rPr>
+          <w:rFonts w:ascii="Times New Roman" w:hAnsi="Times New Roman" w:cs="Times New Roman"/>
+          <w:sz w:val="24"/>
+          <w:szCs w:val="24"/>
+          <w:lang w:val="pt-PT"/>
+        </w:rPr>
+        <w:t>selects</w:t>
+      </w:r>
+      <w:proofErr w:type="spellEnd"/>
+      <w:r>
+        <w:rPr>
+          <w:rFonts w:ascii="Times New Roman" w:hAnsi="Times New Roman" w:cs="Times New Roman"/>
+          <w:sz w:val="24"/>
+          <w:szCs w:val="24"/>
+          <w:lang w:val="pt-PT"/>
+        </w:rPr>
+        <w:t xml:space="preserve"> </w:t>
+      </w:r>
+      <w:r>
+        <w:rPr>
+          <w:rFonts w:ascii="Times New Roman" w:hAnsi="Times New Roman" w:cs="Times New Roman"/>
+          <w:sz w:val="24"/>
+          <w:szCs w:val="24"/>
+          <w:lang w:val="pt-PT"/>
+        </w:rPr>
+        <w:t xml:space="preserve">testar </w:t>
+      </w:r>
+      <w:proofErr w:type="spellStart"/>
+      <w:r>
+        <w:rPr>
+          <w:rFonts w:ascii="Times New Roman" w:hAnsi="Times New Roman" w:cs="Times New Roman"/>
+          <w:sz w:val="24"/>
+          <w:szCs w:val="24"/>
+          <w:lang w:val="pt-PT"/>
+        </w:rPr>
+        <w:t>querys</w:t>
+      </w:r>
+      <w:proofErr w:type="spellEnd"/>
+      <w:r>
+        <w:rPr>
+          <w:rFonts w:ascii="Times New Roman" w:hAnsi="Times New Roman" w:cs="Times New Roman"/>
+          <w:sz w:val="24"/>
+          <w:szCs w:val="24"/>
+          <w:lang w:val="pt-PT"/>
+        </w:rPr>
+        <w:t xml:space="preserve"> -quais os clientes que não pagam EXEMPLO</w:t>
+      </w:r>
+    </w:p>
+    <w:p>
+      <w:pPr>
+        <w:jc w:val="both"/>
+        <w:rPr>
+          <w:rFonts w:ascii="Times New Roman" w:hAnsi="Times New Roman" w:cs="Times New Roman"/>
+          <w:sz w:val="24"/>
+          <w:szCs w:val="24"/>
+          <w:lang w:val="pt-PT"/>
+        </w:rPr>
+      </w:pPr>
+      <w:r>
+        <w:rPr>
+          <w:rFonts w:ascii="Times New Roman" w:hAnsi="Times New Roman" w:cs="Times New Roman"/>
+          <w:sz w:val="24"/>
+          <w:szCs w:val="24"/>
+          <w:lang w:val="pt-PT"/>
+        </w:rPr>
+        <w:t xml:space="preserve">- </w:t>
+      </w:r>
+      <w:r>
+        <w:rPr>
+          <w:rFonts w:ascii="Times New Roman" w:hAnsi="Times New Roman" w:cs="Times New Roman"/>
+          <w:sz w:val="24"/>
+          <w:szCs w:val="24"/>
+          <w:lang w:val="pt-PT"/>
+        </w:rPr>
+        <w:t>Base de dados – ver o que se pode por no site com base no que temos</w:t>
+      </w:r>
+      <w:r>
+        <w:rPr>
+          <w:rFonts w:ascii="Times New Roman" w:hAnsi="Times New Roman" w:cs="Times New Roman"/>
+          <w:sz w:val="24"/>
+          <w:szCs w:val="24"/>
+          <w:lang w:val="pt-PT"/>
+        </w:rPr>
+        <w:t xml:space="preserve">: testar </w:t>
+      </w:r>
+      <w:proofErr w:type="spellStart"/>
+      <w:r>
+        <w:rPr>
+          <w:rFonts w:ascii="Times New Roman" w:hAnsi="Times New Roman" w:cs="Times New Roman"/>
+          <w:sz w:val="24"/>
+          <w:szCs w:val="24"/>
+          <w:lang w:val="pt-PT"/>
+        </w:rPr>
+        <w:t>querys</w:t>
+      </w:r>
+      <w:proofErr w:type="spellEnd"/>
+      <w:r>
+        <w:rPr>
+          <w:rFonts w:ascii="Times New Roman" w:hAnsi="Times New Roman" w:cs="Times New Roman"/>
+          <w:sz w:val="24"/>
+          <w:szCs w:val="24"/>
+          <w:lang w:val="pt-PT"/>
+        </w:rPr>
+        <w:t xml:space="preserve"> </w:t>
+      </w:r>
+      <w:r>
+        <w:rPr>
+          <w:rFonts w:ascii="Times New Roman" w:hAnsi="Times New Roman" w:cs="Times New Roman"/>
+          <w:sz w:val="24"/>
+          <w:szCs w:val="24"/>
+          <w:lang w:val="pt-PT"/>
+        </w:rPr>
+        <w:t xml:space="preserve">-quais </w:t>
+      </w:r>
+      <w:r>
+        <w:rPr>
+          <w:rFonts w:ascii="Times New Roman" w:hAnsi="Times New Roman" w:cs="Times New Roman"/>
+          <w:sz w:val="24"/>
+          <w:szCs w:val="24"/>
+          <w:lang w:val="pt-PT"/>
+        </w:rPr>
+        <w:t xml:space="preserve">os clientes que não pagam </w:t>
+      </w:r>
+      <w:r>
+        <w:rPr>
+          <w:rFonts w:ascii="Times New Roman" w:hAnsi="Times New Roman" w:cs="Times New Roman"/>
+          <w:sz w:val="24"/>
+          <w:szCs w:val="24"/>
+          <w:lang w:val="pt-PT"/>
+        </w:rPr>
+        <w:t>EXEMPLO</w:t>
+      </w:r>
+      <w:r>
+        <w:rPr>
+          <w:rFonts w:ascii="Times New Roman" w:hAnsi="Times New Roman" w:cs="Times New Roman"/>
+          <w:sz w:val="24"/>
+          <w:szCs w:val="24"/>
+          <w:lang w:val="pt-PT"/>
+        </w:rPr>
+        <w:t xml:space="preserve"> </w:t>
+      </w:r>
+      <w:proofErr w:type="spellStart"/>
+      <w:r>
+        <w:rPr>
+          <w:rFonts w:ascii="Arial" w:hAnsi="Arial" w:cs="Arial"/>
+          <w:color w:val="000000"/>
+          <w:lang w:val="pt-PT"/>
+        </w:rPr>
+        <w:t>Start</w:t>
+      </w:r>
+      <w:proofErr w:type="spellEnd"/>
+      <w:r>
+        <w:rPr>
+          <w:rFonts w:ascii="Arial" w:hAnsi="Arial" w:cs="Arial"/>
+          <w:color w:val="000000"/>
+          <w:lang w:val="pt-PT"/>
+        </w:rPr>
+        <w:t xml:space="preserve"> </w:t>
+      </w:r>
+      <w:proofErr w:type="spellStart"/>
+      <w:r>
+        <w:rPr>
+          <w:rFonts w:ascii="Arial" w:hAnsi="Arial" w:cs="Arial"/>
+          <w:color w:val="000000"/>
+          <w:lang w:val="pt-PT"/>
+        </w:rPr>
+        <w:t>by</w:t>
+      </w:r>
+      <w:proofErr w:type="spellEnd"/>
+      <w:r>
+        <w:rPr>
+          <w:rFonts w:ascii="Arial" w:hAnsi="Arial" w:cs="Arial"/>
+          <w:color w:val="000000"/>
+          <w:lang w:val="pt-PT"/>
+        </w:rPr>
+        <w:t xml:space="preserve"> </w:t>
+      </w:r>
+      <w:proofErr w:type="spellStart"/>
+      <w:r>
+        <w:rPr>
+          <w:rFonts w:ascii="Arial" w:hAnsi="Arial" w:cs="Arial"/>
+          <w:color w:val="000000"/>
+          <w:lang w:val="pt-PT"/>
+        </w:rPr>
+        <w:t>creating</w:t>
+      </w:r>
+      <w:proofErr w:type="spellEnd"/>
+      <w:r>
+        <w:rPr>
+          <w:rFonts w:ascii="Arial" w:hAnsi="Arial" w:cs="Arial"/>
+          <w:color w:val="000000"/>
+          <w:lang w:val="pt-PT"/>
+        </w:rPr>
+        <w:t xml:space="preserve"> </w:t>
+      </w:r>
+      <w:proofErr w:type="spellStart"/>
+      <w:r>
+        <w:rPr>
+          <w:rFonts w:ascii="Arial" w:hAnsi="Arial" w:cs="Arial"/>
+          <w:color w:val="000000"/>
+          <w:lang w:val="pt-PT"/>
+        </w:rPr>
+        <w:t>the</w:t>
+      </w:r>
+      <w:proofErr w:type="spellEnd"/>
+      <w:r>
+        <w:rPr>
+          <w:rFonts w:ascii="Arial" w:hAnsi="Arial" w:cs="Arial"/>
+          <w:color w:val="000000"/>
+          <w:lang w:val="pt-PT"/>
+        </w:rPr>
+        <w:t xml:space="preserve"> </w:t>
+      </w:r>
+      <w:r>
+        <w:rPr>
+          <w:rFonts w:ascii="Arial" w:hAnsi="Arial" w:cs="Arial"/>
+          <w:b/>
+          <w:bCs/>
+          <w:color w:val="000000"/>
+          <w:lang w:val="pt-PT"/>
+        </w:rPr>
+        <w:t xml:space="preserve">basic </w:t>
+      </w:r>
+      <w:proofErr w:type="spellStart"/>
+      <w:r>
+        <w:rPr>
+          <w:rFonts w:ascii="Arial" w:hAnsi="Arial" w:cs="Arial"/>
+          <w:b/>
+          <w:bCs/>
+          <w:color w:val="000000"/>
+          <w:lang w:val="pt-PT"/>
+        </w:rPr>
+        <w:t>structure</w:t>
+      </w:r>
+      <w:proofErr w:type="spellEnd"/>
+      <w:r>
+        <w:rPr>
+          <w:rFonts w:ascii="Arial" w:hAnsi="Arial" w:cs="Arial"/>
+          <w:b/>
+          <w:bCs/>
+          <w:color w:val="000000"/>
+          <w:lang w:val="pt-PT"/>
+        </w:rPr>
+        <w:t xml:space="preserve"> </w:t>
+      </w:r>
+      <w:proofErr w:type="spellStart"/>
+      <w:r>
+        <w:rPr>
+          <w:rFonts w:ascii="Arial" w:hAnsi="Arial" w:cs="Arial"/>
+          <w:b/>
+          <w:bCs/>
+          <w:color w:val="000000"/>
+          <w:lang w:val="pt-PT"/>
+        </w:rPr>
+        <w:t>of</w:t>
+      </w:r>
+      <w:proofErr w:type="spellEnd"/>
+      <w:r>
+        <w:rPr>
+          <w:rFonts w:ascii="Arial" w:hAnsi="Arial" w:cs="Arial"/>
+          <w:b/>
+          <w:bCs/>
+          <w:color w:val="000000"/>
+          <w:lang w:val="pt-PT"/>
+        </w:rPr>
+        <w:t xml:space="preserve"> </w:t>
+      </w:r>
+      <w:proofErr w:type="spellStart"/>
+      <w:r>
+        <w:rPr>
+          <w:rFonts w:ascii="Arial" w:hAnsi="Arial" w:cs="Arial"/>
+          <w:b/>
+          <w:bCs/>
+          <w:color w:val="000000"/>
+          <w:lang w:val="pt-PT"/>
+        </w:rPr>
+        <w:t>your</w:t>
+      </w:r>
+      <w:proofErr w:type="spellEnd"/>
+      <w:r>
+        <w:rPr>
+          <w:rFonts w:ascii="Arial" w:hAnsi="Arial" w:cs="Arial"/>
+          <w:b/>
+          <w:bCs/>
+          <w:color w:val="000000"/>
+          <w:lang w:val="pt-PT"/>
+        </w:rPr>
+        <w:t xml:space="preserve"> website </w:t>
+      </w:r>
+      <w:proofErr w:type="spellStart"/>
+      <w:r>
+        <w:rPr>
+          <w:rFonts w:ascii="Arial" w:hAnsi="Arial" w:cs="Arial"/>
+          <w:b/>
+          <w:bCs/>
+          <w:color w:val="000000"/>
+          <w:lang w:val="pt-PT"/>
+        </w:rPr>
+        <w:t>with</w:t>
+      </w:r>
+      <w:proofErr w:type="spellEnd"/>
+      <w:r>
+        <w:rPr>
+          <w:rFonts w:ascii="Arial" w:hAnsi="Arial" w:cs="Arial"/>
+          <w:b/>
+          <w:bCs/>
+          <w:color w:val="000000"/>
+          <w:lang w:val="pt-PT"/>
+        </w:rPr>
+        <w:t xml:space="preserve"> HTML</w:t>
+      </w:r>
+      <w:r>
+        <w:rPr>
+          <w:rFonts w:ascii="Arial" w:hAnsi="Arial" w:cs="Arial"/>
+          <w:color w:val="000000"/>
+          <w:lang w:val="pt-PT"/>
+        </w:rPr>
+        <w:t xml:space="preserve"> files</w:t>
+      </w:r>
+    </w:p>
+    <w:p>
+      <w:pPr>
+        <w:jc w:val="both"/>
+        <w:rPr>
+          <w:rFonts w:ascii="Times New Roman" w:hAnsi="Times New Roman" w:cs="Times New Roman"/>
+          <w:sz w:val="24"/>
+          <w:szCs w:val="24"/>
+          <w:lang w:val="pt-PT"/>
+        </w:rPr>
+      </w:pPr>
+      <w:r>
+        <w:rPr>
+          <w:rFonts w:ascii="Times New Roman" w:hAnsi="Times New Roman" w:cs="Times New Roman"/>
+          <w:sz w:val="24"/>
+          <w:szCs w:val="24"/>
+          <w:lang w:val="pt-PT"/>
+        </w:rPr>
+        <w:t>- Pode se copiar</w:t>
+      </w:r>
+      <w:r>
+        <w:rPr>
+          <w:rFonts w:ascii="Times New Roman" w:hAnsi="Times New Roman" w:cs="Times New Roman"/>
+          <w:sz w:val="24"/>
+          <w:szCs w:val="24"/>
+          <w:lang w:val="pt-PT"/>
+        </w:rPr>
+        <w:t xml:space="preserve"> algum</w:t>
+      </w:r>
+      <w:r>
+        <w:rPr>
+          <w:rFonts w:ascii="Times New Roman" w:hAnsi="Times New Roman" w:cs="Times New Roman"/>
+          <w:sz w:val="24"/>
+          <w:szCs w:val="24"/>
+          <w:lang w:val="pt-PT"/>
+        </w:rPr>
+        <w:t xml:space="preserve"> código </w:t>
+      </w:r>
+      <w:r>
+        <w:rPr>
+          <w:rFonts w:ascii="Times New Roman" w:hAnsi="Times New Roman" w:cs="Times New Roman"/>
+          <w:sz w:val="24"/>
+          <w:szCs w:val="24"/>
+          <w:lang w:val="pt-PT"/>
+        </w:rPr>
+        <w:t xml:space="preserve">de </w:t>
+      </w:r>
+      <w:proofErr w:type="spellStart"/>
+      <w:r>
+        <w:rPr>
+          <w:rFonts w:ascii="Times New Roman" w:hAnsi="Times New Roman" w:cs="Times New Roman"/>
+          <w:sz w:val="24"/>
+          <w:szCs w:val="24"/>
+          <w:lang w:val="pt-PT"/>
+        </w:rPr>
+        <w:t>css</w:t>
+      </w:r>
+      <w:proofErr w:type="spellEnd"/>
+    </w:p>
+    <w:p>
+      <w:pPr>
+        <w:jc w:val="both"/>
+        <w:rPr>
+          <w:rFonts w:ascii="Times New Roman" w:hAnsi="Times New Roman" w:cs="Times New Roman"/>
+          <w:sz w:val="24"/>
+          <w:szCs w:val="24"/>
+          <w:lang w:val="pt-PT"/>
+        </w:rPr>
+      </w:pPr>
+      <w:r>
+        <w:rPr>
+          <w:rFonts w:ascii="Times New Roman" w:hAnsi="Times New Roman" w:cs="Times New Roman"/>
+          <w:sz w:val="24"/>
+          <w:szCs w:val="24"/>
+          <w:lang w:val="pt-PT"/>
+        </w:rPr>
+        <w:t xml:space="preserve">- </w:t>
+      </w:r>
+      <w:proofErr w:type="gramStart"/>
+      <w:r>
+        <w:rPr>
+          <w:rFonts w:ascii="Times New Roman" w:hAnsi="Times New Roman" w:cs="Times New Roman"/>
+          <w:sz w:val="24"/>
+          <w:szCs w:val="24"/>
+          <w:lang w:val="pt-PT"/>
+        </w:rPr>
+        <w:t>html</w:t>
+      </w:r>
+      <w:proofErr w:type="gramEnd"/>
+      <w:r>
+        <w:rPr>
+          <w:rFonts w:ascii="Times New Roman" w:hAnsi="Times New Roman" w:cs="Times New Roman"/>
+          <w:sz w:val="24"/>
+          <w:szCs w:val="24"/>
+          <w:lang w:val="pt-PT"/>
+        </w:rPr>
+        <w:t xml:space="preserve"> não começar a fazer pois </w:t>
+      </w:r>
+      <w:proofErr w:type="spellStart"/>
+      <w:r>
+        <w:rPr>
+          <w:rFonts w:ascii="Times New Roman" w:hAnsi="Times New Roman" w:cs="Times New Roman"/>
+          <w:sz w:val="24"/>
+          <w:szCs w:val="24"/>
+          <w:lang w:val="pt-PT"/>
+        </w:rPr>
+        <w:t>p</w:t>
+      </w:r>
+      <w:r>
+        <w:rPr>
+          <w:rFonts w:ascii="Times New Roman" w:hAnsi="Times New Roman" w:cs="Times New Roman"/>
+          <w:sz w:val="24"/>
+          <w:szCs w:val="24"/>
+          <w:lang w:val="pt-PT"/>
+        </w:rPr>
+        <w:t>h</w:t>
+      </w:r>
+      <w:r>
+        <w:rPr>
+          <w:rFonts w:ascii="Times New Roman" w:hAnsi="Times New Roman" w:cs="Times New Roman"/>
+          <w:sz w:val="24"/>
+          <w:szCs w:val="24"/>
+          <w:lang w:val="pt-PT"/>
+        </w:rPr>
+        <w:t>p</w:t>
+      </w:r>
+      <w:proofErr w:type="spellEnd"/>
+      <w:r>
+        <w:rPr>
+          <w:rFonts w:ascii="Times New Roman" w:hAnsi="Times New Roman" w:cs="Times New Roman"/>
+          <w:sz w:val="24"/>
+          <w:szCs w:val="24"/>
+          <w:lang w:val="pt-PT"/>
+        </w:rPr>
+        <w:t xml:space="preserve"> vai mudar ver primeiro o que é preciso por, estruturar </w:t>
+      </w:r>
+      <w:proofErr w:type="spellStart"/>
+      <w:r>
+        <w:rPr>
+          <w:rFonts w:ascii="Times New Roman" w:hAnsi="Times New Roman" w:cs="Times New Roman"/>
+          <w:sz w:val="24"/>
+          <w:szCs w:val="24"/>
+          <w:lang w:val="pt-PT"/>
+        </w:rPr>
+        <w:t>ex</w:t>
+      </w:r>
+      <w:proofErr w:type="spellEnd"/>
+      <w:r>
+        <w:rPr>
+          <w:rFonts w:ascii="Times New Roman" w:hAnsi="Times New Roman" w:cs="Times New Roman"/>
+          <w:sz w:val="24"/>
+          <w:szCs w:val="24"/>
+          <w:lang w:val="pt-PT"/>
+        </w:rPr>
+        <w:t xml:space="preserve"> menu </w:t>
+      </w:r>
+    </w:p>
+    <w:p>
+      <w:pPr>
+        <w:jc w:val="both"/>
+        <w:rPr>
+          <w:rFonts w:ascii="Times New Roman" w:hAnsi="Times New Roman" w:cs="Times New Roman"/>
+          <w:sz w:val="24"/>
+          <w:szCs w:val="24"/>
+          <w:lang w:val="pt-PT"/>
+        </w:rPr>
+      </w:pPr>
+      <w:r>
+        <w:rPr>
+          <w:rFonts w:ascii="Times New Roman" w:hAnsi="Times New Roman" w:cs="Times New Roman"/>
+          <w:sz w:val="24"/>
+          <w:szCs w:val="24"/>
+          <w:highlight w:val="yellow"/>
+          <w:lang w:val="pt-PT"/>
+        </w:rPr>
+        <w:t>Dúvidas:</w:t>
+      </w:r>
+    </w:p>
+    <w:p>
+      <w:pPr>
+        <w:pStyle w:val="ListParagraph"/>
+        <w:numPr>
+          <w:ilvl w:val="0"/>
+          <w:numId w:val="6"/>
+        </w:numPr>
+        <w:jc w:val="both"/>
+        <w:rPr>
+          <w:rFonts w:ascii="Times New Roman" w:hAnsi="Times New Roman" w:cs="Times New Roman"/>
+          <w:sz w:val="24"/>
+          <w:szCs w:val="24"/>
+        </w:rPr>
+      </w:pPr>
+      <w:commentRangeStart w:id="2"/>
+      <w:r>
+        <w:rPr>
+          <w:rFonts w:ascii="Times New Roman" w:hAnsi="Times New Roman" w:cs="Times New Roman"/>
+          <w:sz w:val="24"/>
+          <w:szCs w:val="24"/>
+        </w:rPr>
+        <w:t>Security code employee – campo login employee</w:t>
+      </w:r>
+      <w:r>
+        <w:rPr>
+          <w:rFonts w:ascii="Times New Roman" w:hAnsi="Times New Roman" w:cs="Times New Roman"/>
+          <w:sz w:val="24"/>
+          <w:szCs w:val="24"/>
+        </w:rPr>
+        <w:t xml:space="preserve"> </w:t>
+      </w:r>
+      <w:proofErr w:type="spellStart"/>
+      <w:r>
+        <w:rPr>
+          <w:rFonts w:ascii="Times New Roman" w:hAnsi="Times New Roman" w:cs="Times New Roman"/>
+          <w:sz w:val="24"/>
+          <w:szCs w:val="24"/>
+        </w:rPr>
+        <w:t>conflito</w:t>
+      </w:r>
+      <w:proofErr w:type="spellEnd"/>
+      <w:r>
+        <w:rPr>
+          <w:rFonts w:ascii="Times New Roman" w:hAnsi="Times New Roman" w:cs="Times New Roman"/>
+          <w:sz w:val="24"/>
+          <w:szCs w:val="24"/>
+        </w:rPr>
+        <w:t xml:space="preserve"> entre security e id??</w:t>
+      </w:r>
+      <w:commentRangeEnd w:id="2"/>
+      <w:r>
+        <w:rPr>
+          <w:rStyle w:val="CommentReference"/>
+        </w:rPr>
+        <w:commentReference w:id="2"/>
+      </w:r>
+    </w:p>
+    <w:p>
+      <w:pPr>
+        <w:pStyle w:val="ListParagraph"/>
+        <w:numPr>
+          <w:ilvl w:val="0"/>
+          <w:numId w:val="6"/>
+        </w:numPr>
+        <w:jc w:val="both"/>
+        <w:rPr>
+          <w:rFonts w:ascii="Times New Roman" w:hAnsi="Times New Roman" w:cs="Times New Roman"/>
+          <w:sz w:val="24"/>
+          <w:szCs w:val="24"/>
+          <w:lang w:val="pt-PT"/>
+        </w:rPr>
+      </w:pPr>
+      <w:proofErr w:type="spellStart"/>
+      <w:r>
+        <w:rPr>
+          <w:rFonts w:ascii="Times New Roman" w:hAnsi="Times New Roman" w:cs="Times New Roman"/>
+          <w:sz w:val="24"/>
+          <w:szCs w:val="24"/>
+          <w:lang w:val="pt-PT"/>
+        </w:rPr>
+        <w:t>S</w:t>
+      </w:r>
+      <w:r>
+        <w:rPr>
+          <w:rFonts w:ascii="Times New Roman" w:hAnsi="Times New Roman" w:cs="Times New Roman"/>
+          <w:sz w:val="24"/>
+          <w:szCs w:val="24"/>
+          <w:lang w:val="pt-PT"/>
+        </w:rPr>
+        <w:t>upliers</w:t>
+      </w:r>
+      <w:proofErr w:type="spellEnd"/>
+      <w:r>
+        <w:rPr>
+          <w:rFonts w:ascii="Times New Roman" w:hAnsi="Times New Roman" w:cs="Times New Roman"/>
+          <w:sz w:val="24"/>
+          <w:szCs w:val="24"/>
+          <w:lang w:val="pt-PT"/>
+        </w:rPr>
+        <w:t xml:space="preserve"> se calhar </w:t>
+      </w:r>
+      <w:proofErr w:type="spellStart"/>
+      <w:r>
+        <w:rPr>
+          <w:rFonts w:ascii="Times New Roman" w:hAnsi="Times New Roman" w:cs="Times New Roman"/>
+          <w:sz w:val="24"/>
+          <w:szCs w:val="24"/>
+          <w:lang w:val="pt-PT"/>
+        </w:rPr>
+        <w:t>nao</w:t>
+      </w:r>
+      <w:proofErr w:type="spellEnd"/>
+      <w:r>
+        <w:rPr>
+          <w:rFonts w:ascii="Times New Roman" w:hAnsi="Times New Roman" w:cs="Times New Roman"/>
+          <w:sz w:val="24"/>
+          <w:szCs w:val="24"/>
+          <w:lang w:val="pt-PT"/>
+        </w:rPr>
+        <w:t xml:space="preserve"> faz sentido pois já não se vai fazer o stock </w:t>
+      </w:r>
+      <w:r>
+        <w:rPr>
+          <w:rFonts w:ascii="Times New Roman" w:hAnsi="Times New Roman" w:cs="Times New Roman"/>
+          <w:sz w:val="24"/>
+          <w:szCs w:val="24"/>
+          <w:lang w:val="pt-PT"/>
+        </w:rPr>
+        <w:t xml:space="preserve">nem pagamento </w:t>
+      </w:r>
     </w:p>
     <w:sectPr>
       <w:pgSz w:w="11906" w:h="16838"/>
@@ -3755,6 +4550,83 @@
     </w:sectPr>
   </w:body>
 </w:document>
+</file>
+
+<file path=word/comments.xml><?xml version="1.0" encoding="utf-8"?>
+<w:comments xmlns:wpc="http://schemas.microsoft.com/office/word/2010/wordprocessingCanvas" xmlns:cx="http://schemas.microsoft.com/office/drawing/2014/chartex" xmlns:cx1="http://schemas.microsoft.com/office/drawing/2015/9/8/chartex" xmlns:cx2="http://schemas.microsoft.com/office/drawing/2015/10/21/chartex" xmlns:cx3="http://schemas.microsoft.com/office/drawing/2016/5/9/chartex" xmlns:cx4="http://schemas.microsoft.com/office/drawing/2016/5/10/chartex" xmlns:cx5="http://schemas.microsoft.com/office/drawing/2016/5/11/chartex" xmlns:cx6="http://schemas.microsoft.com/office/drawing/2016/5/12/chartex" xmlns:cx7="http://schemas.microsoft.com/office/drawing/2016/5/13/chartex" xmlns:cx8="http://schemas.microsoft.com/office/drawing/2016/5/14/chartex" xmlns:mc="http://schemas.openxmlformats.org/markup-compatibility/2006" xmlns:aink="http://schemas.microsoft.com/office/drawing/2016/ink" xmlns:am3d="http://schemas.microsoft.com/office/drawing/2017/model3d" xmlns:o="urn:schemas-microsoft-com:office:office" xmlns:oel="http://schemas.microsoft.com/office/2019/extlst" xmlns:r="http://schemas.openxmlformats.org/officeDocument/2006/relationships" xmlns:m="http://schemas.openxmlformats.org/officeDocument/2006/math" xmlns:v="urn:schemas-microsoft-com:vml" xmlns:wp14="http://schemas.microsoft.com/office/word/2010/wordprocessingDrawing" xmlns:wp="http://schemas.openxmlformats.org/drawingml/2006/wordprocessingDrawing" xmlns:w10="urn:schemas-microsoft-com:office:word" xmlns:w="http://schemas.openxmlformats.org/wordprocessingml/2006/main" xmlns:w14="http://schemas.microsoft.com/office/word/2010/wordml" xmlns:w15="http://schemas.microsoft.com/office/word/2012/wordml" xmlns:w16cex="http://schemas.microsoft.com/office/word/2018/wordml/cex" xmlns:w16cid="http://schemas.microsoft.com/office/word/2016/wordml/cid" xmlns:w16="http://schemas.microsoft.com/office/word/2018/wordml" xmlns:w16sdtdh="http://schemas.microsoft.com/office/word/2020/wordml/sdtdatahash" xmlns:w16se="http://schemas.microsoft.com/office/word/2015/wordml/symex" xmlns:wpg="http://schemas.microsoft.com/office/word/2010/wordprocessingGroup" xmlns:wpi="http://schemas.microsoft.com/office/word/2010/wordprocessingInk" xmlns:wne="http://schemas.microsoft.com/office/word/2006/wordml" xmlns:wps="http://schemas.microsoft.com/office/word/2010/wordprocessingShape" mc:Ignorable="w14 w15 w16se w16cid w16 w16cex w16sdtdh wp14">
+  <w:comment w:id="0" w:author="Mariana Calado" w:date="2022-05-15T12:52:00Z" w:initials="MC">
+    <w:p>
+      <w:pPr>
+        <w:pStyle w:val="CommentText"/>
+      </w:pPr>
+      <w:r>
+        <w:rPr>
+          <w:rStyle w:val="CommentReference"/>
+        </w:rPr>
+        <w:annotationRef/>
+      </w:r>
+      <w:r>
+        <w:t>Estamos a pensar retirar estes atributos da receita uma vez que já vai estar no pdf</w:t>
+      </w:r>
+    </w:p>
+  </w:comment>
+  <w:comment w:id="1" w:author="Mariana Calado" w:date="2022-05-15T12:48:00Z" w:initials="MC">
+    <w:p>
+      <w:pPr>
+        <w:pStyle w:val="CommentText"/>
+      </w:pPr>
+      <w:r>
+        <w:rPr>
+          <w:rStyle w:val="CommentReference"/>
+        </w:rPr>
+        <w:annotationRef/>
+      </w:r>
+      <w:r>
+        <w:t>Suplier, isto faria sentigo armazenarmos os dados se tivessemos o stock e o pagamento das encomendas. Não sei se materiamos ou retiravamos essa parte</w:t>
+      </w:r>
+    </w:p>
+  </w:comment>
+  <w:comment w:id="2" w:author="Mariana Calado" w:date="2022-05-15T12:51:00Z" w:initials="MC">
+    <w:p>
+      <w:pPr>
+        <w:pStyle w:val="CommentText"/>
+      </w:pPr>
+      <w:r>
+        <w:rPr>
+          <w:rStyle w:val="CommentReference"/>
+        </w:rPr>
+        <w:annotationRef/>
+      </w:r>
+      <w:r>
+        <w:t>Estavamos a pensar adicionar este atributo para que se possa diferenciar o registo de um trabalhador e um cliente, o trabalhador poderia ter um security code para se poder registar mas depois teria conflito com o id_employee</w:t>
+      </w:r>
+    </w:p>
+  </w:comment>
+</w:comments>
+</file>
+
+<file path=word/commentsExtended.xml><?xml version="1.0" encoding="utf-8"?>
+<w15:commentsEx xmlns:wpc="http://schemas.microsoft.com/office/word/2010/wordprocessingCanvas" xmlns:cx="http://schemas.microsoft.com/office/drawing/2014/chartex" xmlns:cx1="http://schemas.microsoft.com/office/drawing/2015/9/8/chartex" xmlns:cx2="http://schemas.microsoft.com/office/drawing/2015/10/21/chartex" xmlns:cx3="http://schemas.microsoft.com/office/drawing/2016/5/9/chartex" xmlns:cx4="http://schemas.microsoft.com/office/drawing/2016/5/10/chartex" xmlns:cx5="http://schemas.microsoft.com/office/drawing/2016/5/11/chartex" xmlns:cx6="http://schemas.microsoft.com/office/drawing/2016/5/12/chartex" xmlns:cx7="http://schemas.microsoft.com/office/drawing/2016/5/13/chartex" xmlns:cx8="http://schemas.microsoft.com/office/drawing/2016/5/14/chartex" xmlns:mc="http://schemas.openxmlformats.org/markup-compatibility/2006" xmlns:aink="http://schemas.microsoft.com/office/drawing/2016/ink" xmlns:am3d="http://schemas.microsoft.com/office/drawing/2017/model3d" xmlns:o="urn:schemas-microsoft-com:office:office" xmlns:oel="http://schemas.microsoft.com/office/2019/extlst" xmlns:r="http://schemas.openxmlformats.org/officeDocument/2006/relationships" xmlns:m="http://schemas.openxmlformats.org/officeDocument/2006/math" xmlns:v="urn:schemas-microsoft-com:vml" xmlns:wp14="http://schemas.microsoft.com/office/word/2010/wordprocessingDrawing" xmlns:wp="http://schemas.openxmlformats.org/drawingml/2006/wordprocessingDrawing" xmlns:w10="urn:schemas-microsoft-com:office:word" xmlns:w="http://schemas.openxmlformats.org/wordprocessingml/2006/main" xmlns:w14="http://schemas.microsoft.com/office/word/2010/wordml" xmlns:w15="http://schemas.microsoft.com/office/word/2012/wordml" xmlns:w16cex="http://schemas.microsoft.com/office/word/2018/wordml/cex" xmlns:w16cid="http://schemas.microsoft.com/office/word/2016/wordml/cid" xmlns:w16="http://schemas.microsoft.com/office/word/2018/wordml" xmlns:w16sdtdh="http://schemas.microsoft.com/office/word/2020/wordml/sdtdatahash" xmlns:w16se="http://schemas.microsoft.com/office/word/2015/wordml/symex" xmlns:wpg="http://schemas.microsoft.com/office/word/2010/wordprocessingGroup" xmlns:wpi="http://schemas.microsoft.com/office/word/2010/wordprocessingInk" xmlns:wne="http://schemas.microsoft.com/office/word/2006/wordml" xmlns:wps="http://schemas.microsoft.com/office/word/2010/wordprocessingShape" mc:Ignorable="w14 w15 w16se w16cid w16 w16cex w16sdtdh wp14">
+  <w15:commentEx w15:paraId="1B99CA60" w15:done="0"/>
+  <w15:commentEx w15:paraId="77B98967" w15:done="0"/>
+  <w15:commentEx w15:paraId="477989B1" w15:done="0"/>
+</w15:commentsEx>
+</file>
+
+<file path=word/commentsExtensible.xml><?xml version="1.0" encoding="utf-8"?>
+<w16cex:commentsExtensible xmlns:wpc="http://schemas.microsoft.com/office/word/2010/wordprocessingCanvas" xmlns:cx="http://schemas.microsoft.com/office/drawing/2014/chartex" xmlns:cx1="http://schemas.microsoft.com/office/drawing/2015/9/8/chartex" xmlns:cx2="http://schemas.microsoft.com/office/drawing/2015/10/21/chartex" xmlns:cx3="http://schemas.microsoft.com/office/drawing/2016/5/9/chartex" xmlns:cx4="http://schemas.microsoft.com/office/drawing/2016/5/10/chartex" xmlns:cx5="http://schemas.microsoft.com/office/drawing/2016/5/11/chartex" xmlns:cx6="http://schemas.microsoft.com/office/drawing/2016/5/12/chartex" xmlns:cx7="http://schemas.microsoft.com/office/drawing/2016/5/13/chartex" xmlns:cx8="http://schemas.microsoft.com/office/drawing/2016/5/14/chartex" xmlns:mc="http://schemas.openxmlformats.org/markup-compatibility/2006" xmlns:aink="http://schemas.microsoft.com/office/drawing/2016/ink" xmlns:am3d="http://schemas.microsoft.com/office/drawing/2017/model3d" xmlns:o="urn:schemas-microsoft-com:office:office" xmlns:oel="http://schemas.microsoft.com/office/2019/extlst" xmlns:r="http://schemas.openxmlformats.org/officeDocument/2006/relationships" xmlns:m="http://schemas.openxmlformats.org/officeDocument/2006/math" xmlns:v="urn:schemas-microsoft-com:vml" xmlns:wp14="http://schemas.microsoft.com/office/word/2010/wordprocessingDrawing" xmlns:wp="http://schemas.openxmlformats.org/drawingml/2006/wordprocessingDrawing" xmlns:w10="urn:schemas-microsoft-com:office:word" xmlns:w="http://schemas.openxmlformats.org/wordprocessingml/2006/main" xmlns:w14="http://schemas.microsoft.com/office/word/2010/wordml" xmlns:w15="http://schemas.microsoft.com/office/word/2012/wordml" xmlns:w16cex="http://schemas.microsoft.com/office/word/2018/wordml/cex" xmlns:w16cid="http://schemas.microsoft.com/office/word/2016/wordml/cid" xmlns:w16="http://schemas.microsoft.com/office/word/2018/wordml" xmlns:w16sdtdh="http://schemas.microsoft.com/office/word/2020/wordml/sdtdatahash" xmlns:w16se="http://schemas.microsoft.com/office/word/2015/wordml/symex" xmlns:wpg="http://schemas.microsoft.com/office/word/2010/wordprocessingGroup" xmlns:wpi="http://schemas.microsoft.com/office/word/2010/wordprocessingInk" xmlns:wne="http://schemas.microsoft.com/office/word/2006/wordml" xmlns:wps="http://schemas.microsoft.com/office/word/2010/wordprocessingShape" mc:Ignorable="w14 w15 w16se w16cid w16 w16cex w16sdtdh wp14">
+  <w16cex:commentExtensible w16cex:durableId="262B75F7" w16cex:dateUtc="2022-05-15T11:52:00Z"/>
+  <w16cex:commentExtensible w16cex:durableId="262B752D" w16cex:dateUtc="2022-05-15T11:48:00Z"/>
+  <w16cex:commentExtensible w16cex:durableId="262B75B5" w16cex:dateUtc="2022-05-15T11:51:00Z"/>
+</w16cex:commentsExtensible>
+</file>
+
+<file path=word/commentsIds.xml><?xml version="1.0" encoding="utf-8"?>
+<w16cid:commentsIds xmlns:wpc="http://schemas.microsoft.com/office/word/2010/wordprocessingCanvas" xmlns:cx="http://schemas.microsoft.com/office/drawing/2014/chartex" xmlns:cx1="http://schemas.microsoft.com/office/drawing/2015/9/8/chartex" xmlns:cx2="http://schemas.microsoft.com/office/drawing/2015/10/21/chartex" xmlns:cx3="http://schemas.microsoft.com/office/drawing/2016/5/9/chartex" xmlns:cx4="http://schemas.microsoft.com/office/drawing/2016/5/10/chartex" xmlns:cx5="http://schemas.microsoft.com/office/drawing/2016/5/11/chartex" xmlns:cx6="http://schemas.microsoft.com/office/drawing/2016/5/12/chartex" xmlns:cx7="http://schemas.microsoft.com/office/drawing/2016/5/13/chartex" xmlns:cx8="http://schemas.microsoft.com/office/drawing/2016/5/14/chartex" xmlns:mc="http://schemas.openxmlformats.org/markup-compatibility/2006" xmlns:aink="http://schemas.microsoft.com/office/drawing/2016/ink" xmlns:am3d="http://schemas.microsoft.com/office/drawing/2017/model3d" xmlns:o="urn:schemas-microsoft-com:office:office" xmlns:oel="http://schemas.microsoft.com/office/2019/extlst" xmlns:r="http://schemas.openxmlformats.org/officeDocument/2006/relationships" xmlns:m="http://schemas.openxmlformats.org/officeDocument/2006/math" xmlns:v="urn:schemas-microsoft-com:vml" xmlns:wp14="http://schemas.microsoft.com/office/word/2010/wordprocessingDrawing" xmlns:wp="http://schemas.openxmlformats.org/drawingml/2006/wordprocessingDrawing" xmlns:w10="urn:schemas-microsoft-com:office:word" xmlns:w="http://schemas.openxmlformats.org/wordprocessingml/2006/main" xmlns:w14="http://schemas.microsoft.com/office/word/2010/wordml" xmlns:w15="http://schemas.microsoft.com/office/word/2012/wordml" xmlns:w16cex="http://schemas.microsoft.com/office/word/2018/wordml/cex" xmlns:w16cid="http://schemas.microsoft.com/office/word/2016/wordml/cid" xmlns:w16="http://schemas.microsoft.com/office/word/2018/wordml" xmlns:w16sdtdh="http://schemas.microsoft.com/office/word/2020/wordml/sdtdatahash" xmlns:w16se="http://schemas.microsoft.com/office/word/2015/wordml/symex" xmlns:wpg="http://schemas.microsoft.com/office/word/2010/wordprocessingGroup" xmlns:wpi="http://schemas.microsoft.com/office/word/2010/wordprocessingInk" xmlns:wne="http://schemas.microsoft.com/office/word/2006/wordml" xmlns:wps="http://schemas.microsoft.com/office/word/2010/wordprocessingShape" mc:Ignorable="w14 w15 w16se w16cid w16 w16cex w16sdtdh wp14">
+  <w16cid:commentId w16cid:paraId="1B99CA60" w16cid:durableId="262B75F7"/>
+  <w16cid:commentId w16cid:paraId="77B98967" w16cid:durableId="262B752D"/>
+  <w16cid:commentId w16cid:paraId="477989B1" w16cid:durableId="262B75B5"/>
+</w16cid:commentsIds>
 </file>
 
 <file path=word/numbering.xml><?xml version="1.0" encoding="utf-8"?>
@@ -4253,6 +5125,119 @@
       <w:rPr>
         <w:rFonts w:ascii="Wingdings" w:hAnsi="Wingdings" w:hint="default"/>
         <w:sz w:val="20"/>
+      </w:rPr>
+    </w:lvl>
+  </w:abstractNum>
+  <w:abstractNum w:abstractNumId="5" w15:restartNumberingAfterBreak="0">
+    <w:nsid w:val="71A47369"/>
+    <w:multiLevelType w:val="hybridMultilevel"/>
+    <w:tmpl w:val="C9B25E04"/>
+    <w:lvl w:ilvl="0" w:tplc="D16CCE16">
+      <w:start w:val="3"/>
+      <w:numFmt w:val="bullet"/>
+      <w:lvlText w:val="-"/>
+      <w:lvlJc w:val="left"/>
+      <w:pPr>
+        <w:ind w:left="720" w:hanging="360"/>
+      </w:pPr>
+      <w:rPr>
+        <w:rFonts w:ascii="Times New Roman" w:eastAsiaTheme="minorHAnsi" w:hAnsi="Times New Roman" w:cs="Times New Roman" w:hint="default"/>
+      </w:rPr>
+    </w:lvl>
+    <w:lvl w:ilvl="1" w:tplc="08090003" w:tentative="1">
+      <w:start w:val="1"/>
+      <w:numFmt w:val="bullet"/>
+      <w:lvlText w:val="o"/>
+      <w:lvlJc w:val="left"/>
+      <w:pPr>
+        <w:ind w:left="1440" w:hanging="360"/>
+      </w:pPr>
+      <w:rPr>
+        <w:rFonts w:ascii="Courier New" w:hAnsi="Courier New" w:cs="Courier New" w:hint="default"/>
+      </w:rPr>
+    </w:lvl>
+    <w:lvl w:ilvl="2" w:tplc="08090005" w:tentative="1">
+      <w:start w:val="1"/>
+      <w:numFmt w:val="bullet"/>
+      <w:lvlText w:val=""/>
+      <w:lvlJc w:val="left"/>
+      <w:pPr>
+        <w:ind w:left="2160" w:hanging="360"/>
+      </w:pPr>
+      <w:rPr>
+        <w:rFonts w:ascii="Wingdings" w:hAnsi="Wingdings" w:hint="default"/>
+      </w:rPr>
+    </w:lvl>
+    <w:lvl w:ilvl="3" w:tplc="08090001" w:tentative="1">
+      <w:start w:val="1"/>
+      <w:numFmt w:val="bullet"/>
+      <w:lvlText w:val=""/>
+      <w:lvlJc w:val="left"/>
+      <w:pPr>
+        <w:ind w:left="2880" w:hanging="360"/>
+      </w:pPr>
+      <w:rPr>
+        <w:rFonts w:ascii="Symbol" w:hAnsi="Symbol" w:hint="default"/>
+      </w:rPr>
+    </w:lvl>
+    <w:lvl w:ilvl="4" w:tplc="08090003" w:tentative="1">
+      <w:start w:val="1"/>
+      <w:numFmt w:val="bullet"/>
+      <w:lvlText w:val="o"/>
+      <w:lvlJc w:val="left"/>
+      <w:pPr>
+        <w:ind w:left="3600" w:hanging="360"/>
+      </w:pPr>
+      <w:rPr>
+        <w:rFonts w:ascii="Courier New" w:hAnsi="Courier New" w:cs="Courier New" w:hint="default"/>
+      </w:rPr>
+    </w:lvl>
+    <w:lvl w:ilvl="5" w:tplc="08090005" w:tentative="1">
+      <w:start w:val="1"/>
+      <w:numFmt w:val="bullet"/>
+      <w:lvlText w:val=""/>
+      <w:lvlJc w:val="left"/>
+      <w:pPr>
+        <w:ind w:left="4320" w:hanging="360"/>
+      </w:pPr>
+      <w:rPr>
+        <w:rFonts w:ascii="Wingdings" w:hAnsi="Wingdings" w:hint="default"/>
+      </w:rPr>
+    </w:lvl>
+    <w:lvl w:ilvl="6" w:tplc="08090001" w:tentative="1">
+      <w:start w:val="1"/>
+      <w:numFmt w:val="bullet"/>
+      <w:lvlText w:val=""/>
+      <w:lvlJc w:val="left"/>
+      <w:pPr>
+        <w:ind w:left="5040" w:hanging="360"/>
+      </w:pPr>
+      <w:rPr>
+        <w:rFonts w:ascii="Symbol" w:hAnsi="Symbol" w:hint="default"/>
+      </w:rPr>
+    </w:lvl>
+    <w:lvl w:ilvl="7" w:tplc="08090003" w:tentative="1">
+      <w:start w:val="1"/>
+      <w:numFmt w:val="bullet"/>
+      <w:lvlText w:val="o"/>
+      <w:lvlJc w:val="left"/>
+      <w:pPr>
+        <w:ind w:left="5760" w:hanging="360"/>
+      </w:pPr>
+      <w:rPr>
+        <w:rFonts w:ascii="Courier New" w:hAnsi="Courier New" w:cs="Courier New" w:hint="default"/>
+      </w:rPr>
+    </w:lvl>
+    <w:lvl w:ilvl="8" w:tplc="08090005" w:tentative="1">
+      <w:start w:val="1"/>
+      <w:numFmt w:val="bullet"/>
+      <w:lvlText w:val=""/>
+      <w:lvlJc w:val="left"/>
+      <w:pPr>
+        <w:ind w:left="6480" w:hanging="360"/>
+      </w:pPr>
+      <w:rPr>
+        <w:rFonts w:ascii="Wingdings" w:hAnsi="Wingdings" w:hint="default"/>
       </w:rPr>
     </w:lvl>
   </w:abstractNum>
@@ -4271,7 +5256,18 @@
   <w:num w:numId="5" w16cid:durableId="1338389408">
     <w:abstractNumId w:val="0"/>
   </w:num>
+  <w:num w:numId="6" w16cid:durableId="468400490">
+    <w:abstractNumId w:val="5"/>
+  </w:num>
 </w:numbering>
+</file>
+
+<file path=word/people.xml><?xml version="1.0" encoding="utf-8"?>
+<w15:people xmlns:wpc="http://schemas.microsoft.com/office/word/2010/wordprocessingCanvas" xmlns:cx="http://schemas.microsoft.com/office/drawing/2014/chartex" xmlns:cx1="http://schemas.microsoft.com/office/drawing/2015/9/8/chartex" xmlns:cx2="http://schemas.microsoft.com/office/drawing/2015/10/21/chartex" xmlns:cx3="http://schemas.microsoft.com/office/drawing/2016/5/9/chartex" xmlns:cx4="http://schemas.microsoft.com/office/drawing/2016/5/10/chartex" xmlns:cx5="http://schemas.microsoft.com/office/drawing/2016/5/11/chartex" xmlns:cx6="http://schemas.microsoft.com/office/drawing/2016/5/12/chartex" xmlns:cx7="http://schemas.microsoft.com/office/drawing/2016/5/13/chartex" xmlns:cx8="http://schemas.microsoft.com/office/drawing/2016/5/14/chartex" xmlns:mc="http://schemas.openxmlformats.org/markup-compatibility/2006" xmlns:aink="http://schemas.microsoft.com/office/drawing/2016/ink" xmlns:am3d="http://schemas.microsoft.com/office/drawing/2017/model3d" xmlns:o="urn:schemas-microsoft-com:office:office" xmlns:oel="http://schemas.microsoft.com/office/2019/extlst" xmlns:r="http://schemas.openxmlformats.org/officeDocument/2006/relationships" xmlns:m="http://schemas.openxmlformats.org/officeDocument/2006/math" xmlns:v="urn:schemas-microsoft-com:vml" xmlns:wp14="http://schemas.microsoft.com/office/word/2010/wordprocessingDrawing" xmlns:wp="http://schemas.openxmlformats.org/drawingml/2006/wordprocessingDrawing" xmlns:w10="urn:schemas-microsoft-com:office:word" xmlns:w="http://schemas.openxmlformats.org/wordprocessingml/2006/main" xmlns:w14="http://schemas.microsoft.com/office/word/2010/wordml" xmlns:w15="http://schemas.microsoft.com/office/word/2012/wordml" xmlns:w16cex="http://schemas.microsoft.com/office/word/2018/wordml/cex" xmlns:w16cid="http://schemas.microsoft.com/office/word/2016/wordml/cid" xmlns:w16="http://schemas.microsoft.com/office/word/2018/wordml" xmlns:w16sdtdh="http://schemas.microsoft.com/office/word/2020/wordml/sdtdatahash" xmlns:w16se="http://schemas.microsoft.com/office/word/2015/wordml/symex" xmlns:wpg="http://schemas.microsoft.com/office/word/2010/wordprocessingGroup" xmlns:wpi="http://schemas.microsoft.com/office/word/2010/wordprocessingInk" xmlns:wne="http://schemas.microsoft.com/office/word/2006/wordml" xmlns:wps="http://schemas.microsoft.com/office/word/2010/wordprocessingShape" mc:Ignorable="w14 w15 w16se w16cid w16 w16cex w16sdtdh wp14">
+  <w15:person w15:author="Mariana Calado">
+    <w15:presenceInfo w15:providerId="Windows Live" w15:userId="5c17933f1fe792c6"/>
+  </w15:person>
+</w15:people>
 </file>
 
 <file path=word/styles.xml><?xml version="1.0" encoding="utf-8"?>
@@ -4760,6 +5756,72 @@
       <w:szCs w:val="18"/>
     </w:rPr>
   </w:style>
+  <w:style w:type="character" w:styleId="CommentReference">
+    <w:name w:val="annotation reference"/>
+    <w:basedOn w:val="DefaultParagraphFont"/>
+    <w:uiPriority w:val="99"/>
+    <w:semiHidden/>
+    <w:unhideWhenUsed/>
+    <w:rsid w:val="004F5FDF"/>
+    <w:rPr>
+      <w:sz w:val="16"/>
+      <w:szCs w:val="16"/>
+    </w:rPr>
+  </w:style>
+  <w:style w:type="paragraph" w:styleId="CommentText">
+    <w:name w:val="annotation text"/>
+    <w:basedOn w:val="Normal"/>
+    <w:link w:val="CommentTextChar"/>
+    <w:uiPriority w:val="99"/>
+    <w:unhideWhenUsed/>
+    <w:rsid w:val="004F5FDF"/>
+    <w:pPr>
+      <w:spacing w:line="240" w:lineRule="auto"/>
+    </w:pPr>
+    <w:rPr>
+      <w:sz w:val="20"/>
+      <w:szCs w:val="20"/>
+    </w:rPr>
+  </w:style>
+  <w:style w:type="character" w:customStyle="1" w:styleId="CommentTextChar">
+    <w:name w:val="Comment Text Char"/>
+    <w:basedOn w:val="DefaultParagraphFont"/>
+    <w:link w:val="CommentText"/>
+    <w:uiPriority w:val="99"/>
+    <w:rsid w:val="004F5FDF"/>
+    <w:rPr>
+      <w:sz w:val="20"/>
+      <w:szCs w:val="20"/>
+    </w:rPr>
+  </w:style>
+  <w:style w:type="paragraph" w:styleId="CommentSubject">
+    <w:name w:val="annotation subject"/>
+    <w:basedOn w:val="CommentText"/>
+    <w:next w:val="CommentText"/>
+    <w:link w:val="CommentSubjectChar"/>
+    <w:uiPriority w:val="99"/>
+    <w:semiHidden/>
+    <w:unhideWhenUsed/>
+    <w:rsid w:val="004F5FDF"/>
+    <w:rPr>
+      <w:b/>
+      <w:bCs/>
+    </w:rPr>
+  </w:style>
+  <w:style w:type="character" w:customStyle="1" w:styleId="CommentSubjectChar">
+    <w:name w:val="Comment Subject Char"/>
+    <w:basedOn w:val="CommentTextChar"/>
+    <w:link w:val="CommentSubject"/>
+    <w:uiPriority w:val="99"/>
+    <w:semiHidden/>
+    <w:rsid w:val="004F5FDF"/>
+    <w:rPr>
+      <w:b/>
+      <w:bCs/>
+      <w:sz w:val="20"/>
+      <w:szCs w:val="20"/>
+    </w:rPr>
+  </w:style>
 </w:styles>
 </file>
 

</xml_diff>

<commit_message>
Sábado alterei o script sql e o relatorio 1.
</commit_message>
<xml_diff>
--- a/Relatório_1.docx
+++ b/Relatório_1.docx
@@ -206,7 +206,6 @@
           <w:lang w:val="pt-PT" w:eastAsia="en-US"/>
         </w:rPr>
       </w:pPr>
-      <w:proofErr w:type="spellStart"/>
       <w:r>
         <w:rPr>
           <w:rFonts w:eastAsiaTheme="minorHAnsi"/>
@@ -214,29 +213,8 @@
           <w:szCs w:val="40"/>
           <w:lang w:val="pt-PT" w:eastAsia="en-US"/>
         </w:rPr>
-        <w:t>Pharmacy</w:t>
-      </w:r>
-      <w:proofErr w:type="spellEnd"/>
-      <w:r>
-        <w:rPr>
-          <w:rFonts w:eastAsiaTheme="minorHAnsi"/>
-          <w:sz w:val="40"/>
-          <w:szCs w:val="40"/>
-          <w:lang w:val="pt-PT" w:eastAsia="en-US"/>
-        </w:rPr>
-        <w:t xml:space="preserve"> </w:t>
-      </w:r>
-      <w:proofErr w:type="spellStart"/>
-      <w:r>
-        <w:rPr>
-          <w:rFonts w:eastAsiaTheme="minorHAnsi"/>
-          <w:sz w:val="40"/>
-          <w:szCs w:val="40"/>
-          <w:lang w:val="pt-PT" w:eastAsia="en-US"/>
-        </w:rPr>
-        <w:t>Platform</w:t>
-      </w:r>
-      <w:proofErr w:type="spellEnd"/>
+        <w:t>Pharmacy Platform</w:t>
+      </w:r>
     </w:p>
     <w:p>
       <w:pPr>
@@ -594,9 +572,8 @@
           <w:bCs/>
           <w:lang w:val="pt-PT" w:eastAsia="en-US"/>
         </w:rPr>
-        <w:t xml:space="preserve">Curricular </w:t>
-      </w:r>
-      <w:proofErr w:type="spellStart"/>
+        <w:t>Curricular Unit</w:t>
+      </w:r>
       <w:r>
         <w:rPr>
           <w:rFonts w:eastAsiaTheme="minorHAnsi"/>
@@ -604,16 +581,6 @@
           <w:bCs/>
           <w:lang w:val="pt-PT" w:eastAsia="en-US"/>
         </w:rPr>
-        <w:t>Unit</w:t>
-      </w:r>
-      <w:proofErr w:type="spellEnd"/>
-      <w:r>
-        <w:rPr>
-          <w:rFonts w:eastAsiaTheme="minorHAnsi"/>
-          <w:b/>
-          <w:bCs/>
-          <w:lang w:val="pt-PT" w:eastAsia="en-US"/>
-        </w:rPr>
         <w:t>:</w:t>
       </w:r>
       <w:r>
@@ -623,31 +590,13 @@
         </w:rPr>
         <w:t xml:space="preserve"> </w:t>
       </w:r>
-      <w:proofErr w:type="spellStart"/>
       <w:r>
         <w:rPr>
           <w:rFonts w:eastAsiaTheme="minorHAnsi"/>
           <w:lang w:val="pt-PT" w:eastAsia="en-US"/>
         </w:rPr>
-        <w:t>Information</w:t>
-      </w:r>
-      <w:proofErr w:type="spellEnd"/>
-      <w:r>
-        <w:rPr>
-          <w:rFonts w:eastAsiaTheme="minorHAnsi"/>
-          <w:lang w:val="pt-PT" w:eastAsia="en-US"/>
-        </w:rPr>
-        <w:t xml:space="preserve"> </w:t>
-      </w:r>
-      <w:proofErr w:type="spellStart"/>
-      <w:r>
-        <w:rPr>
-          <w:rFonts w:eastAsiaTheme="minorHAnsi"/>
-          <w:lang w:val="pt-PT" w:eastAsia="en-US"/>
-        </w:rPr>
-        <w:t>Systems</w:t>
-      </w:r>
-      <w:proofErr w:type="spellEnd"/>
+        <w:t>Information Systems</w:t>
+      </w:r>
     </w:p>
     <w:p>
       <w:pPr>
@@ -743,7 +692,6 @@
       <w:r>
         <w:rPr>
           <w:rFonts w:ascii="Times New Roman" w:hAnsi="Times New Roman" w:cs="Times New Roman"/>
-          <w:highlight w:val="yellow"/>
         </w:rPr>
         <w:t>allows to fill prescriptions fields</w:t>
       </w:r>
@@ -874,30 +822,15 @@
       <w:r>
         <w:rPr>
           <w:rFonts w:ascii="Times New Roman" w:hAnsi="Times New Roman" w:cs="Times New Roman"/>
-          <w:highlight w:val="yellow"/>
-        </w:rPr>
-        <w:t>rol</w:t>
-      </w:r>
-      <w:r>
-        <w:rPr>
-          <w:rFonts w:ascii="Times New Roman" w:hAnsi="Times New Roman" w:cs="Times New Roman"/>
-        </w:rPr>
-        <w:t>e</w:t>
-      </w:r>
-      <w:r>
-        <w:rPr>
-          <w:rFonts w:ascii="Times New Roman" w:hAnsi="Times New Roman" w:cs="Times New Roman"/>
-        </w:rPr>
-        <w:t xml:space="preserve"> and an identification number that is assigned to him after his </w:t>
-      </w:r>
-      <w:proofErr w:type="gramStart"/>
-      <w:r>
-        <w:rPr>
-          <w:rFonts w:ascii="Times New Roman" w:hAnsi="Times New Roman" w:cs="Times New Roman"/>
-        </w:rPr>
-        <w:t>registration;</w:t>
-      </w:r>
-      <w:proofErr w:type="gramEnd"/>
+        </w:rPr>
+        <w:t>role</w:t>
+      </w:r>
+      <w:r>
+        <w:rPr>
+          <w:rFonts w:ascii="Times New Roman" w:hAnsi="Times New Roman" w:cs="Times New Roman"/>
+        </w:rPr>
+        <w:t xml:space="preserve"> and an identification number that is assigned to him after his registration;</w:t>
+      </w:r>
     </w:p>
     <w:p>
       <w:pPr>
@@ -924,29 +857,33 @@
         <w:rPr>
           <w:rFonts w:ascii="Times New Roman" w:hAnsi="Times New Roman" w:cs="Times New Roman"/>
         </w:rPr>
-        <w:t xml:space="preserve"> an identification number, name, price and description must be </w:t>
-      </w:r>
-      <w:proofErr w:type="gramStart"/>
-      <w:r>
-        <w:rPr>
-          <w:rFonts w:ascii="Times New Roman" w:hAnsi="Times New Roman" w:cs="Times New Roman"/>
-        </w:rPr>
-        <w:t>stored;</w:t>
-      </w:r>
-      <w:proofErr w:type="gramEnd"/>
-    </w:p>
-    <w:p>
-      <w:pPr>
-        <w:jc w:val="both"/>
-        <w:rPr>
-          <w:rFonts w:ascii="Times New Roman" w:hAnsi="Times New Roman" w:cs="Times New Roman"/>
-        </w:rPr>
-      </w:pPr>
-      <w:r>
-        <w:rPr>
-          <w:rFonts w:ascii="Times New Roman" w:hAnsi="Times New Roman" w:cs="Times New Roman"/>
-        </w:rPr>
-        <w:t xml:space="preserve">- There are several types of products: medicine, hygiene and beauty products, dermatological products, sports products, food supplements, contraception products, medical equipment, orthopaedic products, first aid and pet products. For each </w:t>
+        <w:t xml:space="preserve"> an identification number, name, price and description must be stored;</w:t>
+      </w:r>
+    </w:p>
+    <w:p>
+      <w:pPr>
+        <w:jc w:val="both"/>
+        <w:rPr>
+          <w:rFonts w:ascii="Times New Roman" w:hAnsi="Times New Roman" w:cs="Times New Roman"/>
+        </w:rPr>
+      </w:pPr>
+      <w:r>
+        <w:rPr>
+          <w:rFonts w:ascii="Times New Roman" w:hAnsi="Times New Roman" w:cs="Times New Roman"/>
+        </w:rPr>
+        <w:t xml:space="preserve">- There are several types of products: medicine, hygiene and beauty products, food supplements, contraception products, medical equipment, orthopaedic products, </w:t>
+      </w:r>
+      <w:r>
+        <w:rPr>
+          <w:rFonts w:ascii="Times New Roman" w:hAnsi="Times New Roman" w:cs="Times New Roman"/>
+        </w:rPr>
+        <w:t>covid-19</w:t>
+      </w:r>
+      <w:r>
+        <w:rPr>
+          <w:rFonts w:ascii="Times New Roman" w:hAnsi="Times New Roman" w:cs="Times New Roman"/>
+        </w:rPr>
+        <w:t xml:space="preserve"> and pet products. For each </w:t>
       </w:r>
       <w:r>
         <w:rPr>
@@ -960,14 +897,7 @@
         <w:rPr>
           <w:rFonts w:ascii="Times New Roman" w:hAnsi="Times New Roman" w:cs="Times New Roman"/>
         </w:rPr>
-        <w:t xml:space="preserve"> an identification number and name must be stored. A product belongs to a single category but there may be a category with no associated products or have several associated </w:t>
-      </w:r>
-      <w:proofErr w:type="gramStart"/>
-      <w:r>
-        <w:rPr>
-          <w:rFonts w:ascii="Times New Roman" w:hAnsi="Times New Roman" w:cs="Times New Roman"/>
-        </w:rPr>
-        <w:t>products</w:t>
+        <w:t xml:space="preserve"> an identification number and name must be stored. A product belongs to a single category but there may be a category with no associated products or have several associated products</w:t>
       </w:r>
       <w:r>
         <w:rPr>
@@ -975,7 +905,6 @@
         </w:rPr>
         <w:t>;</w:t>
       </w:r>
-      <w:proofErr w:type="gramEnd"/>
     </w:p>
     <w:p>
       <w:pPr>
@@ -1046,7 +975,6 @@
         </w:rPr>
         <w:t xml:space="preserve">a single </w:t>
       </w:r>
-      <w:proofErr w:type="gramStart"/>
       <w:r>
         <w:rPr>
           <w:rFonts w:ascii="Times New Roman" w:hAnsi="Times New Roman" w:cs="Times New Roman"/>
@@ -1059,7 +987,6 @@
         </w:rPr>
         <w:t>;</w:t>
       </w:r>
-      <w:proofErr w:type="gramEnd"/>
     </w:p>
     <w:p>
       <w:pPr>
@@ -1146,16 +1073,8 @@
         <w:rPr>
           <w:rFonts w:ascii="Times New Roman" w:hAnsi="Times New Roman" w:cs="Times New Roman"/>
         </w:rPr>
-        <w:t xml:space="preserve"> wrote the </w:t>
-      </w:r>
-      <w:proofErr w:type="gramStart"/>
-      <w:r>
-        <w:rPr>
-          <w:rFonts w:ascii="Times New Roman" w:hAnsi="Times New Roman" w:cs="Times New Roman"/>
-        </w:rPr>
-        <w:t>prescription;</w:t>
-      </w:r>
-      <w:proofErr w:type="gramEnd"/>
+        <w:t xml:space="preserve"> wrote the prescription;</w:t>
+      </w:r>
     </w:p>
     <w:p>
       <w:pPr>
@@ -1200,23 +1119,8 @@
         <w:rPr>
           <w:rFonts w:ascii="Times New Roman" w:hAnsi="Times New Roman" w:cs="Times New Roman"/>
         </w:rPr>
-        <w:t xml:space="preserve">, </w:t>
-      </w:r>
-      <w:proofErr w:type="gramStart"/>
-      <w:r>
-        <w:rPr>
-          <w:rFonts w:ascii="Times New Roman" w:hAnsi="Times New Roman" w:cs="Times New Roman"/>
-          <w:highlight w:val="yellow"/>
-        </w:rPr>
-        <w:t>rol</w:t>
-      </w:r>
-      <w:r>
-        <w:rPr>
-          <w:rFonts w:ascii="Times New Roman" w:hAnsi="Times New Roman" w:cs="Times New Roman"/>
-        </w:rPr>
-        <w:t>e</w:t>
-      </w:r>
-      <w:proofErr w:type="gramEnd"/>
+        <w:t>, role</w:t>
+      </w:r>
       <w:r>
         <w:rPr>
           <w:rFonts w:ascii="Times New Roman" w:hAnsi="Times New Roman" w:cs="Times New Roman"/>
@@ -1293,14 +1197,7 @@
         <w:rPr>
           <w:rFonts w:ascii="Times New Roman" w:hAnsi="Times New Roman" w:cs="Times New Roman"/>
         </w:rPr>
-        <w:t xml:space="preserve">to several </w:t>
-      </w:r>
-      <w:proofErr w:type="gramStart"/>
-      <w:r>
-        <w:rPr>
-          <w:rFonts w:ascii="Times New Roman" w:hAnsi="Times New Roman" w:cs="Times New Roman"/>
-        </w:rPr>
-        <w:t>orders</w:t>
+        <w:t>to several orders</w:t>
       </w:r>
       <w:r>
         <w:rPr>
@@ -1308,7 +1205,6 @@
         </w:rPr>
         <w:t>;</w:t>
       </w:r>
-      <w:proofErr w:type="gramEnd"/>
     </w:p>
     <w:p>
       <w:pPr>
@@ -1335,21 +1231,7 @@
         <w:rPr>
           <w:rFonts w:ascii="Times New Roman" w:hAnsi="Times New Roman" w:cs="Times New Roman"/>
         </w:rPr>
-        <w:t xml:space="preserve">, a unique code, company name, address, </w:t>
-      </w:r>
-      <w:proofErr w:type="gramStart"/>
-      <w:r>
-        <w:rPr>
-          <w:rFonts w:ascii="Times New Roman" w:hAnsi="Times New Roman" w:cs="Times New Roman"/>
-        </w:rPr>
-        <w:t>e-mail</w:t>
-      </w:r>
-      <w:proofErr w:type="gramEnd"/>
-      <w:r>
-        <w:rPr>
-          <w:rFonts w:ascii="Times New Roman" w:hAnsi="Times New Roman" w:cs="Times New Roman"/>
-        </w:rPr>
-        <w:t xml:space="preserve"> and a phone number should be stored. A supplier sells several products of several categories, so there is a minimum quantity of products;</w:t>
+        <w:t>, a unique code, company name, address, e-mail and a phone number should be stored. A supplier sells several products of several categories, so there is a minimum quantity of products;</w:t>
       </w:r>
       <w:r>
         <w:rPr>
@@ -1362,87 +1244,7 @@
           <w:rFonts w:ascii="Times New Roman" w:hAnsi="Times New Roman" w:cs="Times New Roman"/>
           <w:highlight w:val="yellow"/>
         </w:rPr>
-        <w:t>(</w:t>
-      </w:r>
-      <w:proofErr w:type="spellStart"/>
-      <w:r>
-        <w:rPr>
-          <w:rFonts w:ascii="Times New Roman" w:hAnsi="Times New Roman" w:cs="Times New Roman"/>
-          <w:highlight w:val="yellow"/>
-        </w:rPr>
-        <w:t>acrescentar</w:t>
-      </w:r>
-      <w:proofErr w:type="spellEnd"/>
-      <w:r>
-        <w:rPr>
-          <w:rFonts w:ascii="Times New Roman" w:hAnsi="Times New Roman" w:cs="Times New Roman"/>
-          <w:highlight w:val="yellow"/>
-        </w:rPr>
-        <w:t xml:space="preserve"> a </w:t>
-      </w:r>
-      <w:proofErr w:type="spellStart"/>
-      <w:r>
-        <w:rPr>
-          <w:rFonts w:ascii="Times New Roman" w:hAnsi="Times New Roman" w:cs="Times New Roman"/>
-          <w:highlight w:val="yellow"/>
-        </w:rPr>
-        <w:t>cena</w:t>
-      </w:r>
-      <w:proofErr w:type="spellEnd"/>
-      <w:r>
-        <w:rPr>
-          <w:rFonts w:ascii="Times New Roman" w:hAnsi="Times New Roman" w:cs="Times New Roman"/>
-          <w:highlight w:val="yellow"/>
-        </w:rPr>
-        <w:t xml:space="preserve"> dos employ </w:t>
-      </w:r>
-      <w:proofErr w:type="spellStart"/>
-      <w:r>
-        <w:rPr>
-          <w:rFonts w:ascii="Times New Roman" w:hAnsi="Times New Roman" w:cs="Times New Roman"/>
-          <w:highlight w:val="yellow"/>
-        </w:rPr>
-        <w:t>pediram</w:t>
-      </w:r>
-      <w:proofErr w:type="spellEnd"/>
-      <w:r>
-        <w:rPr>
-          <w:rFonts w:ascii="Times New Roman" w:hAnsi="Times New Roman" w:cs="Times New Roman"/>
-          <w:highlight w:val="yellow"/>
-        </w:rPr>
-        <w:t xml:space="preserve"> </w:t>
-      </w:r>
-      <w:proofErr w:type="spellStart"/>
-      <w:r>
-        <w:rPr>
-          <w:rFonts w:ascii="Times New Roman" w:hAnsi="Times New Roman" w:cs="Times New Roman"/>
-          <w:highlight w:val="yellow"/>
-        </w:rPr>
-        <w:t>produtos</w:t>
-      </w:r>
-      <w:proofErr w:type="spellEnd"/>
-      <w:r>
-        <w:rPr>
-          <w:rFonts w:ascii="Times New Roman" w:hAnsi="Times New Roman" w:cs="Times New Roman"/>
-          <w:highlight w:val="yellow"/>
-        </w:rPr>
-        <w:t xml:space="preserve"> </w:t>
-      </w:r>
-      <w:proofErr w:type="spellStart"/>
-      <w:r>
-        <w:rPr>
-          <w:rFonts w:ascii="Times New Roman" w:hAnsi="Times New Roman" w:cs="Times New Roman"/>
-          <w:highlight w:val="yellow"/>
-        </w:rPr>
-        <w:t>aos</w:t>
-      </w:r>
-      <w:proofErr w:type="spellEnd"/>
-      <w:r>
-        <w:rPr>
-          <w:rFonts w:ascii="Times New Roman" w:hAnsi="Times New Roman" w:cs="Times New Roman"/>
-          <w:highlight w:val="yellow"/>
-        </w:rPr>
-        <w:t xml:space="preserve"> suppliers)</w:t>
+        <w:t>(acrescentar a cena dos employ pediram produtos aos suppliers)</w:t>
       </w:r>
     </w:p>
     <w:p>
@@ -1478,15 +1280,12 @@
         </w:rPr>
         <w:t xml:space="preserve">, a delivery address, </w:t>
       </w:r>
-      <w:proofErr w:type="gramStart"/>
-      <w:r>
-        <w:rPr>
-          <w:rFonts w:ascii="Times New Roman" w:hAnsi="Times New Roman" w:cs="Times New Roman"/>
-          <w:highlight w:val="yellow"/>
+      <w:r>
+        <w:rPr>
+          <w:rFonts w:ascii="Times New Roman" w:hAnsi="Times New Roman" w:cs="Times New Roman"/>
         </w:rPr>
         <w:t>status</w:t>
       </w:r>
-      <w:proofErr w:type="gramEnd"/>
       <w:r>
         <w:rPr>
           <w:rFonts w:ascii="Times New Roman" w:hAnsi="Times New Roman" w:cs="Times New Roman"/>
@@ -1497,6 +1296,12 @@
         <w:rPr>
           <w:rFonts w:ascii="Times New Roman" w:hAnsi="Times New Roman" w:cs="Times New Roman"/>
         </w:rPr>
+        <w:t xml:space="preserve">of the order </w:t>
+      </w:r>
+      <w:r>
+        <w:rPr>
+          <w:rFonts w:ascii="Times New Roman" w:hAnsi="Times New Roman" w:cs="Times New Roman"/>
+        </w:rPr>
         <w:t xml:space="preserve">and the date it was </w:t>
       </w:r>
       <w:r>
@@ -1521,14 +1326,7 @@
         <w:rPr>
           <w:rFonts w:ascii="Times New Roman" w:hAnsi="Times New Roman" w:cs="Times New Roman"/>
         </w:rPr>
-        <w:t xml:space="preserve"> one product can belong to several </w:t>
-      </w:r>
-      <w:proofErr w:type="gramStart"/>
-      <w:r>
-        <w:rPr>
-          <w:rFonts w:ascii="Times New Roman" w:hAnsi="Times New Roman" w:cs="Times New Roman"/>
-        </w:rPr>
-        <w:t>orders</w:t>
+        <w:t xml:space="preserve"> one product can belong to several orders</w:t>
       </w:r>
       <w:r>
         <w:rPr>
@@ -1536,7 +1334,6 @@
         </w:rPr>
         <w:t>;</w:t>
       </w:r>
-      <w:proofErr w:type="gramEnd"/>
     </w:p>
     <w:p>
       <w:pPr>
@@ -1667,26 +1464,26 @@
         </w:rPr>
         <w:lastRenderedPageBreak/>
         <w:drawing>
-          <wp:anchor distT="0" distB="0" distL="114300" distR="114300" simplePos="0" relativeHeight="251660288" behindDoc="1" locked="0" layoutInCell="1" allowOverlap="1" wp14:anchorId="0E64C326" wp14:editId="4A9F463F">
+          <wp:anchor distT="0" distB="0" distL="114300" distR="114300" simplePos="0" relativeHeight="251660288" behindDoc="1" locked="0" layoutInCell="1" allowOverlap="1" wp14:anchorId="3D538EA1" wp14:editId="530745DB">
             <wp:simplePos x="0" y="0"/>
             <wp:positionH relativeFrom="column">
-              <wp:posOffset>-1177290</wp:posOffset>
+              <wp:posOffset>-1398905</wp:posOffset>
             </wp:positionH>
             <wp:positionV relativeFrom="paragraph">
-              <wp:posOffset>2011680</wp:posOffset>
+              <wp:posOffset>2065020</wp:posOffset>
             </wp:positionV>
-            <wp:extent cx="8387080" cy="5028565"/>
-            <wp:effectExtent l="2857" t="0" r="0" b="0"/>
+            <wp:extent cx="8533765" cy="5115560"/>
+            <wp:effectExtent l="0" t="5397" r="0" b="0"/>
             <wp:wrapTight wrapText="bothSides">
               <wp:wrapPolygon edited="0">
-                <wp:start x="7" y="21612"/>
-                <wp:lineTo x="21545" y="21612"/>
-                <wp:lineTo x="21545" y="91"/>
-                <wp:lineTo x="7" y="91"/>
-                <wp:lineTo x="7" y="21612"/>
+                <wp:start x="-14" y="21577"/>
+                <wp:lineTo x="21540" y="21577"/>
+                <wp:lineTo x="21540" y="101"/>
+                <wp:lineTo x="-14" y="101"/>
+                <wp:lineTo x="-14" y="21577"/>
               </wp:wrapPolygon>
             </wp:wrapTight>
-            <wp:docPr id="5" name="Picture 5" descr="Diagram&#10;&#10;Description automatically generated"/>
+            <wp:docPr id="2" name="Picture 2" descr="Diagram&#10;&#10;Description automatically generated"/>
             <wp:cNvGraphicFramePr>
               <a:graphicFrameLocks xmlns:a="http://schemas.openxmlformats.org/drawingml/2006/main" noChangeAspect="1"/>
             </wp:cNvGraphicFramePr>
@@ -1694,7 +1491,7 @@
               <a:graphicData uri="http://schemas.openxmlformats.org/drawingml/2006/picture">
                 <pic:pic xmlns:pic="http://schemas.openxmlformats.org/drawingml/2006/picture">
                   <pic:nvPicPr>
-                    <pic:cNvPr id="5" name="Picture 5" descr="Diagram&#10;&#10;Description automatically generated"/>
+                    <pic:cNvPr id="2" name="Picture 2" descr="Diagram&#10;&#10;Description automatically generated"/>
                     <pic:cNvPicPr>
                       <a:picLocks noChangeAspect="1" noChangeArrowheads="1"/>
                     </pic:cNvPicPr>
@@ -1715,7 +1512,7 @@
                   <pic:spPr bwMode="auto">
                     <a:xfrm rot="5400000">
                       <a:off x="0" y="0"/>
-                      <a:ext cx="8387080" cy="5028565"/>
+                      <a:ext cx="8533765" cy="5115560"/>
                     </a:xfrm>
                     <a:prstGeom prst="rect">
                       <a:avLst/>
@@ -1751,7 +1548,6 @@
       <w:commentRangeStart w:id="0"/>
       <w:commentRangeStart w:id="1"/>
       <w:commentRangeStart w:id="2"/>
-      <w:proofErr w:type="spellStart"/>
       <w:r>
         <w:rPr>
           <w:rFonts w:ascii="Times New Roman" w:hAnsi="Times New Roman" w:cs="Times New Roman"/>
@@ -1764,7 +1560,6 @@
         <w:t>Diagram</w:t>
       </w:r>
       <w:commentRangeEnd w:id="0"/>
-      <w:proofErr w:type="spellEnd"/>
       <w:r>
         <w:rPr>
           <w:rStyle w:val="CommentReference"/>
@@ -1788,7 +1583,11 @@
     </w:p>
     <w:p>
       <w:pPr>
-        <w:ind w:left="360"/>
+        <w:pStyle w:val="ListParagraph"/>
+        <w:numPr>
+          <w:ilvl w:val="0"/>
+          <w:numId w:val="3"/>
+        </w:numPr>
         <w:jc w:val="both"/>
         <w:rPr>
           <w:rFonts w:ascii="Times New Roman" w:hAnsi="Times New Roman" w:cs="Times New Roman"/>
@@ -1799,15 +1598,7 @@
           <w:lang w:val="pt-PT"/>
         </w:rPr>
       </w:pPr>
-    </w:p>
-    <w:p>
-      <w:pPr>
-        <w:pStyle w:val="ListParagraph"/>
-        <w:numPr>
-          <w:ilvl w:val="0"/>
-          <w:numId w:val="3"/>
-        </w:numPr>
-        <w:jc w:val="both"/>
+      <w:r>
         <w:rPr>
           <w:rFonts w:ascii="Times New Roman" w:hAnsi="Times New Roman" w:cs="Times New Roman"/>
           <w:b/>
@@ -1816,67 +1607,405 @@
           <w:szCs w:val="24"/>
           <w:lang w:val="pt-PT"/>
         </w:rPr>
-      </w:pPr>
-      <w:proofErr w:type="spellStart"/>
+        <w:lastRenderedPageBreak/>
+        <w:t>Relational Model</w:t>
+      </w:r>
+    </w:p>
+    <w:p>
+      <w:pPr>
+        <w:ind w:left="360"/>
+        <w:jc w:val="both"/>
+        <w:rPr>
+          <w:rFonts w:ascii="Times New Roman" w:hAnsi="Times New Roman" w:cs="Times New Roman"/>
+        </w:rPr>
+      </w:pPr>
+    </w:p>
+    <w:p>
+      <w:pPr>
+        <w:jc w:val="both"/>
+        <w:rPr>
+          <w:rFonts w:ascii="Times New Roman" w:hAnsi="Times New Roman" w:cs="Times New Roman"/>
+        </w:rPr>
+      </w:pPr>
+      <w:r>
+        <w:rPr>
+          <w:rFonts w:ascii="Times New Roman" w:hAnsi="Times New Roman" w:cs="Times New Roman"/>
+        </w:rPr>
+        <w:t>[Disjoint generalization → Object-oriented approach]</w:t>
+      </w:r>
+    </w:p>
+    <w:p>
+      <w:pPr>
+        <w:jc w:val="both"/>
+        <w:rPr>
+          <w:rFonts w:ascii="Times New Roman" w:hAnsi="Times New Roman" w:cs="Times New Roman"/>
+        </w:rPr>
+      </w:pPr>
       <w:r>
         <w:rPr>
           <w:rFonts w:ascii="Times New Roman" w:hAnsi="Times New Roman" w:cs="Times New Roman"/>
           <w:b/>
           <w:bCs/>
-          <w:sz w:val="24"/>
-          <w:szCs w:val="24"/>
-          <w:lang w:val="pt-PT"/>
-        </w:rPr>
-        <w:lastRenderedPageBreak/>
-        <w:t>Relational</w:t>
-      </w:r>
-      <w:proofErr w:type="spellEnd"/>
+        </w:rPr>
+        <w:t>Employee</w:t>
+      </w:r>
+      <w:r>
+        <w:rPr>
+          <w:rFonts w:ascii="Times New Roman" w:hAnsi="Times New Roman" w:cs="Times New Roman"/>
+        </w:rPr>
+        <w:t xml:space="preserve"> (</w:t>
+      </w:r>
+      <w:r>
+        <w:rPr>
+          <w:rFonts w:ascii="Times New Roman" w:hAnsi="Times New Roman" w:cs="Times New Roman"/>
+          <w:u w:val="single"/>
+        </w:rPr>
+        <w:t>id_employee</w:t>
+      </w:r>
+      <w:r>
+        <w:rPr>
+          <w:rFonts w:ascii="Times New Roman" w:hAnsi="Times New Roman" w:cs="Times New Roman"/>
+        </w:rPr>
+        <w:t xml:space="preserve">, name, phone_num, e-mail, address, password, role) </w:t>
+      </w:r>
+    </w:p>
+    <w:p>
+      <w:pPr>
+        <w:jc w:val="both"/>
+        <w:rPr>
+          <w:rFonts w:ascii="Times New Roman" w:hAnsi="Times New Roman" w:cs="Times New Roman"/>
+        </w:rPr>
+      </w:pPr>
+      <w:r>
+        <w:rPr>
+          <w:rFonts w:ascii="Times New Roman" w:hAnsi="Times New Roman" w:cs="Times New Roman"/>
+        </w:rPr>
+        <w:t>{NOT NULL (name, phone_num, e-mail, password, role)}</w:t>
+      </w:r>
+      <w:r>
+        <w:rPr>
+          <w:rFonts w:ascii="Times New Roman" w:hAnsi="Times New Roman" w:cs="Times New Roman"/>
+        </w:rPr>
+        <w:t xml:space="preserve"> </w:t>
+      </w:r>
+    </w:p>
+    <w:p>
+      <w:pPr>
+        <w:jc w:val="both"/>
+        <w:rPr>
+          <w:rFonts w:ascii="Times New Roman" w:hAnsi="Times New Roman" w:cs="Times New Roman"/>
+        </w:rPr>
+      </w:pPr>
+      <w:r>
+        <w:rPr>
+          <w:rFonts w:ascii="Times New Roman" w:hAnsi="Times New Roman" w:cs="Times New Roman"/>
+        </w:rPr>
+        <w:t>{</w:t>
+      </w:r>
+      <w:r>
+        <w:rPr>
+          <w:rFonts w:ascii="Times New Roman" w:hAnsi="Times New Roman" w:cs="Times New Roman"/>
+        </w:rPr>
+        <w:t>UNIQUE</w:t>
+      </w:r>
+      <w:r>
+        <w:rPr>
+          <w:rFonts w:ascii="Times New Roman" w:hAnsi="Times New Roman" w:cs="Times New Roman"/>
+        </w:rPr>
+        <w:t xml:space="preserve"> </w:t>
+      </w:r>
+      <w:r>
+        <w:rPr>
+          <w:rFonts w:ascii="Times New Roman" w:hAnsi="Times New Roman" w:cs="Times New Roman"/>
+        </w:rPr>
+        <w:t>(</w:t>
+      </w:r>
+      <w:r>
+        <w:rPr>
+          <w:rFonts w:ascii="Times New Roman" w:hAnsi="Times New Roman" w:cs="Times New Roman"/>
+        </w:rPr>
+        <w:t>phone_num, e-mail</w:t>
+      </w:r>
+      <w:r>
+        <w:rPr>
+          <w:rFonts w:ascii="Times New Roman" w:hAnsi="Times New Roman" w:cs="Times New Roman"/>
+        </w:rPr>
+        <w:t>)</w:t>
+      </w:r>
+      <w:r>
+        <w:rPr>
+          <w:rFonts w:ascii="Times New Roman" w:hAnsi="Times New Roman" w:cs="Times New Roman"/>
+        </w:rPr>
+        <w:t xml:space="preserve">} </w:t>
+      </w:r>
+    </w:p>
+    <w:p>
+      <w:pPr>
+        <w:jc w:val="both"/>
+        <w:rPr>
+          <w:rFonts w:ascii="Times New Roman" w:hAnsi="Times New Roman" w:cs="Times New Roman"/>
+        </w:rPr>
+      </w:pPr>
+      <w:r>
+        <w:rPr>
+          <w:rFonts w:ascii="Times New Roman" w:hAnsi="Times New Roman" w:cs="Times New Roman"/>
+          <w:highlight w:val="red"/>
+        </w:rPr>
+        <w:t>{CHECK (</w:t>
+      </w:r>
+      <w:r>
+        <w:rPr>
+          <w:rFonts w:ascii="Times New Roman" w:hAnsi="Times New Roman" w:cs="Times New Roman"/>
+          <w:highlight w:val="red"/>
+        </w:rPr>
+        <w:t>role</w:t>
+      </w:r>
+      <w:r>
+        <w:rPr>
+          <w:rFonts w:ascii="Times New Roman" w:hAnsi="Times New Roman" w:cs="Times New Roman"/>
+          <w:highlight w:val="red"/>
+        </w:rPr>
+        <w:t xml:space="preserve"> </w:t>
+      </w:r>
+      <w:r>
+        <w:rPr>
+          <w:rFonts w:ascii="Times New Roman" w:hAnsi="Times New Roman" w:cs="Times New Roman"/>
+          <w:highlight w:val="red"/>
+        </w:rPr>
+        <w:t xml:space="preserve">= ‘cust’ </w:t>
+      </w:r>
+      <w:r>
+        <w:rPr>
+          <w:rFonts w:ascii="Times New Roman" w:hAnsi="Times New Roman" w:cs="Times New Roman"/>
+          <w:highlight w:val="red"/>
+        </w:rPr>
+        <w:t>OR role</w:t>
+      </w:r>
+      <w:r>
+        <w:rPr>
+          <w:rFonts w:ascii="Times New Roman" w:hAnsi="Times New Roman" w:cs="Times New Roman"/>
+          <w:highlight w:val="red"/>
+        </w:rPr>
+        <w:t xml:space="preserve"> = ‘emp’</w:t>
+      </w:r>
+      <w:r>
+        <w:rPr>
+          <w:rFonts w:ascii="Times New Roman" w:hAnsi="Times New Roman" w:cs="Times New Roman"/>
+          <w:highlight w:val="red"/>
+        </w:rPr>
+        <w:t>)}</w:t>
+      </w:r>
+    </w:p>
+    <w:p>
+      <w:pPr>
+        <w:jc w:val="both"/>
+        <w:rPr>
+          <w:rFonts w:ascii="Times New Roman" w:hAnsi="Times New Roman" w:cs="Times New Roman"/>
+          <w:u w:val="single"/>
+        </w:rPr>
+      </w:pPr>
       <w:r>
         <w:rPr>
           <w:rFonts w:ascii="Times New Roman" w:hAnsi="Times New Roman" w:cs="Times New Roman"/>
           <w:b/>
           <w:bCs/>
-          <w:sz w:val="24"/>
-          <w:szCs w:val="24"/>
+        </w:rPr>
+        <w:t xml:space="preserve">Customer </w:t>
+      </w:r>
+      <w:r>
+        <w:rPr>
+          <w:rFonts w:ascii="Times New Roman" w:hAnsi="Times New Roman" w:cs="Times New Roman"/>
+        </w:rPr>
+        <w:t>(</w:t>
+      </w:r>
+      <w:r>
+        <w:rPr>
+          <w:rFonts w:ascii="Times New Roman" w:hAnsi="Times New Roman" w:cs="Times New Roman"/>
+          <w:u w:val="single"/>
+        </w:rPr>
+        <w:t>id_c</w:t>
+      </w:r>
+      <w:r>
+        <w:rPr>
+          <w:rFonts w:ascii="Times New Roman" w:hAnsi="Times New Roman" w:cs="Times New Roman"/>
+          <w:u w:val="single"/>
+        </w:rPr>
+        <w:t>u</w:t>
+      </w:r>
+      <w:r>
+        <w:rPr>
+          <w:rFonts w:ascii="Times New Roman" w:hAnsi="Times New Roman" w:cs="Times New Roman"/>
+          <w:u w:val="single"/>
+        </w:rPr>
+        <w:t>st</w:t>
+      </w:r>
+      <w:r>
+        <w:rPr>
+          <w:rFonts w:ascii="Times New Roman" w:hAnsi="Times New Roman" w:cs="Times New Roman"/>
+          <w:u w:val="single"/>
+        </w:rPr>
+        <w:t>o</w:t>
+      </w:r>
+      <w:r>
+        <w:rPr>
+          <w:rFonts w:ascii="Times New Roman" w:hAnsi="Times New Roman" w:cs="Times New Roman"/>
+          <w:u w:val="single"/>
+        </w:rPr>
+        <w:t>mer</w:t>
+      </w:r>
+      <w:r>
+        <w:rPr>
+          <w:rFonts w:ascii="Times New Roman" w:hAnsi="Times New Roman" w:cs="Times New Roman"/>
+        </w:rPr>
+        <w:t>, name, phone_num, e-mail, address, city, password</w:t>
+      </w:r>
+      <w:r>
+        <w:rPr>
+          <w:rFonts w:ascii="Times New Roman" w:hAnsi="Times New Roman" w:cs="Times New Roman"/>
+        </w:rPr>
+        <w:t>, VAT_n</w:t>
+      </w:r>
+      <w:r>
+        <w:rPr>
+          <w:rFonts w:ascii="Times New Roman" w:hAnsi="Times New Roman" w:cs="Times New Roman"/>
+        </w:rPr>
+        <w:t xml:space="preserve">um, role) </w:t>
+      </w:r>
+    </w:p>
+    <w:p>
+      <w:pPr>
+        <w:jc w:val="both"/>
+        <w:rPr>
+          <w:rFonts w:ascii="Times New Roman" w:hAnsi="Times New Roman" w:cs="Times New Roman"/>
+        </w:rPr>
+      </w:pPr>
+      <w:r>
+        <w:rPr>
+          <w:rFonts w:ascii="Times New Roman" w:hAnsi="Times New Roman" w:cs="Times New Roman"/>
+        </w:rPr>
+        <w:t>{NOT NULL (name, phone_num, e-mail, address, city, password, VAT_num, role)}</w:t>
+      </w:r>
+    </w:p>
+    <w:p>
+      <w:pPr>
+        <w:jc w:val="both"/>
+        <w:rPr>
+          <w:rFonts w:ascii="Times New Roman" w:hAnsi="Times New Roman" w:cs="Times New Roman"/>
           <w:lang w:val="pt-PT"/>
         </w:rPr>
-        <w:t xml:space="preserve"> </w:t>
-      </w:r>
-      <w:proofErr w:type="spellStart"/>
+      </w:pPr>
+      <w:r>
+        <w:rPr>
+          <w:rFonts w:ascii="Times New Roman" w:hAnsi="Times New Roman" w:cs="Times New Roman"/>
+          <w:lang w:val="pt-PT"/>
+        </w:rPr>
+        <w:t>{UNIQUE (VAT_num</w:t>
+      </w:r>
+      <w:r>
+        <w:rPr>
+          <w:rFonts w:ascii="Times New Roman" w:hAnsi="Times New Roman" w:cs="Times New Roman"/>
+          <w:lang w:val="pt-PT"/>
+        </w:rPr>
+        <w:t xml:space="preserve">, </w:t>
+      </w:r>
+      <w:r>
+        <w:rPr>
+          <w:rFonts w:ascii="Times New Roman" w:hAnsi="Times New Roman" w:cs="Times New Roman"/>
+          <w:lang w:val="pt-PT"/>
+        </w:rPr>
+        <w:t xml:space="preserve">phone_num, e-mail)} </w:t>
+      </w:r>
+    </w:p>
+    <w:p>
+      <w:pPr>
+        <w:jc w:val="both"/>
+        <w:rPr>
+          <w:rFonts w:ascii="Times New Roman" w:hAnsi="Times New Roman" w:cs="Times New Roman"/>
+        </w:rPr>
+      </w:pPr>
+      <w:r>
+        <w:rPr>
+          <w:rFonts w:ascii="Times New Roman" w:hAnsi="Times New Roman" w:cs="Times New Roman"/>
+          <w:highlight w:val="red"/>
+        </w:rPr>
+        <w:t>{CHECK (role = ‘cust’ OR role = ‘emp’)}</w:t>
+      </w:r>
+    </w:p>
+    <w:p>
+      <w:pPr>
+        <w:jc w:val="both"/>
+        <w:rPr>
+          <w:rFonts w:ascii="Times New Roman" w:hAnsi="Times New Roman" w:cs="Times New Roman"/>
+          <w:u w:val="single"/>
+        </w:rPr>
+      </w:pPr>
       <w:r>
         <w:rPr>
           <w:rFonts w:ascii="Times New Roman" w:hAnsi="Times New Roman" w:cs="Times New Roman"/>
           <w:b/>
           <w:bCs/>
-          <w:sz w:val="24"/>
-          <w:szCs w:val="24"/>
-          <w:lang w:val="pt-PT"/>
-        </w:rPr>
-        <w:t>Model</w:t>
-      </w:r>
-      <w:proofErr w:type="spellEnd"/>
-    </w:p>
-    <w:p>
-      <w:pPr>
-        <w:ind w:left="360"/>
-        <w:jc w:val="both"/>
-        <w:rPr>
-          <w:rFonts w:ascii="Times New Roman" w:hAnsi="Times New Roman" w:cs="Times New Roman"/>
-        </w:rPr>
-      </w:pPr>
-    </w:p>
-    <w:p>
-      <w:pPr>
-        <w:jc w:val="both"/>
-        <w:rPr>
-          <w:rFonts w:ascii="Times New Roman" w:hAnsi="Times New Roman" w:cs="Times New Roman"/>
-        </w:rPr>
-      </w:pPr>
-      <w:r>
-        <w:rPr>
-          <w:rFonts w:ascii="Times New Roman" w:hAnsi="Times New Roman" w:cs="Times New Roman"/>
-        </w:rPr>
-        <w:t>[Disjoint generalization → Object-oriented approach]</w:t>
+        </w:rPr>
+        <w:t>Suplier</w:t>
+      </w:r>
+      <w:r>
+        <w:rPr>
+          <w:rFonts w:ascii="Times New Roman" w:hAnsi="Times New Roman" w:cs="Times New Roman"/>
+        </w:rPr>
+        <w:t xml:space="preserve"> (</w:t>
+      </w:r>
+      <w:r>
+        <w:rPr>
+          <w:rFonts w:ascii="Times New Roman" w:hAnsi="Times New Roman" w:cs="Times New Roman"/>
+          <w:u w:val="single"/>
+        </w:rPr>
+        <w:t>id_suplier</w:t>
+      </w:r>
+      <w:r>
+        <w:rPr>
+          <w:rFonts w:ascii="Times New Roman" w:hAnsi="Times New Roman" w:cs="Times New Roman"/>
+        </w:rPr>
+        <w:t>, name, phone_num, e-mail, address</w:t>
+      </w:r>
+      <w:r>
+        <w:rPr>
+          <w:rFonts w:ascii="Times New Roman" w:hAnsi="Times New Roman" w:cs="Times New Roman"/>
+          <w:u w:val="single"/>
+        </w:rPr>
+        <w:t xml:space="preserve">) </w:t>
+      </w:r>
+    </w:p>
+    <w:p>
+      <w:pPr>
+        <w:jc w:val="both"/>
+        <w:rPr>
+          <w:rFonts w:ascii="Times New Roman" w:hAnsi="Times New Roman" w:cs="Times New Roman"/>
+        </w:rPr>
+      </w:pPr>
+      <w:r>
+        <w:rPr>
+          <w:rFonts w:ascii="Times New Roman" w:hAnsi="Times New Roman" w:cs="Times New Roman"/>
+        </w:rPr>
+        <w:t>{NOT NULL (name, phone_num, e-mail)}</w:t>
+      </w:r>
+    </w:p>
+    <w:p>
+      <w:pPr>
+        <w:jc w:val="both"/>
+        <w:rPr>
+          <w:rFonts w:ascii="Times New Roman" w:hAnsi="Times New Roman" w:cs="Times New Roman"/>
+        </w:rPr>
+      </w:pPr>
+      <w:r>
+        <w:rPr>
+          <w:rFonts w:ascii="Times New Roman" w:hAnsi="Times New Roman" w:cs="Times New Roman"/>
+        </w:rPr>
+        <w:t>{UNIQUE (phone_num, e-mail)}</w:t>
+      </w:r>
+      <w:r>
+        <w:rPr>
+          <w:rFonts w:ascii="Times New Roman" w:hAnsi="Times New Roman" w:cs="Times New Roman"/>
+        </w:rPr>
+        <w:t xml:space="preserve"> </w:t>
       </w:r>
     </w:p>
     <w:p>
@@ -1892,7 +2021,7 @@
           <w:b/>
           <w:bCs/>
         </w:rPr>
-        <w:t>Employee</w:t>
+        <w:t>Product</w:t>
       </w:r>
       <w:r>
         <w:rPr>
@@ -1900,187 +2029,59 @@
         </w:rPr>
         <w:t xml:space="preserve"> (</w:t>
       </w:r>
-      <w:proofErr w:type="spellStart"/>
       <w:r>
         <w:rPr>
           <w:rFonts w:ascii="Times New Roman" w:hAnsi="Times New Roman" w:cs="Times New Roman"/>
           <w:u w:val="single"/>
         </w:rPr>
-        <w:t>id_employee</w:t>
-      </w:r>
-      <w:proofErr w:type="spellEnd"/>
+        <w:t>id_product</w:t>
+      </w:r>
       <w:r>
         <w:rPr>
           <w:rFonts w:ascii="Times New Roman" w:hAnsi="Times New Roman" w:cs="Times New Roman"/>
         </w:rPr>
         <w:t xml:space="preserve">, name, </w:t>
       </w:r>
-      <w:proofErr w:type="spellStart"/>
-      <w:r>
-        <w:rPr>
-          <w:rFonts w:ascii="Times New Roman" w:hAnsi="Times New Roman" w:cs="Times New Roman"/>
-        </w:rPr>
-        <w:t>phone_num</w:t>
-      </w:r>
-      <w:proofErr w:type="spellEnd"/>
-      <w:r>
-        <w:rPr>
-          <w:rFonts w:ascii="Times New Roman" w:hAnsi="Times New Roman" w:cs="Times New Roman"/>
-        </w:rPr>
-        <w:t>, e-mail, address</w:t>
-      </w:r>
-      <w:r>
-        <w:rPr>
-          <w:rFonts w:ascii="Times New Roman" w:hAnsi="Times New Roman" w:cs="Times New Roman"/>
-        </w:rPr>
-        <w:t xml:space="preserve">, password, </w:t>
-      </w:r>
-      <w:r>
-        <w:rPr>
-          <w:rFonts w:ascii="Times New Roman" w:hAnsi="Times New Roman" w:cs="Times New Roman"/>
-          <w:highlight w:val="yellow"/>
-        </w:rPr>
-        <w:t>rol</w:t>
-      </w:r>
-      <w:r>
-        <w:rPr>
-          <w:rFonts w:ascii="Times New Roman" w:hAnsi="Times New Roman" w:cs="Times New Roman"/>
-          <w:highlight w:val="yellow"/>
-        </w:rPr>
-        <w:t>e)</w:t>
-      </w:r>
-      <w:r>
-        <w:rPr>
-          <w:rFonts w:ascii="Times New Roman" w:hAnsi="Times New Roman" w:cs="Times New Roman"/>
-        </w:rPr>
-        <w:t xml:space="preserve"> </w:t>
-      </w:r>
-    </w:p>
-    <w:p>
-      <w:pPr>
-        <w:jc w:val="both"/>
-        <w:rPr>
-          <w:rFonts w:ascii="Times New Roman" w:hAnsi="Times New Roman" w:cs="Times New Roman"/>
-        </w:rPr>
-      </w:pPr>
-      <w:r>
-        <w:rPr>
-          <w:rFonts w:ascii="Times New Roman" w:hAnsi="Times New Roman" w:cs="Times New Roman"/>
-        </w:rPr>
-        <w:t>{NOT NULL (name</w:t>
-      </w:r>
-      <w:r>
-        <w:rPr>
-          <w:rFonts w:ascii="Times New Roman" w:hAnsi="Times New Roman" w:cs="Times New Roman"/>
-        </w:rPr>
-        <w:t xml:space="preserve">, </w:t>
-      </w:r>
-      <w:proofErr w:type="spellStart"/>
-      <w:r>
-        <w:rPr>
-          <w:rFonts w:ascii="Times New Roman" w:hAnsi="Times New Roman" w:cs="Times New Roman"/>
-        </w:rPr>
-        <w:t>phone_num</w:t>
-      </w:r>
-      <w:proofErr w:type="spellEnd"/>
-      <w:r>
-        <w:rPr>
-          <w:rFonts w:ascii="Times New Roman" w:hAnsi="Times New Roman" w:cs="Times New Roman"/>
-        </w:rPr>
-        <w:t xml:space="preserve">, e-mail, password, </w:t>
-      </w:r>
-      <w:r>
-        <w:rPr>
-          <w:rFonts w:ascii="Times New Roman" w:hAnsi="Times New Roman" w:cs="Times New Roman"/>
-          <w:highlight w:val="yellow"/>
-        </w:rPr>
-        <w:t>rol</w:t>
-      </w:r>
-      <w:r>
-        <w:rPr>
-          <w:rFonts w:ascii="Times New Roman" w:hAnsi="Times New Roman" w:cs="Times New Roman"/>
-          <w:highlight w:val="yellow"/>
-        </w:rPr>
-        <w:t>e</w:t>
-      </w:r>
-      <w:r>
-        <w:rPr>
-          <w:rFonts w:ascii="Times New Roman" w:hAnsi="Times New Roman" w:cs="Times New Roman"/>
-          <w:highlight w:val="yellow"/>
-        </w:rPr>
-        <w:t>)}</w:t>
-      </w:r>
-      <w:r>
-        <w:rPr>
-          <w:rFonts w:ascii="Times New Roman" w:hAnsi="Times New Roman" w:cs="Times New Roman"/>
-        </w:rPr>
-        <w:t xml:space="preserve"> </w:t>
-      </w:r>
-    </w:p>
-    <w:p>
-      <w:pPr>
-        <w:jc w:val="both"/>
-        <w:rPr>
-          <w:rFonts w:ascii="Times New Roman" w:hAnsi="Times New Roman" w:cs="Times New Roman"/>
-        </w:rPr>
-      </w:pPr>
-      <w:r>
-        <w:rPr>
-          <w:rFonts w:ascii="Times New Roman" w:hAnsi="Times New Roman" w:cs="Times New Roman"/>
-        </w:rPr>
-        <w:t>{</w:t>
-      </w:r>
-      <w:r>
-        <w:rPr>
-          <w:rFonts w:ascii="Times New Roman" w:hAnsi="Times New Roman" w:cs="Times New Roman"/>
-        </w:rPr>
-        <w:t>UNIQUE</w:t>
-      </w:r>
-      <w:r>
-        <w:rPr>
-          <w:rFonts w:ascii="Times New Roman" w:hAnsi="Times New Roman" w:cs="Times New Roman"/>
-        </w:rPr>
-        <w:t xml:space="preserve"> </w:t>
-      </w:r>
-      <w:r>
-        <w:rPr>
-          <w:rFonts w:ascii="Times New Roman" w:hAnsi="Times New Roman" w:cs="Times New Roman"/>
-        </w:rPr>
-        <w:t>(</w:t>
-      </w:r>
-      <w:proofErr w:type="spellStart"/>
-      <w:r>
-        <w:rPr>
-          <w:rFonts w:ascii="Times New Roman" w:hAnsi="Times New Roman" w:cs="Times New Roman"/>
-        </w:rPr>
-        <w:t>phone_num</w:t>
-      </w:r>
-      <w:proofErr w:type="spellEnd"/>
-      <w:r>
-        <w:rPr>
-          <w:rFonts w:ascii="Times New Roman" w:hAnsi="Times New Roman" w:cs="Times New Roman"/>
-        </w:rPr>
-        <w:t>, e-mail</w:t>
-      </w:r>
-      <w:r>
-        <w:rPr>
-          <w:rFonts w:ascii="Times New Roman" w:hAnsi="Times New Roman" w:cs="Times New Roman"/>
-        </w:rPr>
-        <w:t>)</w:t>
-      </w:r>
-      <w:r>
-        <w:rPr>
-          <w:rFonts w:ascii="Times New Roman" w:hAnsi="Times New Roman" w:cs="Times New Roman"/>
-        </w:rPr>
-        <w:t xml:space="preserve">} </w:t>
-      </w:r>
-    </w:p>
-    <w:p>
-      <w:pPr>
-        <w:jc w:val="both"/>
-        <w:rPr>
-          <w:rFonts w:ascii="Times New Roman" w:hAnsi="Times New Roman" w:cs="Times New Roman"/>
-          <w:u w:val="single"/>
+      <w:r>
+        <w:rPr>
+          <w:rFonts w:ascii="Times New Roman" w:hAnsi="Times New Roman" w:cs="Times New Roman"/>
+        </w:rPr>
+        <w:t xml:space="preserve">unit_price, description, category_id→ Category, brand_id→ Brand) </w:t>
+      </w:r>
+    </w:p>
+    <w:p>
+      <w:pPr>
+        <w:jc w:val="both"/>
+        <w:rPr>
+          <w:rFonts w:ascii="Times New Roman" w:hAnsi="Times New Roman" w:cs="Times New Roman"/>
+        </w:rPr>
+      </w:pPr>
+      <w:r>
+        <w:rPr>
+          <w:rFonts w:ascii="Times New Roman" w:hAnsi="Times New Roman" w:cs="Times New Roman"/>
+        </w:rPr>
+        <w:t>{NOT NULL (name, unit_price, description, category_id, brand_id)}</w:t>
+      </w:r>
+    </w:p>
+    <w:p>
+      <w:pPr>
+        <w:jc w:val="both"/>
+        <w:rPr>
+          <w:rFonts w:ascii="Times New Roman" w:hAnsi="Times New Roman" w:cs="Times New Roman"/>
+        </w:rPr>
+      </w:pPr>
+      <w:r>
+        <w:rPr>
+          <w:rFonts w:ascii="Times New Roman" w:hAnsi="Times New Roman" w:cs="Times New Roman"/>
+        </w:rPr>
+        <w:t>{CHECK (unit_price &gt; 0)}</w:t>
+      </w:r>
+    </w:p>
+    <w:p>
+      <w:pPr>
+        <w:jc w:val="both"/>
+        <w:rPr>
+          <w:rFonts w:ascii="Times New Roman" w:hAnsi="Times New Roman" w:cs="Times New Roman"/>
         </w:rPr>
       </w:pPr>
       <w:r>
@@ -2089,379 +2090,269 @@
           <w:b/>
           <w:bCs/>
         </w:rPr>
-        <w:t xml:space="preserve">Customer </w:t>
-      </w:r>
-      <w:r>
-        <w:rPr>
-          <w:rFonts w:ascii="Times New Roman" w:hAnsi="Times New Roman" w:cs="Times New Roman"/>
-        </w:rPr>
-        <w:t>(</w:t>
-      </w:r>
-      <w:proofErr w:type="spellStart"/>
+        <w:t>SupProduct</w:t>
+      </w:r>
+      <w:r>
+        <w:rPr>
+          <w:rFonts w:ascii="Times New Roman" w:hAnsi="Times New Roman" w:cs="Times New Roman"/>
+        </w:rPr>
+        <w:t xml:space="preserve"> (</w:t>
+      </w:r>
       <w:r>
         <w:rPr>
           <w:rFonts w:ascii="Times New Roman" w:hAnsi="Times New Roman" w:cs="Times New Roman"/>
           <w:u w:val="single"/>
         </w:rPr>
-        <w:t>id_c</w:t>
+        <w:t>supplier_id</w:t>
+      </w:r>
+      <w:r>
+        <w:rPr>
+          <w:rFonts w:ascii="Times New Roman" w:hAnsi="Times New Roman" w:cs="Times New Roman"/>
+        </w:rPr>
+        <w:t xml:space="preserve">→ Suplier, </w:t>
       </w:r>
       <w:r>
         <w:rPr>
           <w:rFonts w:ascii="Times New Roman" w:hAnsi="Times New Roman" w:cs="Times New Roman"/>
           <w:u w:val="single"/>
         </w:rPr>
-        <w:t>u</w:t>
-      </w:r>
-      <w:r>
-        <w:rPr>
-          <w:rFonts w:ascii="Times New Roman" w:hAnsi="Times New Roman" w:cs="Times New Roman"/>
-          <w:u w:val="single"/>
-        </w:rPr>
-        <w:t>st</w:t>
-      </w:r>
-      <w:r>
-        <w:rPr>
-          <w:rFonts w:ascii="Times New Roman" w:hAnsi="Times New Roman" w:cs="Times New Roman"/>
-          <w:u w:val="single"/>
-        </w:rPr>
-        <w:t>o</w:t>
-      </w:r>
-      <w:r>
-        <w:rPr>
-          <w:rFonts w:ascii="Times New Roman" w:hAnsi="Times New Roman" w:cs="Times New Roman"/>
-          <w:u w:val="single"/>
-        </w:rPr>
-        <w:t>mer</w:t>
-      </w:r>
-      <w:proofErr w:type="spellEnd"/>
-      <w:r>
-        <w:rPr>
-          <w:rFonts w:ascii="Times New Roman" w:hAnsi="Times New Roman" w:cs="Times New Roman"/>
-        </w:rPr>
-        <w:t xml:space="preserve">, name, </w:t>
-      </w:r>
-      <w:proofErr w:type="spellStart"/>
-      <w:r>
-        <w:rPr>
-          <w:rFonts w:ascii="Times New Roman" w:hAnsi="Times New Roman" w:cs="Times New Roman"/>
-        </w:rPr>
-        <w:t>phone_num</w:t>
-      </w:r>
-      <w:proofErr w:type="spellEnd"/>
-      <w:r>
-        <w:rPr>
-          <w:rFonts w:ascii="Times New Roman" w:hAnsi="Times New Roman" w:cs="Times New Roman"/>
-        </w:rPr>
-        <w:t>, e-mail, address, city, password</w:t>
-      </w:r>
-      <w:r>
-        <w:rPr>
-          <w:rFonts w:ascii="Times New Roman" w:hAnsi="Times New Roman" w:cs="Times New Roman"/>
-        </w:rPr>
-        <w:t xml:space="preserve">, </w:t>
-      </w:r>
-      <w:proofErr w:type="spellStart"/>
-      <w:r>
-        <w:rPr>
-          <w:rFonts w:ascii="Times New Roman" w:hAnsi="Times New Roman" w:cs="Times New Roman"/>
-        </w:rPr>
-        <w:t>VAT_num</w:t>
-      </w:r>
-      <w:proofErr w:type="spellEnd"/>
-      <w:r>
-        <w:rPr>
-          <w:rFonts w:ascii="Times New Roman" w:hAnsi="Times New Roman" w:cs="Times New Roman"/>
-        </w:rPr>
-        <w:t xml:space="preserve">, </w:t>
-      </w:r>
-      <w:r>
-        <w:rPr>
-          <w:rFonts w:ascii="Times New Roman" w:hAnsi="Times New Roman" w:cs="Times New Roman"/>
-          <w:highlight w:val="yellow"/>
-        </w:rPr>
-        <w:t>rol</w:t>
-      </w:r>
-      <w:r>
-        <w:rPr>
-          <w:rFonts w:ascii="Times New Roman" w:hAnsi="Times New Roman" w:cs="Times New Roman"/>
-          <w:highlight w:val="yellow"/>
-        </w:rPr>
-        <w:t>e</w:t>
-      </w:r>
-      <w:r>
-        <w:rPr>
-          <w:rFonts w:ascii="Times New Roman" w:hAnsi="Times New Roman" w:cs="Times New Roman"/>
-          <w:highlight w:val="yellow"/>
-        </w:rPr>
-        <w:t>)</w:t>
-      </w:r>
-      <w:r>
-        <w:rPr>
-          <w:rFonts w:ascii="Times New Roman" w:hAnsi="Times New Roman" w:cs="Times New Roman"/>
-        </w:rPr>
-        <w:t xml:space="preserve"> </w:t>
-      </w:r>
-    </w:p>
-    <w:p>
-      <w:pPr>
-        <w:jc w:val="both"/>
-        <w:rPr>
-          <w:rFonts w:ascii="Times New Roman" w:hAnsi="Times New Roman" w:cs="Times New Roman"/>
-        </w:rPr>
-      </w:pPr>
-      <w:r>
-        <w:rPr>
-          <w:rFonts w:ascii="Times New Roman" w:hAnsi="Times New Roman" w:cs="Times New Roman"/>
-        </w:rPr>
-        <w:t>{NOT NULL (name</w:t>
-      </w:r>
-      <w:r>
-        <w:rPr>
-          <w:rFonts w:ascii="Times New Roman" w:hAnsi="Times New Roman" w:cs="Times New Roman"/>
-        </w:rPr>
-        <w:t xml:space="preserve">, </w:t>
-      </w:r>
-      <w:proofErr w:type="spellStart"/>
-      <w:r>
-        <w:rPr>
-          <w:rFonts w:ascii="Times New Roman" w:hAnsi="Times New Roman" w:cs="Times New Roman"/>
-        </w:rPr>
-        <w:t>phone_num</w:t>
-      </w:r>
-      <w:proofErr w:type="spellEnd"/>
-      <w:r>
-        <w:rPr>
-          <w:rFonts w:ascii="Times New Roman" w:hAnsi="Times New Roman" w:cs="Times New Roman"/>
-        </w:rPr>
-        <w:t>, e-mail, address, city,</w:t>
-      </w:r>
-      <w:r>
-        <w:rPr>
-          <w:rFonts w:ascii="Times New Roman" w:hAnsi="Times New Roman" w:cs="Times New Roman"/>
-        </w:rPr>
-        <w:t xml:space="preserve"> password, </w:t>
-      </w:r>
-      <w:proofErr w:type="spellStart"/>
-      <w:r>
-        <w:rPr>
-          <w:rFonts w:ascii="Times New Roman" w:hAnsi="Times New Roman" w:cs="Times New Roman"/>
-        </w:rPr>
-        <w:t>VAT_num</w:t>
-      </w:r>
-      <w:proofErr w:type="spellEnd"/>
-      <w:r>
-        <w:rPr>
-          <w:rFonts w:ascii="Times New Roman" w:hAnsi="Times New Roman" w:cs="Times New Roman"/>
-        </w:rPr>
-        <w:t xml:space="preserve">, </w:t>
-      </w:r>
-      <w:r>
-        <w:rPr>
-          <w:rFonts w:ascii="Times New Roman" w:hAnsi="Times New Roman" w:cs="Times New Roman"/>
-          <w:highlight w:val="yellow"/>
-        </w:rPr>
-        <w:t>rol</w:t>
-      </w:r>
-      <w:r>
-        <w:rPr>
-          <w:rFonts w:ascii="Times New Roman" w:hAnsi="Times New Roman" w:cs="Times New Roman"/>
-          <w:highlight w:val="yellow"/>
-        </w:rPr>
-        <w:t>e</w:t>
-      </w:r>
-      <w:r>
-        <w:rPr>
-          <w:rFonts w:ascii="Times New Roman" w:hAnsi="Times New Roman" w:cs="Times New Roman"/>
-          <w:highlight w:val="yellow"/>
-        </w:rPr>
-        <w:t>)}</w:t>
-      </w:r>
-    </w:p>
-    <w:p>
-      <w:pPr>
-        <w:jc w:val="both"/>
-        <w:rPr>
-          <w:rFonts w:ascii="Times New Roman" w:hAnsi="Times New Roman" w:cs="Times New Roman"/>
-          <w:lang w:val="pt-PT"/>
-        </w:rPr>
-      </w:pPr>
-      <w:r>
-        <w:rPr>
-          <w:rFonts w:ascii="Times New Roman" w:hAnsi="Times New Roman" w:cs="Times New Roman"/>
-          <w:lang w:val="pt-PT"/>
-        </w:rPr>
-        <w:t>{UNIQUE (</w:t>
-      </w:r>
-      <w:proofErr w:type="spellStart"/>
-      <w:r>
-        <w:rPr>
-          <w:rFonts w:ascii="Times New Roman" w:hAnsi="Times New Roman" w:cs="Times New Roman"/>
-          <w:lang w:val="pt-PT"/>
-        </w:rPr>
-        <w:t>VAT_</w:t>
-      </w:r>
-      <w:proofErr w:type="gramStart"/>
-      <w:r>
-        <w:rPr>
-          <w:rFonts w:ascii="Times New Roman" w:hAnsi="Times New Roman" w:cs="Times New Roman"/>
-          <w:lang w:val="pt-PT"/>
-        </w:rPr>
-        <w:t>num</w:t>
-      </w:r>
-      <w:proofErr w:type="spellEnd"/>
-      <w:r>
-        <w:rPr>
-          <w:rFonts w:ascii="Times New Roman" w:hAnsi="Times New Roman" w:cs="Times New Roman"/>
-          <w:lang w:val="pt-PT"/>
-        </w:rPr>
-        <w:t xml:space="preserve">, </w:t>
-      </w:r>
-      <w:proofErr w:type="spellStart"/>
-      <w:r>
-        <w:rPr>
-          <w:rFonts w:ascii="Times New Roman" w:hAnsi="Times New Roman" w:cs="Times New Roman"/>
-          <w:lang w:val="pt-PT"/>
-        </w:rPr>
-        <w:t>phone</w:t>
-      </w:r>
-      <w:proofErr w:type="gramEnd"/>
-      <w:r>
-        <w:rPr>
-          <w:rFonts w:ascii="Times New Roman" w:hAnsi="Times New Roman" w:cs="Times New Roman"/>
-          <w:lang w:val="pt-PT"/>
-        </w:rPr>
-        <w:t>_num</w:t>
-      </w:r>
-      <w:proofErr w:type="spellEnd"/>
-      <w:r>
-        <w:rPr>
-          <w:rFonts w:ascii="Times New Roman" w:hAnsi="Times New Roman" w:cs="Times New Roman"/>
-          <w:lang w:val="pt-PT"/>
-        </w:rPr>
-        <w:t xml:space="preserve">, e-mail)} </w:t>
-      </w:r>
-    </w:p>
-    <w:p>
-      <w:pPr>
-        <w:jc w:val="both"/>
-        <w:rPr>
-          <w:rFonts w:ascii="Times New Roman" w:hAnsi="Times New Roman" w:cs="Times New Roman"/>
-          <w:u w:val="single"/>
-        </w:rPr>
-      </w:pPr>
-      <w:proofErr w:type="spellStart"/>
+        <w:t>product_id</w:t>
+      </w:r>
+      <w:r>
+        <w:rPr>
+          <w:rFonts w:ascii="Times New Roman" w:hAnsi="Times New Roman" w:cs="Times New Roman"/>
+        </w:rPr>
+        <w:t>→ Product, quantity)</w:t>
+      </w:r>
+    </w:p>
+    <w:p>
+      <w:pPr>
+        <w:jc w:val="both"/>
+        <w:rPr>
+          <w:rFonts w:ascii="Times New Roman" w:hAnsi="Times New Roman" w:cs="Times New Roman"/>
+        </w:rPr>
+      </w:pPr>
+      <w:r>
+        <w:rPr>
+          <w:rFonts w:ascii="Times New Roman" w:hAnsi="Times New Roman" w:cs="Times New Roman"/>
+        </w:rPr>
+        <w:t xml:space="preserve">{NOT NULL (quantity)} </w:t>
+      </w:r>
+    </w:p>
+    <w:p>
+      <w:pPr>
+        <w:jc w:val="both"/>
+        <w:rPr>
+          <w:rFonts w:ascii="Times New Roman" w:hAnsi="Times New Roman" w:cs="Times New Roman"/>
+        </w:rPr>
+      </w:pPr>
+      <w:r>
+        <w:rPr>
+          <w:rFonts w:ascii="Times New Roman" w:hAnsi="Times New Roman" w:cs="Times New Roman"/>
+        </w:rPr>
+        <w:t>{CHECK (quantity &gt; 0)}</w:t>
+      </w:r>
+    </w:p>
+    <w:p>
+      <w:pPr>
+        <w:jc w:val="both"/>
+        <w:rPr>
+          <w:rFonts w:ascii="Times New Roman" w:hAnsi="Times New Roman" w:cs="Times New Roman"/>
+        </w:rPr>
+      </w:pPr>
       <w:r>
         <w:rPr>
           <w:rFonts w:ascii="Times New Roman" w:hAnsi="Times New Roman" w:cs="Times New Roman"/>
           <w:b/>
           <w:bCs/>
         </w:rPr>
-        <w:t>Suplier</w:t>
-      </w:r>
-      <w:proofErr w:type="spellEnd"/>
+        <w:t>Orders</w:t>
+      </w:r>
       <w:r>
         <w:rPr>
           <w:rFonts w:ascii="Times New Roman" w:hAnsi="Times New Roman" w:cs="Times New Roman"/>
         </w:rPr>
         <w:t xml:space="preserve"> (</w:t>
       </w:r>
-      <w:proofErr w:type="spellStart"/>
       <w:r>
         <w:rPr>
           <w:rFonts w:ascii="Times New Roman" w:hAnsi="Times New Roman" w:cs="Times New Roman"/>
           <w:u w:val="single"/>
         </w:rPr>
-        <w:t>id_suplier</w:t>
-      </w:r>
-      <w:proofErr w:type="spellEnd"/>
-      <w:r>
-        <w:rPr>
-          <w:rFonts w:ascii="Times New Roman" w:hAnsi="Times New Roman" w:cs="Times New Roman"/>
-        </w:rPr>
-        <w:t xml:space="preserve">, name, </w:t>
-      </w:r>
-      <w:proofErr w:type="spellStart"/>
-      <w:r>
-        <w:rPr>
-          <w:rFonts w:ascii="Times New Roman" w:hAnsi="Times New Roman" w:cs="Times New Roman"/>
-        </w:rPr>
-        <w:t>phone_num</w:t>
-      </w:r>
-      <w:proofErr w:type="spellEnd"/>
-      <w:r>
-        <w:rPr>
-          <w:rFonts w:ascii="Times New Roman" w:hAnsi="Times New Roman" w:cs="Times New Roman"/>
-        </w:rPr>
-        <w:t>, e-mail, address</w:t>
-      </w:r>
-      <w:r>
-        <w:rPr>
-          <w:rFonts w:ascii="Times New Roman" w:hAnsi="Times New Roman" w:cs="Times New Roman"/>
-          <w:u w:val="single"/>
-        </w:rPr>
-        <w:t xml:space="preserve">) </w:t>
-      </w:r>
-    </w:p>
-    <w:p>
-      <w:pPr>
-        <w:jc w:val="both"/>
-        <w:rPr>
-          <w:rFonts w:ascii="Times New Roman" w:hAnsi="Times New Roman" w:cs="Times New Roman"/>
-        </w:rPr>
-      </w:pPr>
-      <w:r>
-        <w:rPr>
-          <w:rFonts w:ascii="Times New Roman" w:hAnsi="Times New Roman" w:cs="Times New Roman"/>
-        </w:rPr>
-        <w:t xml:space="preserve">{NOT NULL (name, </w:t>
-      </w:r>
-      <w:proofErr w:type="spellStart"/>
-      <w:r>
-        <w:rPr>
-          <w:rFonts w:ascii="Times New Roman" w:hAnsi="Times New Roman" w:cs="Times New Roman"/>
-        </w:rPr>
-        <w:t>phone_num</w:t>
-      </w:r>
-      <w:proofErr w:type="spellEnd"/>
-      <w:r>
-        <w:rPr>
-          <w:rFonts w:ascii="Times New Roman" w:hAnsi="Times New Roman" w:cs="Times New Roman"/>
-        </w:rPr>
-        <w:t>, e-mail)}</w:t>
-      </w:r>
-    </w:p>
-    <w:p>
-      <w:pPr>
-        <w:jc w:val="both"/>
-        <w:rPr>
-          <w:rFonts w:ascii="Times New Roman" w:hAnsi="Times New Roman" w:cs="Times New Roman"/>
-        </w:rPr>
-      </w:pPr>
-      <w:r>
-        <w:rPr>
-          <w:rFonts w:ascii="Times New Roman" w:hAnsi="Times New Roman" w:cs="Times New Roman"/>
-        </w:rPr>
-        <w:t>{UNIQUE (</w:t>
-      </w:r>
-      <w:proofErr w:type="spellStart"/>
-      <w:r>
-        <w:rPr>
-          <w:rFonts w:ascii="Times New Roman" w:hAnsi="Times New Roman" w:cs="Times New Roman"/>
-        </w:rPr>
-        <w:t>phone_num</w:t>
-      </w:r>
-      <w:proofErr w:type="spellEnd"/>
-      <w:r>
-        <w:rPr>
-          <w:rFonts w:ascii="Times New Roman" w:hAnsi="Times New Roman" w:cs="Times New Roman"/>
-        </w:rPr>
-        <w:t>, e-mail)}</w:t>
+        <w:t>id_order</w:t>
+      </w:r>
+      <w:r>
+        <w:rPr>
+          <w:rFonts w:ascii="Times New Roman" w:hAnsi="Times New Roman" w:cs="Times New Roman"/>
+        </w:rPr>
+        <w:t>, date, delv_address,</w:t>
       </w:r>
       <w:r>
         <w:rPr>
           <w:rFonts w:ascii="Times New Roman" w:hAnsi="Times New Roman" w:cs="Times New Roman"/>
         </w:rPr>
         <w:t xml:space="preserve"> </w:t>
+      </w:r>
+      <w:r>
+        <w:rPr>
+          <w:rFonts w:ascii="Times New Roman" w:hAnsi="Times New Roman" w:cs="Times New Roman"/>
+        </w:rPr>
+        <w:t xml:space="preserve">status, customer_id→ Customer, employee_id→ Employee) </w:t>
+      </w:r>
+    </w:p>
+    <w:p>
+      <w:pPr>
+        <w:jc w:val="both"/>
+        <w:rPr>
+          <w:rFonts w:ascii="Times New Roman" w:hAnsi="Times New Roman" w:cs="Times New Roman"/>
+        </w:rPr>
+      </w:pPr>
+      <w:r>
+        <w:rPr>
+          <w:rFonts w:ascii="Times New Roman" w:hAnsi="Times New Roman" w:cs="Times New Roman"/>
+        </w:rPr>
+        <w:t>{NOT NULL (date, customer_id, delv_address, employee_id, status)}</w:t>
+      </w:r>
+      <w:r>
+        <w:rPr>
+          <w:rFonts w:ascii="Times New Roman" w:hAnsi="Times New Roman" w:cs="Times New Roman"/>
+        </w:rPr>
+        <w:t xml:space="preserve"> </w:t>
+      </w:r>
+    </w:p>
+    <w:p>
+      <w:pPr>
+        <w:jc w:val="both"/>
+        <w:rPr>
+          <w:rFonts w:ascii="Times New Roman" w:hAnsi="Times New Roman" w:cs="Times New Roman"/>
+        </w:rPr>
+      </w:pPr>
+      <w:r>
+        <w:rPr>
+          <w:rFonts w:ascii="Times New Roman" w:hAnsi="Times New Roman" w:cs="Times New Roman"/>
+          <w:highlight w:val="red"/>
+        </w:rPr>
+        <w:t>DEFAULT</w:t>
+      </w:r>
+      <w:r>
+        <w:rPr>
+          <w:rFonts w:ascii="Times New Roman" w:hAnsi="Times New Roman" w:cs="Times New Roman"/>
+          <w:highlight w:val="red"/>
+        </w:rPr>
+        <w:t xml:space="preserve"> </w:t>
+      </w:r>
+      <w:r>
+        <w:rPr>
+          <w:rFonts w:ascii="Times New Roman" w:hAnsi="Times New Roman" w:cs="Times New Roman"/>
+          <w:highlight w:val="red"/>
+        </w:rPr>
+        <w:t>(status = ‘</w:t>
+      </w:r>
+      <w:r>
+        <w:rPr>
+          <w:rFonts w:ascii="Times New Roman" w:hAnsi="Times New Roman" w:cs="Times New Roman"/>
+          <w:highlight w:val="red"/>
+        </w:rPr>
+        <w:t>p</w:t>
+      </w:r>
+      <w:r>
+        <w:rPr>
+          <w:rFonts w:ascii="Times New Roman" w:hAnsi="Times New Roman" w:cs="Times New Roman"/>
+          <w:highlight w:val="red"/>
+        </w:rPr>
+        <w:t>rocessing’)</w:t>
+      </w:r>
+    </w:p>
+    <w:p>
+      <w:pPr>
+        <w:jc w:val="both"/>
+        <w:rPr>
+          <w:rFonts w:ascii="Times New Roman" w:hAnsi="Times New Roman" w:cs="Times New Roman"/>
+        </w:rPr>
+      </w:pPr>
+      <w:r>
+        <w:rPr>
+          <w:rFonts w:ascii="Times New Roman" w:hAnsi="Times New Roman" w:cs="Times New Roman"/>
+          <w:highlight w:val="red"/>
+        </w:rPr>
+        <w:t>CHECK (</w:t>
+      </w:r>
+      <w:r>
+        <w:rPr>
+          <w:rFonts w:ascii="Times New Roman" w:hAnsi="Times New Roman" w:cs="Times New Roman"/>
+          <w:highlight w:val="red"/>
+        </w:rPr>
+        <w:t>status = ‘</w:t>
+      </w:r>
+      <w:r>
+        <w:rPr>
+          <w:rFonts w:ascii="Times New Roman" w:hAnsi="Times New Roman" w:cs="Times New Roman"/>
+          <w:highlight w:val="red"/>
+        </w:rPr>
+        <w:t>c</w:t>
+      </w:r>
+      <w:r>
+        <w:rPr>
+          <w:rFonts w:ascii="Times New Roman" w:hAnsi="Times New Roman" w:cs="Times New Roman"/>
+          <w:highlight w:val="red"/>
+        </w:rPr>
+        <w:t>ompleted’</w:t>
+      </w:r>
+      <w:r>
+        <w:rPr>
+          <w:rFonts w:ascii="Times New Roman" w:hAnsi="Times New Roman" w:cs="Times New Roman"/>
+          <w:highlight w:val="red"/>
+        </w:rPr>
+        <w:t xml:space="preserve"> OR status = ‘</w:t>
+      </w:r>
+      <w:r>
+        <w:rPr>
+          <w:rFonts w:ascii="Times New Roman" w:hAnsi="Times New Roman" w:cs="Times New Roman"/>
+          <w:highlight w:val="red"/>
+        </w:rPr>
+        <w:t>o</w:t>
+      </w:r>
+      <w:r>
+        <w:rPr>
+          <w:rFonts w:ascii="Times New Roman" w:hAnsi="Times New Roman" w:cs="Times New Roman"/>
+          <w:highlight w:val="red"/>
+        </w:rPr>
+        <w:t xml:space="preserve">n </w:t>
+      </w:r>
+      <w:r>
+        <w:rPr>
+          <w:rFonts w:ascii="Times New Roman" w:hAnsi="Times New Roman" w:cs="Times New Roman"/>
+          <w:highlight w:val="red"/>
+        </w:rPr>
+        <w:t>h</w:t>
+      </w:r>
+      <w:r>
+        <w:rPr>
+          <w:rFonts w:ascii="Times New Roman" w:hAnsi="Times New Roman" w:cs="Times New Roman"/>
+          <w:highlight w:val="red"/>
+        </w:rPr>
+        <w:t>old</w:t>
+      </w:r>
+      <w:r>
+        <w:rPr>
+          <w:rFonts w:ascii="Times New Roman" w:hAnsi="Times New Roman" w:cs="Times New Roman"/>
+          <w:highlight w:val="red"/>
+        </w:rPr>
+        <w:t>’ OR status = ‘</w:t>
+      </w:r>
+      <w:r>
+        <w:rPr>
+          <w:rFonts w:ascii="Times New Roman" w:hAnsi="Times New Roman" w:cs="Times New Roman"/>
+          <w:highlight w:val="red"/>
+        </w:rPr>
+        <w:t>pr</w:t>
+      </w:r>
+      <w:r>
+        <w:rPr>
+          <w:rFonts w:ascii="Times New Roman" w:hAnsi="Times New Roman" w:cs="Times New Roman"/>
+          <w:highlight w:val="red"/>
+        </w:rPr>
+        <w:t>ocessing’)</w:t>
       </w:r>
     </w:p>
     <w:p>
@@ -2477,266 +2368,23 @@
           <w:b/>
           <w:bCs/>
         </w:rPr>
-        <w:t>Product</w:t>
-      </w:r>
-      <w:r>
-        <w:rPr>
-          <w:rFonts w:ascii="Times New Roman" w:hAnsi="Times New Roman" w:cs="Times New Roman"/>
-        </w:rPr>
-        <w:t xml:space="preserve"> (</w:t>
-      </w:r>
-      <w:proofErr w:type="spellStart"/>
-      <w:r>
-        <w:rPr>
-          <w:rFonts w:ascii="Times New Roman" w:hAnsi="Times New Roman" w:cs="Times New Roman"/>
-          <w:u w:val="single"/>
-        </w:rPr>
-        <w:t>id_product</w:t>
-      </w:r>
-      <w:proofErr w:type="spellEnd"/>
-      <w:r>
-        <w:rPr>
-          <w:rFonts w:ascii="Times New Roman" w:hAnsi="Times New Roman" w:cs="Times New Roman"/>
-        </w:rPr>
-        <w:t xml:space="preserve">, name, </w:t>
-      </w:r>
-      <w:proofErr w:type="spellStart"/>
-      <w:r>
-        <w:rPr>
-          <w:rFonts w:ascii="Times New Roman" w:hAnsi="Times New Roman" w:cs="Times New Roman"/>
-        </w:rPr>
-        <w:t>unit_price</w:t>
-      </w:r>
-      <w:proofErr w:type="spellEnd"/>
-      <w:r>
-        <w:rPr>
-          <w:rFonts w:ascii="Times New Roman" w:hAnsi="Times New Roman" w:cs="Times New Roman"/>
-        </w:rPr>
-        <w:t xml:space="preserve">, description, </w:t>
-      </w:r>
-      <w:proofErr w:type="spellStart"/>
-      <w:r>
-        <w:rPr>
-          <w:rFonts w:ascii="Times New Roman" w:hAnsi="Times New Roman" w:cs="Times New Roman"/>
-        </w:rPr>
-        <w:t>category_id</w:t>
-      </w:r>
-      <w:proofErr w:type="spellEnd"/>
-      <w:r>
-        <w:rPr>
-          <w:rFonts w:ascii="Times New Roman" w:hAnsi="Times New Roman" w:cs="Times New Roman"/>
-        </w:rPr>
-        <w:t xml:space="preserve">→ Category, </w:t>
-      </w:r>
-      <w:proofErr w:type="spellStart"/>
-      <w:r>
-        <w:rPr>
-          <w:rFonts w:ascii="Times New Roman" w:hAnsi="Times New Roman" w:cs="Times New Roman"/>
-        </w:rPr>
-        <w:t>brand_id</w:t>
-      </w:r>
-      <w:proofErr w:type="spellEnd"/>
-      <w:r>
-        <w:rPr>
-          <w:rFonts w:ascii="Times New Roman" w:hAnsi="Times New Roman" w:cs="Times New Roman"/>
-        </w:rPr>
-        <w:t xml:space="preserve">→ Brand) </w:t>
-      </w:r>
-    </w:p>
-    <w:p>
-      <w:pPr>
-        <w:jc w:val="both"/>
-        <w:rPr>
-          <w:rFonts w:ascii="Times New Roman" w:hAnsi="Times New Roman" w:cs="Times New Roman"/>
-        </w:rPr>
-      </w:pPr>
-      <w:r>
-        <w:rPr>
-          <w:rFonts w:ascii="Times New Roman" w:hAnsi="Times New Roman" w:cs="Times New Roman"/>
-        </w:rPr>
-        <w:t xml:space="preserve">{NOT NULL (name, </w:t>
-      </w:r>
-      <w:proofErr w:type="spellStart"/>
-      <w:r>
-        <w:rPr>
-          <w:rFonts w:ascii="Times New Roman" w:hAnsi="Times New Roman" w:cs="Times New Roman"/>
-        </w:rPr>
-        <w:t>unit_price</w:t>
-      </w:r>
-      <w:proofErr w:type="spellEnd"/>
-      <w:r>
-        <w:rPr>
-          <w:rFonts w:ascii="Times New Roman" w:hAnsi="Times New Roman" w:cs="Times New Roman"/>
-        </w:rPr>
-        <w:t xml:space="preserve">, description, </w:t>
-      </w:r>
-      <w:proofErr w:type="spellStart"/>
-      <w:r>
-        <w:rPr>
-          <w:rFonts w:ascii="Times New Roman" w:hAnsi="Times New Roman" w:cs="Times New Roman"/>
-        </w:rPr>
-        <w:t>category_id</w:t>
-      </w:r>
-      <w:proofErr w:type="spellEnd"/>
-      <w:r>
-        <w:rPr>
-          <w:rFonts w:ascii="Times New Roman" w:hAnsi="Times New Roman" w:cs="Times New Roman"/>
-        </w:rPr>
-        <w:t xml:space="preserve">, </w:t>
-      </w:r>
-      <w:proofErr w:type="spellStart"/>
-      <w:r>
-        <w:rPr>
-          <w:rFonts w:ascii="Times New Roman" w:hAnsi="Times New Roman" w:cs="Times New Roman"/>
-        </w:rPr>
-        <w:t>brand_id</w:t>
-      </w:r>
-      <w:proofErr w:type="spellEnd"/>
-      <w:r>
-        <w:rPr>
-          <w:rFonts w:ascii="Times New Roman" w:hAnsi="Times New Roman" w:cs="Times New Roman"/>
-        </w:rPr>
-        <w:t>)}</w:t>
-      </w:r>
-    </w:p>
-    <w:p>
-      <w:pPr>
-        <w:jc w:val="both"/>
-        <w:rPr>
-          <w:rFonts w:ascii="Times New Roman" w:hAnsi="Times New Roman" w:cs="Times New Roman"/>
-        </w:rPr>
-      </w:pPr>
-      <w:r>
-        <w:rPr>
-          <w:rFonts w:ascii="Times New Roman" w:hAnsi="Times New Roman" w:cs="Times New Roman"/>
-        </w:rPr>
-        <w:t>{CHECK (</w:t>
-      </w:r>
-      <w:proofErr w:type="spellStart"/>
-      <w:r>
-        <w:rPr>
-          <w:rFonts w:ascii="Times New Roman" w:hAnsi="Times New Roman" w:cs="Times New Roman"/>
-        </w:rPr>
-        <w:t>unit_price</w:t>
-      </w:r>
-      <w:proofErr w:type="spellEnd"/>
-      <w:r>
-        <w:rPr>
-          <w:rFonts w:ascii="Times New Roman" w:hAnsi="Times New Roman" w:cs="Times New Roman"/>
-        </w:rPr>
-        <w:t xml:space="preserve"> &gt; 0)}</w:t>
-      </w:r>
-    </w:p>
-    <w:p>
-      <w:pPr>
-        <w:jc w:val="both"/>
-        <w:rPr>
-          <w:rFonts w:ascii="Times New Roman" w:hAnsi="Times New Roman" w:cs="Times New Roman"/>
-        </w:rPr>
-      </w:pPr>
-      <w:proofErr w:type="spellStart"/>
+        <w:t>Order</w:t>
+      </w:r>
       <w:r>
         <w:rPr>
           <w:rFonts w:ascii="Times New Roman" w:hAnsi="Times New Roman" w:cs="Times New Roman"/>
           <w:b/>
           <w:bCs/>
         </w:rPr>
-        <w:t>SupProduct</w:t>
-      </w:r>
-      <w:proofErr w:type="spellEnd"/>
-      <w:r>
-        <w:rPr>
-          <w:rFonts w:ascii="Times New Roman" w:hAnsi="Times New Roman" w:cs="Times New Roman"/>
-        </w:rPr>
-        <w:t xml:space="preserve"> (</w:t>
-      </w:r>
-      <w:proofErr w:type="spellStart"/>
-      <w:r>
-        <w:rPr>
-          <w:rFonts w:ascii="Times New Roman" w:hAnsi="Times New Roman" w:cs="Times New Roman"/>
-          <w:u w:val="single"/>
-        </w:rPr>
-        <w:t>supplier_id</w:t>
-      </w:r>
-      <w:proofErr w:type="spellEnd"/>
-      <w:r>
-        <w:rPr>
-          <w:rFonts w:ascii="Times New Roman" w:hAnsi="Times New Roman" w:cs="Times New Roman"/>
-        </w:rPr>
-        <w:t xml:space="preserve">→ </w:t>
-      </w:r>
-      <w:proofErr w:type="spellStart"/>
-      <w:r>
-        <w:rPr>
-          <w:rFonts w:ascii="Times New Roman" w:hAnsi="Times New Roman" w:cs="Times New Roman"/>
-        </w:rPr>
-        <w:t>Suplier</w:t>
-      </w:r>
-      <w:proofErr w:type="spellEnd"/>
-      <w:r>
-        <w:rPr>
-          <w:rFonts w:ascii="Times New Roman" w:hAnsi="Times New Roman" w:cs="Times New Roman"/>
-        </w:rPr>
-        <w:t xml:space="preserve">, </w:t>
-      </w:r>
-      <w:proofErr w:type="spellStart"/>
-      <w:r>
-        <w:rPr>
-          <w:rFonts w:ascii="Times New Roman" w:hAnsi="Times New Roman" w:cs="Times New Roman"/>
-          <w:u w:val="single"/>
-        </w:rPr>
-        <w:t>product_id</w:t>
-      </w:r>
-      <w:proofErr w:type="spellEnd"/>
-      <w:r>
-        <w:rPr>
-          <w:rFonts w:ascii="Times New Roman" w:hAnsi="Times New Roman" w:cs="Times New Roman"/>
-        </w:rPr>
-        <w:t>→ Product, quantity)</w:t>
-      </w:r>
-    </w:p>
-    <w:p>
-      <w:pPr>
-        <w:jc w:val="both"/>
-        <w:rPr>
-          <w:rFonts w:ascii="Times New Roman" w:hAnsi="Times New Roman" w:cs="Times New Roman"/>
-        </w:rPr>
-      </w:pPr>
-      <w:r>
-        <w:rPr>
-          <w:rFonts w:ascii="Times New Roman" w:hAnsi="Times New Roman" w:cs="Times New Roman"/>
-        </w:rPr>
-        <w:t xml:space="preserve">{NOT NULL (quantity)} </w:t>
-      </w:r>
-    </w:p>
-    <w:p>
-      <w:pPr>
-        <w:jc w:val="both"/>
-        <w:rPr>
-          <w:rFonts w:ascii="Times New Roman" w:hAnsi="Times New Roman" w:cs="Times New Roman"/>
-        </w:rPr>
-      </w:pPr>
-      <w:r>
-        <w:rPr>
-          <w:rFonts w:ascii="Times New Roman" w:hAnsi="Times New Roman" w:cs="Times New Roman"/>
-        </w:rPr>
-        <w:t>{CHECK (quantity &gt; 0)}</w:t>
-      </w:r>
-    </w:p>
-    <w:p>
-      <w:pPr>
-        <w:jc w:val="both"/>
-        <w:rPr>
-          <w:rFonts w:ascii="Times New Roman" w:hAnsi="Times New Roman" w:cs="Times New Roman"/>
-        </w:rPr>
-      </w:pPr>
+        <w:t>s</w:t>
+      </w:r>
       <w:r>
         <w:rPr>
           <w:rFonts w:ascii="Times New Roman" w:hAnsi="Times New Roman" w:cs="Times New Roman"/>
           <w:b/>
           <w:bCs/>
         </w:rPr>
-        <w:t>Orders</w:t>
+        <w:t>Product</w:t>
       </w:r>
       <w:r>
         <w:rPr>
@@ -2744,34 +2392,63 @@
         </w:rPr>
         <w:t xml:space="preserve"> (</w:t>
       </w:r>
-      <w:proofErr w:type="spellStart"/>
       <w:r>
         <w:rPr>
           <w:rFonts w:ascii="Times New Roman" w:hAnsi="Times New Roman" w:cs="Times New Roman"/>
           <w:u w:val="single"/>
         </w:rPr>
-        <w:t>id_order</w:t>
-      </w:r>
-      <w:proofErr w:type="spellEnd"/>
-      <w:r>
-        <w:rPr>
-          <w:rFonts w:ascii="Times New Roman" w:hAnsi="Times New Roman" w:cs="Times New Roman"/>
-        </w:rPr>
-        <w:t xml:space="preserve">, date, </w:t>
-      </w:r>
-      <w:proofErr w:type="spellStart"/>
-      <w:r>
-        <w:rPr>
-          <w:rFonts w:ascii="Times New Roman" w:hAnsi="Times New Roman" w:cs="Times New Roman"/>
-        </w:rPr>
-        <w:t>delv_address</w:t>
-      </w:r>
-      <w:proofErr w:type="spellEnd"/>
-      <w:r>
-        <w:rPr>
-          <w:rFonts w:ascii="Times New Roman" w:hAnsi="Times New Roman" w:cs="Times New Roman"/>
-        </w:rPr>
-        <w:t>,</w:t>
+        <w:t>order_id</w:t>
+      </w:r>
+      <w:r>
+        <w:rPr>
+          <w:rFonts w:ascii="Times New Roman" w:hAnsi="Times New Roman" w:cs="Times New Roman"/>
+        </w:rPr>
+        <w:t xml:space="preserve">→ Orders, </w:t>
+      </w:r>
+      <w:r>
+        <w:rPr>
+          <w:rFonts w:ascii="Times New Roman" w:hAnsi="Times New Roman" w:cs="Times New Roman"/>
+          <w:u w:val="single"/>
+        </w:rPr>
+        <w:t>product_id</w:t>
+      </w:r>
+      <w:r>
+        <w:rPr>
+          <w:rFonts w:ascii="Times New Roman" w:hAnsi="Times New Roman" w:cs="Times New Roman"/>
+        </w:rPr>
+        <w:t>→</w:t>
+      </w:r>
+      <w:r>
+        <w:rPr>
+          <w:rFonts w:ascii="Times New Roman" w:hAnsi="Times New Roman" w:cs="Times New Roman"/>
+        </w:rPr>
+        <w:t xml:space="preserve"> Product, quantity) </w:t>
+      </w:r>
+    </w:p>
+    <w:p>
+      <w:pPr>
+        <w:jc w:val="both"/>
+        <w:rPr>
+          <w:rFonts w:ascii="Times New Roman" w:hAnsi="Times New Roman" w:cs="Times New Roman"/>
+        </w:rPr>
+      </w:pPr>
+      <w:r>
+        <w:rPr>
+          <w:rFonts w:ascii="Times New Roman" w:hAnsi="Times New Roman" w:cs="Times New Roman"/>
+        </w:rPr>
+        <w:t>{NOT NULL (</w:t>
+      </w:r>
+      <w:r>
+        <w:rPr>
+          <w:rFonts w:ascii="Times New Roman" w:hAnsi="Times New Roman" w:cs="Times New Roman"/>
+        </w:rPr>
+        <w:t>quantity</w:t>
+      </w:r>
+      <w:r>
+        <w:rPr>
+          <w:rFonts w:ascii="Times New Roman" w:hAnsi="Times New Roman" w:cs="Times New Roman"/>
+        </w:rPr>
+        <w:t>)}</w:t>
       </w:r>
       <w:r>
         <w:rPr>
@@ -2779,253 +2456,203 @@
         </w:rPr>
         <w:t xml:space="preserve"> </w:t>
       </w:r>
-      <w:r>
-        <w:rPr>
-          <w:rFonts w:ascii="Times New Roman" w:hAnsi="Times New Roman" w:cs="Times New Roman"/>
-          <w:highlight w:val="yellow"/>
-        </w:rPr>
-        <w:t>status,</w:t>
-      </w:r>
-      <w:r>
-        <w:rPr>
-          <w:rFonts w:ascii="Times New Roman" w:hAnsi="Times New Roman" w:cs="Times New Roman"/>
-        </w:rPr>
-        <w:t xml:space="preserve"> </w:t>
-      </w:r>
-      <w:proofErr w:type="spellStart"/>
-      <w:r>
-        <w:rPr>
-          <w:rFonts w:ascii="Times New Roman" w:hAnsi="Times New Roman" w:cs="Times New Roman"/>
-        </w:rPr>
-        <w:t>customer_id</w:t>
-      </w:r>
-      <w:proofErr w:type="spellEnd"/>
-      <w:r>
-        <w:rPr>
-          <w:rFonts w:ascii="Times New Roman" w:hAnsi="Times New Roman" w:cs="Times New Roman"/>
-        </w:rPr>
-        <w:t>→ Cust</w:t>
-      </w:r>
-      <w:r>
-        <w:rPr>
-          <w:rFonts w:ascii="Times New Roman" w:hAnsi="Times New Roman" w:cs="Times New Roman"/>
-        </w:rPr>
-        <w:t>o</w:t>
-      </w:r>
-      <w:r>
-        <w:rPr>
-          <w:rFonts w:ascii="Times New Roman" w:hAnsi="Times New Roman" w:cs="Times New Roman"/>
-        </w:rPr>
-        <w:t xml:space="preserve">mer, </w:t>
-      </w:r>
-      <w:proofErr w:type="spellStart"/>
-      <w:r>
-        <w:rPr>
-          <w:rFonts w:ascii="Times New Roman" w:hAnsi="Times New Roman" w:cs="Times New Roman"/>
-        </w:rPr>
-        <w:t>employee_id</w:t>
-      </w:r>
-      <w:proofErr w:type="spellEnd"/>
-      <w:r>
-        <w:rPr>
-          <w:rFonts w:ascii="Times New Roman" w:hAnsi="Times New Roman" w:cs="Times New Roman"/>
-        </w:rPr>
-        <w:t>→</w:t>
-      </w:r>
-      <w:r>
-        <w:rPr>
-          <w:rFonts w:ascii="Times New Roman" w:hAnsi="Times New Roman" w:cs="Times New Roman"/>
-        </w:rPr>
-        <w:t xml:space="preserve"> </w:t>
-      </w:r>
-      <w:r>
-        <w:rPr>
-          <w:rFonts w:ascii="Times New Roman" w:hAnsi="Times New Roman" w:cs="Times New Roman"/>
-        </w:rPr>
-        <w:t>Employee</w:t>
-      </w:r>
-      <w:r>
-        <w:rPr>
-          <w:rFonts w:ascii="Times New Roman" w:hAnsi="Times New Roman" w:cs="Times New Roman"/>
-        </w:rPr>
-        <w:t xml:space="preserve">) </w:t>
-      </w:r>
-    </w:p>
-    <w:p>
-      <w:pPr>
-        <w:jc w:val="both"/>
-        <w:rPr>
-          <w:rFonts w:ascii="Times New Roman" w:hAnsi="Times New Roman" w:cs="Times New Roman"/>
-        </w:rPr>
-      </w:pPr>
-      <w:r>
-        <w:rPr>
-          <w:rFonts w:ascii="Times New Roman" w:hAnsi="Times New Roman" w:cs="Times New Roman"/>
-        </w:rPr>
-        <w:t>{NOT NULL (</w:t>
-      </w:r>
-      <w:r>
-        <w:rPr>
-          <w:rFonts w:ascii="Times New Roman" w:hAnsi="Times New Roman" w:cs="Times New Roman"/>
-        </w:rPr>
-        <w:t xml:space="preserve">date, </w:t>
-      </w:r>
-      <w:proofErr w:type="spellStart"/>
-      <w:r>
-        <w:rPr>
-          <w:rFonts w:ascii="Times New Roman" w:hAnsi="Times New Roman" w:cs="Times New Roman"/>
-        </w:rPr>
-        <w:t>customer_id</w:t>
-      </w:r>
-      <w:proofErr w:type="spellEnd"/>
-      <w:r>
-        <w:rPr>
-          <w:rFonts w:ascii="Times New Roman" w:hAnsi="Times New Roman" w:cs="Times New Roman"/>
-        </w:rPr>
-        <w:t xml:space="preserve">, </w:t>
-      </w:r>
-      <w:proofErr w:type="spellStart"/>
-      <w:r>
-        <w:rPr>
-          <w:rFonts w:ascii="Times New Roman" w:hAnsi="Times New Roman" w:cs="Times New Roman"/>
-        </w:rPr>
-        <w:t>delv_address</w:t>
-      </w:r>
-      <w:proofErr w:type="spellEnd"/>
-      <w:r>
-        <w:rPr>
-          <w:rFonts w:ascii="Times New Roman" w:hAnsi="Times New Roman" w:cs="Times New Roman"/>
-        </w:rPr>
-        <w:t xml:space="preserve">, </w:t>
-      </w:r>
-      <w:proofErr w:type="spellStart"/>
-      <w:r>
-        <w:rPr>
-          <w:rFonts w:ascii="Times New Roman" w:hAnsi="Times New Roman" w:cs="Times New Roman"/>
-        </w:rPr>
-        <w:t>employee_id</w:t>
-      </w:r>
-      <w:proofErr w:type="spellEnd"/>
-      <w:r>
-        <w:rPr>
-          <w:rFonts w:ascii="Times New Roman" w:hAnsi="Times New Roman" w:cs="Times New Roman"/>
-        </w:rPr>
-        <w:t xml:space="preserve">, </w:t>
-      </w:r>
-      <w:r>
-        <w:rPr>
-          <w:rFonts w:ascii="Times New Roman" w:hAnsi="Times New Roman" w:cs="Times New Roman"/>
-          <w:highlight w:val="yellow"/>
-        </w:rPr>
-        <w:t>status)</w:t>
-      </w:r>
-      <w:r>
-        <w:rPr>
-          <w:rFonts w:ascii="Times New Roman" w:hAnsi="Times New Roman" w:cs="Times New Roman"/>
-        </w:rPr>
-        <w:t>}</w:t>
-      </w:r>
-      <w:r>
-        <w:rPr>
-          <w:rFonts w:ascii="Times New Roman" w:hAnsi="Times New Roman" w:cs="Times New Roman"/>
-        </w:rPr>
-        <w:t xml:space="preserve"> </w:t>
-      </w:r>
-    </w:p>
-    <w:p>
-      <w:pPr>
-        <w:jc w:val="both"/>
-        <w:rPr>
-          <w:rFonts w:ascii="Times New Roman" w:hAnsi="Times New Roman" w:cs="Times New Roman"/>
-        </w:rPr>
-      </w:pPr>
-      <w:proofErr w:type="spellStart"/>
+    </w:p>
+    <w:p>
+      <w:pPr>
+        <w:jc w:val="both"/>
+        <w:rPr>
+          <w:rFonts w:ascii="Times New Roman" w:hAnsi="Times New Roman" w:cs="Times New Roman"/>
+        </w:rPr>
+      </w:pPr>
+      <w:r>
+        <w:rPr>
+          <w:rFonts w:ascii="Times New Roman" w:hAnsi="Times New Roman" w:cs="Times New Roman"/>
+        </w:rPr>
+        <w:t>{CHECK (quantity &gt; 0)}</w:t>
+      </w:r>
+    </w:p>
+    <w:p>
+      <w:pPr>
+        <w:jc w:val="both"/>
+      </w:pPr>
       <w:r>
         <w:rPr>
           <w:rFonts w:ascii="Times New Roman" w:hAnsi="Times New Roman" w:cs="Times New Roman"/>
           <w:b/>
           <w:bCs/>
         </w:rPr>
-        <w:t>Order</w:t>
-      </w:r>
+        <w:t>Category</w:t>
+      </w:r>
+      <w:r>
+        <w:rPr>
+          <w:rFonts w:ascii="Times New Roman" w:hAnsi="Times New Roman" w:cs="Times New Roman"/>
+        </w:rPr>
+        <w:t xml:space="preserve"> (</w:t>
+      </w:r>
+      <w:r>
+        <w:rPr>
+          <w:rFonts w:ascii="Times New Roman" w:hAnsi="Times New Roman" w:cs="Times New Roman"/>
+          <w:u w:val="single"/>
+        </w:rPr>
+        <w:t>id_category</w:t>
+      </w:r>
+      <w:r>
+        <w:rPr>
+          <w:rFonts w:ascii="Times New Roman" w:hAnsi="Times New Roman" w:cs="Times New Roman"/>
+        </w:rPr>
+        <w:t>, name)</w:t>
+      </w:r>
+      <w:r>
+        <w:t xml:space="preserve"> </w:t>
+      </w:r>
+    </w:p>
+    <w:p>
+      <w:pPr>
+        <w:jc w:val="both"/>
+        <w:rPr>
+          <w:rFonts w:ascii="Times New Roman" w:hAnsi="Times New Roman" w:cs="Times New Roman"/>
+        </w:rPr>
+      </w:pPr>
+      <w:r>
+        <w:rPr>
+          <w:rFonts w:ascii="Times New Roman" w:hAnsi="Times New Roman" w:cs="Times New Roman"/>
+        </w:rPr>
+        <w:t>{NOT NULL (name)}</w:t>
+      </w:r>
+    </w:p>
+    <w:p>
+      <w:pPr>
+        <w:jc w:val="both"/>
+      </w:pPr>
       <w:r>
         <w:rPr>
           <w:rFonts w:ascii="Times New Roman" w:hAnsi="Times New Roman" w:cs="Times New Roman"/>
           <w:b/>
           <w:bCs/>
         </w:rPr>
-        <w:t>s</w:t>
-      </w:r>
+        <w:t>Brand</w:t>
+      </w:r>
+      <w:r>
+        <w:rPr>
+          <w:rFonts w:ascii="Times New Roman" w:hAnsi="Times New Roman" w:cs="Times New Roman"/>
+        </w:rPr>
+        <w:t xml:space="preserve"> (</w:t>
+      </w:r>
+      <w:r>
+        <w:rPr>
+          <w:rFonts w:ascii="Times New Roman" w:hAnsi="Times New Roman" w:cs="Times New Roman"/>
+          <w:u w:val="single"/>
+        </w:rPr>
+        <w:t>id_brand</w:t>
+      </w:r>
+      <w:r>
+        <w:rPr>
+          <w:rFonts w:ascii="Times New Roman" w:hAnsi="Times New Roman" w:cs="Times New Roman"/>
+        </w:rPr>
+        <w:t>, name)</w:t>
+      </w:r>
+      <w:r>
+        <w:t xml:space="preserve"> </w:t>
+      </w:r>
+    </w:p>
+    <w:p>
+      <w:pPr>
+        <w:jc w:val="both"/>
+        <w:rPr>
+          <w:rFonts w:ascii="Times New Roman" w:hAnsi="Times New Roman" w:cs="Times New Roman"/>
+        </w:rPr>
+      </w:pPr>
+      <w:r>
+        <w:rPr>
+          <w:rFonts w:ascii="Times New Roman" w:hAnsi="Times New Roman" w:cs="Times New Roman"/>
+        </w:rPr>
+        <w:t>{NOT NULL (name)}</w:t>
+      </w:r>
+    </w:p>
+    <w:p>
+      <w:pPr>
+        <w:jc w:val="both"/>
+        <w:rPr>
+          <w:rFonts w:ascii="Times New Roman" w:hAnsi="Times New Roman" w:cs="Times New Roman"/>
+        </w:rPr>
+      </w:pPr>
       <w:r>
         <w:rPr>
           <w:rFonts w:ascii="Times New Roman" w:hAnsi="Times New Roman" w:cs="Times New Roman"/>
           <w:b/>
           <w:bCs/>
         </w:rPr>
-        <w:t>Product</w:t>
-      </w:r>
-      <w:proofErr w:type="spellEnd"/>
+        <w:lastRenderedPageBreak/>
+        <w:t>Prescription</w:t>
+      </w:r>
       <w:r>
         <w:rPr>
           <w:rFonts w:ascii="Times New Roman" w:hAnsi="Times New Roman" w:cs="Times New Roman"/>
         </w:rPr>
         <w:t xml:space="preserve"> (</w:t>
       </w:r>
-      <w:proofErr w:type="spellStart"/>
       <w:r>
         <w:rPr>
           <w:rFonts w:ascii="Times New Roman" w:hAnsi="Times New Roman" w:cs="Times New Roman"/>
           <w:u w:val="single"/>
         </w:rPr>
-        <w:t>order_id</w:t>
-      </w:r>
-      <w:proofErr w:type="spellEnd"/>
-      <w:r>
-        <w:rPr>
-          <w:rFonts w:ascii="Times New Roman" w:hAnsi="Times New Roman" w:cs="Times New Roman"/>
-        </w:rPr>
-        <w:t xml:space="preserve">→ Orders, </w:t>
-      </w:r>
-      <w:proofErr w:type="spellStart"/>
-      <w:r>
-        <w:rPr>
-          <w:rFonts w:ascii="Times New Roman" w:hAnsi="Times New Roman" w:cs="Times New Roman"/>
-          <w:u w:val="single"/>
-        </w:rPr>
-        <w:t>product_id</w:t>
-      </w:r>
-      <w:proofErr w:type="spellEnd"/>
-      <w:r>
-        <w:rPr>
-          <w:rFonts w:ascii="Times New Roman" w:hAnsi="Times New Roman" w:cs="Times New Roman"/>
-        </w:rPr>
-        <w:t>→</w:t>
-      </w:r>
-      <w:r>
-        <w:rPr>
-          <w:rFonts w:ascii="Times New Roman" w:hAnsi="Times New Roman" w:cs="Times New Roman"/>
-        </w:rPr>
-        <w:t xml:space="preserve"> Product, quantity) </w:t>
-      </w:r>
-    </w:p>
-    <w:p>
-      <w:pPr>
-        <w:jc w:val="both"/>
-        <w:rPr>
-          <w:rFonts w:ascii="Times New Roman" w:hAnsi="Times New Roman" w:cs="Times New Roman"/>
-        </w:rPr>
-      </w:pPr>
-      <w:r>
-        <w:rPr>
-          <w:rFonts w:ascii="Times New Roman" w:hAnsi="Times New Roman" w:cs="Times New Roman"/>
-        </w:rPr>
-        <w:t>{NOT NULL (</w:t>
-      </w:r>
-      <w:r>
-        <w:rPr>
-          <w:rFonts w:ascii="Times New Roman" w:hAnsi="Times New Roman" w:cs="Times New Roman"/>
-        </w:rPr>
-        <w:t>quantity</w:t>
+        <w:t>id_prescription</w:t>
+      </w:r>
+      <w:r>
+        <w:rPr>
+          <w:rFonts w:ascii="Times New Roman" w:hAnsi="Times New Roman" w:cs="Times New Roman"/>
+        </w:rPr>
+        <w:t>, doct_name, benf_name,</w:t>
+      </w:r>
+      <w:r>
+        <w:rPr>
+          <w:rFonts w:ascii="Times New Roman" w:hAnsi="Times New Roman" w:cs="Times New Roman"/>
+        </w:rPr>
+        <w:t xml:space="preserve"> product_id→ Product</w:t>
+      </w:r>
+      <w:r>
+        <w:rPr>
+          <w:rFonts w:ascii="Times New Roman" w:hAnsi="Times New Roman" w:cs="Times New Roman"/>
+        </w:rPr>
+        <w:t xml:space="preserve">, </w:t>
+      </w:r>
+      <w:r>
+        <w:rPr>
+          <w:rFonts w:ascii="Times New Roman" w:hAnsi="Times New Roman" w:cs="Times New Roman"/>
+        </w:rPr>
+        <w:t>order_id → Orders</w:t>
+      </w:r>
+      <w:r>
+        <w:rPr>
+          <w:rFonts w:ascii="Times New Roman" w:hAnsi="Times New Roman" w:cs="Times New Roman"/>
+        </w:rPr>
+        <w:t xml:space="preserve">) </w:t>
+      </w:r>
+    </w:p>
+    <w:p>
+      <w:pPr>
+        <w:jc w:val="both"/>
+        <w:rPr>
+          <w:rFonts w:ascii="Times New Roman" w:hAnsi="Times New Roman" w:cs="Times New Roman"/>
+        </w:rPr>
+      </w:pPr>
+      <w:r>
+        <w:rPr>
+          <w:rFonts w:ascii="Times New Roman" w:hAnsi="Times New Roman" w:cs="Times New Roman"/>
+        </w:rPr>
+        <w:t xml:space="preserve">{NOT </w:t>
+      </w:r>
+      <w:r>
+        <w:rPr>
+          <w:rFonts w:ascii="Times New Roman" w:hAnsi="Times New Roman" w:cs="Times New Roman"/>
+        </w:rPr>
+        <w:t>NULL (doct_name, benf_name,</w:t>
+      </w:r>
+      <w:r>
+        <w:rPr>
+          <w:rFonts w:ascii="Times New Roman" w:hAnsi="Times New Roman" w:cs="Times New Roman"/>
+        </w:rPr>
+        <w:t xml:space="preserve"> product_id, order_id</w:t>
       </w:r>
       <w:r>
         <w:rPr>
@@ -3033,339 +2660,6 @@
         </w:rPr>
         <w:t>)}</w:t>
       </w:r>
-      <w:r>
-        <w:rPr>
-          <w:rFonts w:ascii="Times New Roman" w:hAnsi="Times New Roman" w:cs="Times New Roman"/>
-        </w:rPr>
-        <w:t xml:space="preserve"> </w:t>
-      </w:r>
-    </w:p>
-    <w:p>
-      <w:pPr>
-        <w:jc w:val="both"/>
-        <w:rPr>
-          <w:rFonts w:ascii="Times New Roman" w:hAnsi="Times New Roman" w:cs="Times New Roman"/>
-        </w:rPr>
-      </w:pPr>
-      <w:r>
-        <w:rPr>
-          <w:rFonts w:ascii="Times New Roman" w:hAnsi="Times New Roman" w:cs="Times New Roman"/>
-        </w:rPr>
-        <w:t>{CHECK (quantity &gt; 0)}</w:t>
-      </w:r>
-    </w:p>
-    <w:p>
-      <w:pPr>
-        <w:jc w:val="both"/>
-      </w:pPr>
-      <w:r>
-        <w:rPr>
-          <w:rFonts w:ascii="Times New Roman" w:hAnsi="Times New Roman" w:cs="Times New Roman"/>
-          <w:b/>
-          <w:bCs/>
-        </w:rPr>
-        <w:t>Category</w:t>
-      </w:r>
-      <w:r>
-        <w:rPr>
-          <w:rFonts w:ascii="Times New Roman" w:hAnsi="Times New Roman" w:cs="Times New Roman"/>
-        </w:rPr>
-        <w:t xml:space="preserve"> (</w:t>
-      </w:r>
-      <w:proofErr w:type="spellStart"/>
-      <w:r>
-        <w:rPr>
-          <w:rFonts w:ascii="Times New Roman" w:hAnsi="Times New Roman" w:cs="Times New Roman"/>
-          <w:u w:val="single"/>
-        </w:rPr>
-        <w:t>id_category</w:t>
-      </w:r>
-      <w:proofErr w:type="spellEnd"/>
-      <w:r>
-        <w:rPr>
-          <w:rFonts w:ascii="Times New Roman" w:hAnsi="Times New Roman" w:cs="Times New Roman"/>
-        </w:rPr>
-        <w:t>, name)</w:t>
-      </w:r>
-      <w:r>
-        <w:t xml:space="preserve"> </w:t>
-      </w:r>
-    </w:p>
-    <w:p>
-      <w:pPr>
-        <w:jc w:val="both"/>
-        <w:rPr>
-          <w:rFonts w:ascii="Times New Roman" w:hAnsi="Times New Roman" w:cs="Times New Roman"/>
-        </w:rPr>
-      </w:pPr>
-      <w:r>
-        <w:rPr>
-          <w:rFonts w:ascii="Times New Roman" w:hAnsi="Times New Roman" w:cs="Times New Roman"/>
-        </w:rPr>
-        <w:t>{NOT NULL (name)}</w:t>
-      </w:r>
-    </w:p>
-    <w:p>
-      <w:pPr>
-        <w:jc w:val="both"/>
-      </w:pPr>
-      <w:r>
-        <w:rPr>
-          <w:rFonts w:ascii="Times New Roman" w:hAnsi="Times New Roman" w:cs="Times New Roman"/>
-          <w:b/>
-          <w:bCs/>
-        </w:rPr>
-        <w:t>Brand</w:t>
-      </w:r>
-      <w:r>
-        <w:rPr>
-          <w:rFonts w:ascii="Times New Roman" w:hAnsi="Times New Roman" w:cs="Times New Roman"/>
-        </w:rPr>
-        <w:t xml:space="preserve"> (</w:t>
-      </w:r>
-      <w:proofErr w:type="spellStart"/>
-      <w:r>
-        <w:rPr>
-          <w:rFonts w:ascii="Times New Roman" w:hAnsi="Times New Roman" w:cs="Times New Roman"/>
-          <w:u w:val="single"/>
-        </w:rPr>
-        <w:t>id_brand</w:t>
-      </w:r>
-      <w:proofErr w:type="spellEnd"/>
-      <w:r>
-        <w:rPr>
-          <w:rFonts w:ascii="Times New Roman" w:hAnsi="Times New Roman" w:cs="Times New Roman"/>
-        </w:rPr>
-        <w:t>, name)</w:t>
-      </w:r>
-      <w:r>
-        <w:t xml:space="preserve"> </w:t>
-      </w:r>
-    </w:p>
-    <w:p>
-      <w:pPr>
-        <w:jc w:val="both"/>
-        <w:rPr>
-          <w:rFonts w:ascii="Times New Roman" w:hAnsi="Times New Roman" w:cs="Times New Roman"/>
-        </w:rPr>
-      </w:pPr>
-      <w:r>
-        <w:rPr>
-          <w:rFonts w:ascii="Times New Roman" w:hAnsi="Times New Roman" w:cs="Times New Roman"/>
-        </w:rPr>
-        <w:t>{NOT NULL (name)}</w:t>
-      </w:r>
-    </w:p>
-    <w:p>
-      <w:pPr>
-        <w:jc w:val="both"/>
-        <w:rPr>
-          <w:rFonts w:ascii="Times New Roman" w:hAnsi="Times New Roman" w:cs="Times New Roman"/>
-        </w:rPr>
-      </w:pPr>
-      <w:r>
-        <w:rPr>
-          <w:rFonts w:ascii="Times New Roman" w:hAnsi="Times New Roman" w:cs="Times New Roman"/>
-          <w:b/>
-          <w:bCs/>
-        </w:rPr>
-        <w:t>Prescription</w:t>
-      </w:r>
-      <w:r>
-        <w:rPr>
-          <w:rFonts w:ascii="Times New Roman" w:hAnsi="Times New Roman" w:cs="Times New Roman"/>
-        </w:rPr>
-        <w:t xml:space="preserve"> (</w:t>
-      </w:r>
-      <w:proofErr w:type="spellStart"/>
-      <w:r>
-        <w:rPr>
-          <w:rFonts w:ascii="Times New Roman" w:hAnsi="Times New Roman" w:cs="Times New Roman"/>
-          <w:u w:val="single"/>
-        </w:rPr>
-        <w:t>id_prescription</w:t>
-      </w:r>
-      <w:proofErr w:type="spellEnd"/>
-      <w:r>
-        <w:rPr>
-          <w:rFonts w:ascii="Times New Roman" w:hAnsi="Times New Roman" w:cs="Times New Roman"/>
-        </w:rPr>
-        <w:t xml:space="preserve">, </w:t>
-      </w:r>
-      <w:proofErr w:type="spellStart"/>
-      <w:r>
-        <w:rPr>
-          <w:rFonts w:ascii="Times New Roman" w:hAnsi="Times New Roman" w:cs="Times New Roman"/>
-        </w:rPr>
-        <w:t>doct_name</w:t>
-      </w:r>
-      <w:proofErr w:type="spellEnd"/>
-      <w:r>
-        <w:rPr>
-          <w:rFonts w:ascii="Times New Roman" w:hAnsi="Times New Roman" w:cs="Times New Roman"/>
-        </w:rPr>
-        <w:t xml:space="preserve">, </w:t>
-      </w:r>
-      <w:proofErr w:type="spellStart"/>
-      <w:r>
-        <w:rPr>
-          <w:rFonts w:ascii="Times New Roman" w:hAnsi="Times New Roman" w:cs="Times New Roman"/>
-        </w:rPr>
-        <w:t>benf_name</w:t>
-      </w:r>
-      <w:proofErr w:type="spellEnd"/>
-      <w:r>
-        <w:rPr>
-          <w:rFonts w:ascii="Times New Roman" w:hAnsi="Times New Roman" w:cs="Times New Roman"/>
-        </w:rPr>
-        <w:t>,</w:t>
-      </w:r>
-      <w:r>
-        <w:rPr>
-          <w:rFonts w:ascii="Times New Roman" w:hAnsi="Times New Roman" w:cs="Times New Roman"/>
-        </w:rPr>
-        <w:t xml:space="preserve"> </w:t>
-      </w:r>
-      <w:proofErr w:type="spellStart"/>
-      <w:r>
-        <w:rPr>
-          <w:rFonts w:ascii="Times New Roman" w:hAnsi="Times New Roman" w:cs="Times New Roman"/>
-        </w:rPr>
-        <w:t>product_id</w:t>
-      </w:r>
-      <w:proofErr w:type="spellEnd"/>
-      <w:r>
-        <w:rPr>
-          <w:rFonts w:ascii="Times New Roman" w:hAnsi="Times New Roman" w:cs="Times New Roman"/>
-        </w:rPr>
-        <w:t>→ Product</w:t>
-      </w:r>
-      <w:r>
-        <w:rPr>
-          <w:rFonts w:ascii="Times New Roman" w:hAnsi="Times New Roman" w:cs="Times New Roman"/>
-        </w:rPr>
-        <w:t xml:space="preserve">, </w:t>
-      </w:r>
-      <w:proofErr w:type="spellStart"/>
-      <w:r>
-        <w:rPr>
-          <w:rFonts w:ascii="Times New Roman" w:hAnsi="Times New Roman" w:cs="Times New Roman"/>
-        </w:rPr>
-        <w:t>order_id</w:t>
-      </w:r>
-      <w:proofErr w:type="spellEnd"/>
-      <w:r>
-        <w:rPr>
-          <w:rFonts w:ascii="Times New Roman" w:hAnsi="Times New Roman" w:cs="Times New Roman"/>
-        </w:rPr>
-        <w:t xml:space="preserve"> → Orders</w:t>
-      </w:r>
-      <w:r>
-        <w:rPr>
-          <w:rFonts w:ascii="Times New Roman" w:hAnsi="Times New Roman" w:cs="Times New Roman"/>
-        </w:rPr>
-        <w:t xml:space="preserve">) </w:t>
-      </w:r>
-    </w:p>
-    <w:p>
-      <w:pPr>
-        <w:jc w:val="both"/>
-        <w:rPr>
-          <w:rFonts w:ascii="Times New Roman" w:hAnsi="Times New Roman" w:cs="Times New Roman"/>
-        </w:rPr>
-      </w:pPr>
-      <w:r>
-        <w:rPr>
-          <w:rFonts w:ascii="Times New Roman" w:hAnsi="Times New Roman" w:cs="Times New Roman"/>
-        </w:rPr>
-        <w:t xml:space="preserve">{NOT </w:t>
-      </w:r>
-      <w:r>
-        <w:rPr>
-          <w:rFonts w:ascii="Times New Roman" w:hAnsi="Times New Roman" w:cs="Times New Roman"/>
-        </w:rPr>
-        <w:t>NULL (</w:t>
-      </w:r>
-      <w:proofErr w:type="spellStart"/>
-      <w:r>
-        <w:rPr>
-          <w:rFonts w:ascii="Times New Roman" w:hAnsi="Times New Roman" w:cs="Times New Roman"/>
-        </w:rPr>
-        <w:t>doct_name</w:t>
-      </w:r>
-      <w:proofErr w:type="spellEnd"/>
-      <w:r>
-        <w:rPr>
-          <w:rFonts w:ascii="Times New Roman" w:hAnsi="Times New Roman" w:cs="Times New Roman"/>
-        </w:rPr>
-        <w:t xml:space="preserve">, </w:t>
-      </w:r>
-      <w:proofErr w:type="spellStart"/>
-      <w:r>
-        <w:rPr>
-          <w:rFonts w:ascii="Times New Roman" w:hAnsi="Times New Roman" w:cs="Times New Roman"/>
-        </w:rPr>
-        <w:t>benf_name</w:t>
-      </w:r>
-      <w:proofErr w:type="spellEnd"/>
-      <w:r>
-        <w:rPr>
-          <w:rFonts w:ascii="Times New Roman" w:hAnsi="Times New Roman" w:cs="Times New Roman"/>
-        </w:rPr>
-        <w:t>,</w:t>
-      </w:r>
-      <w:r>
-        <w:rPr>
-          <w:rFonts w:ascii="Times New Roman" w:hAnsi="Times New Roman" w:cs="Times New Roman"/>
-        </w:rPr>
-        <w:t xml:space="preserve"> </w:t>
-      </w:r>
-      <w:proofErr w:type="spellStart"/>
-      <w:r>
-        <w:rPr>
-          <w:rFonts w:ascii="Times New Roman" w:hAnsi="Times New Roman" w:cs="Times New Roman"/>
-        </w:rPr>
-        <w:t>product_id</w:t>
-      </w:r>
-      <w:proofErr w:type="spellEnd"/>
-      <w:r>
-        <w:rPr>
-          <w:rFonts w:ascii="Times New Roman" w:hAnsi="Times New Roman" w:cs="Times New Roman"/>
-        </w:rPr>
-        <w:t xml:space="preserve">, </w:t>
-      </w:r>
-      <w:proofErr w:type="spellStart"/>
-      <w:r>
-        <w:rPr>
-          <w:rFonts w:ascii="Times New Roman" w:hAnsi="Times New Roman" w:cs="Times New Roman"/>
-        </w:rPr>
-        <w:t>order_id</w:t>
-      </w:r>
-      <w:proofErr w:type="spellEnd"/>
-      <w:r>
-        <w:rPr>
-          <w:rFonts w:ascii="Times New Roman" w:hAnsi="Times New Roman" w:cs="Times New Roman"/>
-        </w:rPr>
-        <w:t>)}</w:t>
-      </w:r>
-    </w:p>
-    <w:p>
-      <w:pPr>
-        <w:jc w:val="both"/>
-        <w:rPr>
-          <w:rFonts w:ascii="Times New Roman" w:hAnsi="Times New Roman" w:cs="Times New Roman"/>
-          <w:lang w:val="en-US"/>
-        </w:rPr>
-      </w:pPr>
-    </w:p>
-    <w:p>
-      <w:pPr>
-        <w:jc w:val="both"/>
-        <w:rPr>
-          <w:rFonts w:ascii="Times New Roman" w:hAnsi="Times New Roman" w:cs="Times New Roman"/>
-          <w:lang w:val="en-US"/>
-        </w:rPr>
-      </w:pPr>
     </w:p>
     <w:p>
       <w:pPr>
@@ -3394,27 +2688,73 @@
           <w:highlight w:val="yellow"/>
           <w:lang w:val="pt-PT"/>
         </w:rPr>
-        <w:t>DML/DQ</w:t>
-      </w:r>
-      <w:r>
-        <w:rPr>
-          <w:rFonts w:ascii="Times New Roman" w:hAnsi="Times New Roman" w:cs="Times New Roman"/>
-          <w:sz w:val="24"/>
-          <w:szCs w:val="24"/>
-          <w:highlight w:val="yellow"/>
+        <w:t>Dúvida:</w:t>
+      </w:r>
+    </w:p>
+    <w:p>
+      <w:pPr>
+        <w:shd w:val="clear" w:color="auto" w:fill="1E1E1E"/>
+        <w:spacing w:line="285" w:lineRule="atLeast"/>
+        <w:rPr>
+          <w:rFonts w:ascii="Times New Roman" w:hAnsi="Times New Roman" w:cs="Times New Roman"/>
           <w:lang w:val="pt-PT"/>
         </w:rPr>
-        <w:t>L</w:t>
-      </w:r>
-      <w:r>
-        <w:rPr>
-          <w:rFonts w:ascii="Times New Roman" w:hAnsi="Times New Roman" w:cs="Times New Roman"/>
-          <w:sz w:val="24"/>
-          <w:szCs w:val="24"/>
-          <w:highlight w:val="yellow"/>
+      </w:pPr>
+      <w:r>
+        <w:rPr>
+          <w:rFonts w:ascii="Times New Roman" w:hAnsi="Times New Roman" w:cs="Times New Roman"/>
           <w:lang w:val="pt-PT"/>
         </w:rPr>
-        <w:t>:</w:t>
+        <w:t xml:space="preserve">- </w:t>
+      </w:r>
+      <w:r>
+        <w:rPr>
+          <w:rFonts w:ascii="Times New Roman" w:hAnsi="Times New Roman" w:cs="Times New Roman"/>
+          <w:lang w:val="pt-PT"/>
+        </w:rPr>
+        <w:t xml:space="preserve">Classe </w:t>
+      </w:r>
+      <w:r>
+        <w:rPr>
+          <w:rFonts w:ascii="Times New Roman" w:hAnsi="Times New Roman" w:cs="Times New Roman"/>
+          <w:lang w:val="pt-PT"/>
+        </w:rPr>
+        <w:t>OrdersProduct</w:t>
+      </w:r>
+      <w:r>
+        <w:rPr>
+          <w:rFonts w:ascii="Times New Roman" w:hAnsi="Times New Roman" w:cs="Times New Roman"/>
+          <w:lang w:val="pt-PT"/>
+        </w:rPr>
+        <w:t>, não sei como cada order poder ter vários produtos</w:t>
+      </w:r>
+      <w:r>
+        <w:rPr>
+          <w:rFonts w:ascii="Times New Roman" w:hAnsi="Times New Roman" w:cs="Times New Roman"/>
+          <w:lang w:val="pt-PT"/>
+        </w:rPr>
+        <w:t xml:space="preserve">, </w:t>
+      </w:r>
+      <w:r>
+        <w:rPr>
+          <w:rFonts w:ascii="Times New Roman" w:hAnsi="Times New Roman" w:cs="Times New Roman"/>
+          <w:lang w:val="pt-PT"/>
+        </w:rPr>
+        <w:t>no insert não da para por,</w:t>
+      </w:r>
+      <w:r>
+        <w:rPr>
+          <w:rFonts w:ascii="Times New Roman" w:hAnsi="Times New Roman" w:cs="Times New Roman"/>
+          <w:lang w:val="pt-PT"/>
+        </w:rPr>
+        <w:t xml:space="preserve"> </w:t>
+      </w:r>
+      <w:r>
+        <w:rPr>
+          <w:rFonts w:ascii="Times New Roman" w:hAnsi="Times New Roman" w:cs="Times New Roman"/>
+          <w:lang w:val="pt-PT"/>
+        </w:rPr>
+        <w:t xml:space="preserve">CADA ENCOMENDA PODE CONTER VARIOS PRODUTOS MAS SE FIZER SEM A CLASSE QUANTIDADE CADA PRODUTO TEM DE SER ENCOMENDADO OU PONHO SO NOT NULL E ASSIM RESOLVE O PROB OU ENTAO DA PARA FAZER COM AS CHAVES UNICAS? </w:t>
       </w:r>
     </w:p>
     <w:p>
@@ -3427,239 +2767,6 @@
           <w:lang w:val="pt-PT"/>
         </w:rPr>
       </w:pPr>
-      <w:r>
-        <w:rPr>
-          <w:rFonts w:ascii="Times New Roman" w:hAnsi="Times New Roman" w:cs="Times New Roman"/>
-          <w:sz w:val="24"/>
-          <w:szCs w:val="24"/>
-          <w:lang w:val="pt-PT"/>
-        </w:rPr>
-        <w:t xml:space="preserve">- roles: </w:t>
-      </w:r>
-      <w:r>
-        <w:rPr>
-          <w:rFonts w:ascii="Times New Roman" w:hAnsi="Times New Roman" w:cs="Times New Roman"/>
-          <w:sz w:val="24"/>
-          <w:szCs w:val="24"/>
-          <w:highlight w:val="red"/>
-          <w:lang w:val="pt-PT"/>
-        </w:rPr>
-        <w:t>“</w:t>
-      </w:r>
-      <w:proofErr w:type="spellStart"/>
-      <w:r>
-        <w:rPr>
-          <w:rFonts w:ascii="Times New Roman" w:hAnsi="Times New Roman" w:cs="Times New Roman"/>
-          <w:sz w:val="24"/>
-          <w:szCs w:val="24"/>
-          <w:highlight w:val="red"/>
-          <w:lang w:val="pt-PT"/>
-        </w:rPr>
-        <w:t>emp</w:t>
-      </w:r>
-      <w:proofErr w:type="spellEnd"/>
-      <w:r>
-        <w:rPr>
-          <w:rFonts w:ascii="Times New Roman" w:hAnsi="Times New Roman" w:cs="Times New Roman"/>
-          <w:sz w:val="24"/>
-          <w:szCs w:val="24"/>
-          <w:highlight w:val="red"/>
-          <w:lang w:val="pt-PT"/>
-        </w:rPr>
-        <w:t xml:space="preserve">” </w:t>
-      </w:r>
-      <w:proofErr w:type="gramStart"/>
-      <w:r>
-        <w:rPr>
-          <w:rFonts w:ascii="Times New Roman" w:hAnsi="Times New Roman" w:cs="Times New Roman"/>
-          <w:sz w:val="24"/>
-          <w:szCs w:val="24"/>
-          <w:highlight w:val="red"/>
-          <w:lang w:val="pt-PT"/>
-        </w:rPr>
-        <w:t>e ”</w:t>
-      </w:r>
-      <w:proofErr w:type="spellStart"/>
-      <w:r>
-        <w:rPr>
-          <w:rFonts w:ascii="Times New Roman" w:hAnsi="Times New Roman" w:cs="Times New Roman"/>
-          <w:sz w:val="24"/>
-          <w:szCs w:val="24"/>
-          <w:highlight w:val="red"/>
-          <w:lang w:val="pt-PT"/>
-        </w:rPr>
-        <w:t>cust</w:t>
-      </w:r>
-      <w:proofErr w:type="spellEnd"/>
-      <w:proofErr w:type="gramEnd"/>
-      <w:r>
-        <w:rPr>
-          <w:rFonts w:ascii="Times New Roman" w:hAnsi="Times New Roman" w:cs="Times New Roman"/>
-          <w:sz w:val="24"/>
-          <w:szCs w:val="24"/>
-          <w:highlight w:val="red"/>
-          <w:lang w:val="pt-PT"/>
-        </w:rPr>
-        <w:t>”</w:t>
-      </w:r>
-    </w:p>
-    <w:p>
-      <w:pPr>
-        <w:jc w:val="both"/>
-        <w:rPr>
-          <w:rFonts w:ascii="Times New Roman" w:hAnsi="Times New Roman" w:cs="Times New Roman"/>
-          <w:sz w:val="24"/>
-          <w:szCs w:val="24"/>
-          <w:lang w:val="pt-PT"/>
-        </w:rPr>
-      </w:pPr>
-      <w:r>
-        <w:rPr>
-          <w:rFonts w:ascii="Times New Roman" w:hAnsi="Times New Roman" w:cs="Times New Roman"/>
-          <w:sz w:val="24"/>
-          <w:szCs w:val="24"/>
-          <w:lang w:val="pt-PT"/>
-        </w:rPr>
-        <w:t xml:space="preserve">- </w:t>
-      </w:r>
-      <w:proofErr w:type="gramStart"/>
-      <w:r>
-        <w:rPr>
-          <w:rFonts w:ascii="Times New Roman" w:hAnsi="Times New Roman" w:cs="Times New Roman"/>
-          <w:sz w:val="24"/>
-          <w:szCs w:val="24"/>
-          <w:lang w:val="pt-PT"/>
-        </w:rPr>
-        <w:t>fazer</w:t>
-      </w:r>
-      <w:proofErr w:type="gramEnd"/>
-      <w:r>
-        <w:rPr>
-          <w:rFonts w:ascii="Times New Roman" w:hAnsi="Times New Roman" w:cs="Times New Roman"/>
-          <w:sz w:val="24"/>
-          <w:szCs w:val="24"/>
-          <w:lang w:val="pt-PT"/>
-        </w:rPr>
-        <w:t xml:space="preserve"> todos os </w:t>
-      </w:r>
-      <w:proofErr w:type="spellStart"/>
-      <w:r>
-        <w:rPr>
-          <w:rFonts w:ascii="Times New Roman" w:hAnsi="Times New Roman" w:cs="Times New Roman"/>
-          <w:sz w:val="24"/>
-          <w:szCs w:val="24"/>
-          <w:lang w:val="pt-PT"/>
-        </w:rPr>
-        <w:t>inserts</w:t>
-      </w:r>
-      <w:proofErr w:type="spellEnd"/>
-      <w:r>
-        <w:rPr>
-          <w:rFonts w:ascii="Times New Roman" w:hAnsi="Times New Roman" w:cs="Times New Roman"/>
-          <w:sz w:val="24"/>
-          <w:szCs w:val="24"/>
-          <w:lang w:val="pt-PT"/>
-        </w:rPr>
-        <w:t xml:space="preserve"> e </w:t>
-      </w:r>
-      <w:proofErr w:type="spellStart"/>
-      <w:r>
-        <w:rPr>
-          <w:rFonts w:ascii="Times New Roman" w:hAnsi="Times New Roman" w:cs="Times New Roman"/>
-          <w:sz w:val="24"/>
-          <w:szCs w:val="24"/>
-          <w:lang w:val="pt-PT"/>
-        </w:rPr>
-        <w:t>selects</w:t>
-      </w:r>
-      <w:proofErr w:type="spellEnd"/>
-      <w:r>
-        <w:rPr>
-          <w:rFonts w:ascii="Times New Roman" w:hAnsi="Times New Roman" w:cs="Times New Roman"/>
-          <w:sz w:val="24"/>
-          <w:szCs w:val="24"/>
-          <w:lang w:val="pt-PT"/>
-        </w:rPr>
-        <w:t xml:space="preserve"> </w:t>
-      </w:r>
-      <w:r>
-        <w:rPr>
-          <w:rFonts w:ascii="Times New Roman" w:hAnsi="Times New Roman" w:cs="Times New Roman"/>
-          <w:sz w:val="24"/>
-          <w:szCs w:val="24"/>
-          <w:lang w:val="pt-PT"/>
-        </w:rPr>
-        <w:t xml:space="preserve">testar </w:t>
-      </w:r>
-      <w:proofErr w:type="spellStart"/>
-      <w:r>
-        <w:rPr>
-          <w:rFonts w:ascii="Times New Roman" w:hAnsi="Times New Roman" w:cs="Times New Roman"/>
-          <w:sz w:val="24"/>
-          <w:szCs w:val="24"/>
-          <w:lang w:val="pt-PT"/>
-        </w:rPr>
-        <w:t>querys</w:t>
-      </w:r>
-      <w:proofErr w:type="spellEnd"/>
-      <w:r>
-        <w:rPr>
-          <w:rFonts w:ascii="Times New Roman" w:hAnsi="Times New Roman" w:cs="Times New Roman"/>
-          <w:sz w:val="24"/>
-          <w:szCs w:val="24"/>
-          <w:lang w:val="pt-PT"/>
-        </w:rPr>
-        <w:t xml:space="preserve"> </w:t>
-      </w:r>
-      <w:r>
-        <w:rPr>
-          <w:rFonts w:ascii="Times New Roman" w:hAnsi="Times New Roman" w:cs="Times New Roman"/>
-          <w:sz w:val="24"/>
-          <w:szCs w:val="24"/>
-          <w:lang w:val="pt-PT"/>
-        </w:rPr>
-        <w:t xml:space="preserve">– exemplo </w:t>
-      </w:r>
-      <w:r>
-        <w:rPr>
-          <w:rFonts w:ascii="Times New Roman" w:hAnsi="Times New Roman" w:cs="Times New Roman"/>
-          <w:sz w:val="24"/>
-          <w:szCs w:val="24"/>
-          <w:lang w:val="pt-PT"/>
-        </w:rPr>
-        <w:t xml:space="preserve">quais os clientes que não pagam </w:t>
-      </w:r>
-    </w:p>
-    <w:p>
-      <w:pPr>
-        <w:jc w:val="both"/>
-        <w:rPr>
-          <w:rFonts w:ascii="Times New Roman" w:hAnsi="Times New Roman" w:cs="Times New Roman"/>
-          <w:sz w:val="24"/>
-          <w:szCs w:val="24"/>
-          <w:lang w:val="pt-PT"/>
-        </w:rPr>
-      </w:pPr>
-      <w:r>
-        <w:rPr>
-          <w:rFonts w:ascii="Times New Roman" w:hAnsi="Times New Roman" w:cs="Times New Roman"/>
-          <w:sz w:val="24"/>
-          <w:szCs w:val="24"/>
-          <w:lang w:val="pt-PT"/>
-        </w:rPr>
-        <w:t xml:space="preserve">- Pode se copiar algum código de </w:t>
-      </w:r>
-      <w:proofErr w:type="spellStart"/>
-      <w:r>
-        <w:rPr>
-          <w:rFonts w:ascii="Times New Roman" w:hAnsi="Times New Roman" w:cs="Times New Roman"/>
-          <w:sz w:val="24"/>
-          <w:szCs w:val="24"/>
-          <w:lang w:val="pt-PT"/>
-        </w:rPr>
-        <w:t>css</w:t>
-      </w:r>
-      <w:proofErr w:type="spellEnd"/>
     </w:p>
     <w:p>
       <w:pPr>
@@ -3873,6 +2980,147 @@
     </w:lvl>
   </w:abstractNum>
   <w:abstractNum w:abstractNumId="1" w15:restartNumberingAfterBreak="0">
+    <w:nsid w:val="154B09C4"/>
+    <w:multiLevelType w:val="multilevel"/>
+    <w:tmpl w:val="9268487C"/>
+    <w:lvl w:ilvl="0">
+      <w:start w:val="1"/>
+      <w:numFmt w:val="bullet"/>
+      <w:lvlText w:val=""/>
+      <w:lvlJc w:val="left"/>
+      <w:pPr>
+        <w:tabs>
+          <w:tab w:val="num" w:pos="720"/>
+        </w:tabs>
+        <w:ind w:left="720" w:hanging="360"/>
+      </w:pPr>
+      <w:rPr>
+        <w:rFonts w:ascii="Symbol" w:hAnsi="Symbol" w:hint="default"/>
+        <w:sz w:val="20"/>
+      </w:rPr>
+    </w:lvl>
+    <w:lvl w:ilvl="1" w:tentative="1">
+      <w:numFmt w:val="bullet"/>
+      <w:lvlText w:val="o"/>
+      <w:lvlJc w:val="left"/>
+      <w:pPr>
+        <w:tabs>
+          <w:tab w:val="num" w:pos="1440"/>
+        </w:tabs>
+        <w:ind w:left="1440" w:hanging="360"/>
+      </w:pPr>
+      <w:rPr>
+        <w:rFonts w:ascii="Courier New" w:hAnsi="Courier New" w:hint="default"/>
+        <w:sz w:val="20"/>
+      </w:rPr>
+    </w:lvl>
+    <w:lvl w:ilvl="2" w:tentative="1">
+      <w:numFmt w:val="bullet"/>
+      <w:lvlText w:val=""/>
+      <w:lvlJc w:val="left"/>
+      <w:pPr>
+        <w:tabs>
+          <w:tab w:val="num" w:pos="2160"/>
+        </w:tabs>
+        <w:ind w:left="2160" w:hanging="360"/>
+      </w:pPr>
+      <w:rPr>
+        <w:rFonts w:ascii="Wingdings" w:hAnsi="Wingdings" w:hint="default"/>
+        <w:sz w:val="20"/>
+      </w:rPr>
+    </w:lvl>
+    <w:lvl w:ilvl="3" w:tentative="1">
+      <w:numFmt w:val="bullet"/>
+      <w:lvlText w:val=""/>
+      <w:lvlJc w:val="left"/>
+      <w:pPr>
+        <w:tabs>
+          <w:tab w:val="num" w:pos="2880"/>
+        </w:tabs>
+        <w:ind w:left="2880" w:hanging="360"/>
+      </w:pPr>
+      <w:rPr>
+        <w:rFonts w:ascii="Wingdings" w:hAnsi="Wingdings" w:hint="default"/>
+        <w:sz w:val="20"/>
+      </w:rPr>
+    </w:lvl>
+    <w:lvl w:ilvl="4" w:tentative="1">
+      <w:numFmt w:val="bullet"/>
+      <w:lvlText w:val=""/>
+      <w:lvlJc w:val="left"/>
+      <w:pPr>
+        <w:tabs>
+          <w:tab w:val="num" w:pos="3600"/>
+        </w:tabs>
+        <w:ind w:left="3600" w:hanging="360"/>
+      </w:pPr>
+      <w:rPr>
+        <w:rFonts w:ascii="Wingdings" w:hAnsi="Wingdings" w:hint="default"/>
+        <w:sz w:val="20"/>
+      </w:rPr>
+    </w:lvl>
+    <w:lvl w:ilvl="5" w:tentative="1">
+      <w:numFmt w:val="bullet"/>
+      <w:lvlText w:val=""/>
+      <w:lvlJc w:val="left"/>
+      <w:pPr>
+        <w:tabs>
+          <w:tab w:val="num" w:pos="4320"/>
+        </w:tabs>
+        <w:ind w:left="4320" w:hanging="360"/>
+      </w:pPr>
+      <w:rPr>
+        <w:rFonts w:ascii="Wingdings" w:hAnsi="Wingdings" w:hint="default"/>
+        <w:sz w:val="20"/>
+      </w:rPr>
+    </w:lvl>
+    <w:lvl w:ilvl="6" w:tentative="1">
+      <w:numFmt w:val="bullet"/>
+      <w:lvlText w:val=""/>
+      <w:lvlJc w:val="left"/>
+      <w:pPr>
+        <w:tabs>
+          <w:tab w:val="num" w:pos="5040"/>
+        </w:tabs>
+        <w:ind w:left="5040" w:hanging="360"/>
+      </w:pPr>
+      <w:rPr>
+        <w:rFonts w:ascii="Wingdings" w:hAnsi="Wingdings" w:hint="default"/>
+        <w:sz w:val="20"/>
+      </w:rPr>
+    </w:lvl>
+    <w:lvl w:ilvl="7" w:tentative="1">
+      <w:numFmt w:val="bullet"/>
+      <w:lvlText w:val=""/>
+      <w:lvlJc w:val="left"/>
+      <w:pPr>
+        <w:tabs>
+          <w:tab w:val="num" w:pos="5760"/>
+        </w:tabs>
+        <w:ind w:left="5760" w:hanging="360"/>
+      </w:pPr>
+      <w:rPr>
+        <w:rFonts w:ascii="Wingdings" w:hAnsi="Wingdings" w:hint="default"/>
+        <w:sz w:val="20"/>
+      </w:rPr>
+    </w:lvl>
+    <w:lvl w:ilvl="8" w:tentative="1">
+      <w:numFmt w:val="bullet"/>
+      <w:lvlText w:val=""/>
+      <w:lvlJc w:val="left"/>
+      <w:pPr>
+        <w:tabs>
+          <w:tab w:val="num" w:pos="6480"/>
+        </w:tabs>
+        <w:ind w:left="6480" w:hanging="360"/>
+      </w:pPr>
+      <w:rPr>
+        <w:rFonts w:ascii="Wingdings" w:hAnsi="Wingdings" w:hint="default"/>
+        <w:sz w:val="20"/>
+      </w:rPr>
+    </w:lvl>
+  </w:abstractNum>
+  <w:abstractNum w:abstractNumId="2" w15:restartNumberingAfterBreak="0">
     <w:nsid w:val="1F0C44D5"/>
     <w:multiLevelType w:val="hybridMultilevel"/>
     <w:tmpl w:val="77EADD06"/>
@@ -3961,7 +3209,7 @@
       </w:pPr>
     </w:lvl>
   </w:abstractNum>
-  <w:abstractNum w:abstractNumId="2" w15:restartNumberingAfterBreak="0">
+  <w:abstractNum w:abstractNumId="3" w15:restartNumberingAfterBreak="0">
     <w:nsid w:val="308E045F"/>
     <w:multiLevelType w:val="hybridMultilevel"/>
     <w:tmpl w:val="1AE4016C"/>
@@ -4050,7 +3298,7 @@
       </w:pPr>
     </w:lvl>
   </w:abstractNum>
-  <w:abstractNum w:abstractNumId="3" w15:restartNumberingAfterBreak="0">
+  <w:abstractNum w:abstractNumId="4" w15:restartNumberingAfterBreak="0">
     <w:nsid w:val="58CD701F"/>
     <w:multiLevelType w:val="hybridMultilevel"/>
     <w:tmpl w:val="2FBCA33C"/>
@@ -4139,7 +3387,7 @@
       </w:pPr>
     </w:lvl>
   </w:abstractNum>
-  <w:abstractNum w:abstractNumId="4" w15:restartNumberingAfterBreak="0">
+  <w:abstractNum w:abstractNumId="5" w15:restartNumberingAfterBreak="0">
     <w:nsid w:val="6CCA5972"/>
     <w:multiLevelType w:val="multilevel"/>
     <w:tmpl w:val="55364B34"/>
@@ -4280,7 +3528,7 @@
       </w:rPr>
     </w:lvl>
   </w:abstractNum>
-  <w:abstractNum w:abstractNumId="5" w15:restartNumberingAfterBreak="0">
+  <w:abstractNum w:abstractNumId="6" w15:restartNumberingAfterBreak="0">
     <w:nsid w:val="71A47369"/>
     <w:multiLevelType w:val="hybridMultilevel"/>
     <w:tmpl w:val="C9B25E04"/>
@@ -4394,22 +3642,25 @@
     </w:lvl>
   </w:abstractNum>
   <w:num w:numId="1" w16cid:durableId="2133091714">
+    <w:abstractNumId w:val="5"/>
+  </w:num>
+  <w:num w:numId="2" w16cid:durableId="19429312">
+    <w:abstractNumId w:val="2"/>
+  </w:num>
+  <w:num w:numId="3" w16cid:durableId="2048143971">
     <w:abstractNumId w:val="4"/>
   </w:num>
-  <w:num w:numId="2" w16cid:durableId="19429312">
-    <w:abstractNumId w:val="1"/>
-  </w:num>
-  <w:num w:numId="3" w16cid:durableId="2048143971">
+  <w:num w:numId="4" w16cid:durableId="456067417">
     <w:abstractNumId w:val="3"/>
-  </w:num>
-  <w:num w:numId="4" w16cid:durableId="456067417">
-    <w:abstractNumId w:val="2"/>
   </w:num>
   <w:num w:numId="5" w16cid:durableId="1338389408">
     <w:abstractNumId w:val="0"/>
   </w:num>
   <w:num w:numId="6" w16cid:durableId="468400490">
-    <w:abstractNumId w:val="5"/>
+    <w:abstractNumId w:val="6"/>
+  </w:num>
+  <w:num w:numId="7" w16cid:durableId="844825490">
+    <w:abstractNumId w:val="1"/>
   </w:num>
 </w:numbering>
 </file>
@@ -4831,7 +4082,6 @@
   <w:style w:type="character" w:default="1" w:styleId="DefaultParagraphFont">
     <w:name w:val="Default Paragraph Font"/>
     <w:uiPriority w:val="1"/>
-    <w:semiHidden/>
     <w:unhideWhenUsed/>
   </w:style>
   <w:style w:type="table" w:default="1" w:styleId="TableNormal">
@@ -4979,6 +4229,20 @@
       <w:bCs/>
       <w:sz w:val="20"/>
       <w:szCs w:val="20"/>
+    </w:rPr>
+  </w:style>
+  <w:style w:type="paragraph" w:customStyle="1" w:styleId="trt0xe">
+    <w:name w:val="trt0xe"/>
+    <w:basedOn w:val="Normal"/>
+    <w:rsid w:val="007B5296"/>
+    <w:pPr>
+      <w:spacing w:before="100" w:beforeAutospacing="1" w:after="100" w:afterAutospacing="1" w:line="240" w:lineRule="auto"/>
+    </w:pPr>
+    <w:rPr>
+      <w:rFonts w:ascii="Times New Roman" w:eastAsia="Times New Roman" w:hAnsi="Times New Roman" w:cs="Times New Roman"/>
+      <w:sz w:val="24"/>
+      <w:szCs w:val="24"/>
+      <w:lang w:eastAsia="en-GB"/>
     </w:rPr>
   </w:style>
 </w:styles>

</xml_diff>